<commit_message>
updated readme adding more info on iris dataset
</commit_message>
<xml_diff>
--- a/Readme.docx
+++ b/Readme.docx
@@ -1,6 +1,6 @@
 
 <file path=word/document.xml><?xml version="1.0" encoding="utf-8"?>
-<w:document xmlns:wpc="http://schemas.microsoft.com/office/word/2010/wordprocessingCanvas" xmlns:cx="http://schemas.microsoft.com/office/drawing/2014/chartex" xmlns:cx1="http://schemas.microsoft.com/office/drawing/2015/9/8/chartex" xmlns:cx2="http://schemas.microsoft.com/office/drawing/2015/10/21/chartex" xmlns:cx3="http://schemas.microsoft.com/office/drawing/2016/5/9/chartex" xmlns:cx4="http://schemas.microsoft.com/office/drawing/2016/5/10/chartex" xmlns:cx5="http://schemas.microsoft.com/office/drawing/2016/5/11/chartex" xmlns:cx6="http://schemas.microsoft.com/office/drawing/2016/5/12/chartex" xmlns:cx7="http://schemas.microsoft.com/office/drawing/2016/5/13/chartex" xmlns:cx8="http://schemas.microsoft.com/office/drawing/2016/5/14/chartex" xmlns:mc="http://schemas.openxmlformats.org/markup-compatibility/2006" xmlns:aink="http://schemas.microsoft.com/office/drawing/2016/ink" xmlns:am3d="http://schemas.microsoft.com/office/drawing/2017/model3d" xmlns:o="urn:schemas-microsoft-com:office:office" xmlns:r="http://schemas.openxmlformats.org/officeDocument/2006/relationships" xmlns:m="http://schemas.openxmlformats.org/officeDocument/2006/math" xmlns:v="urn:schemas-microsoft-com:vml" xmlns:wp14="http://schemas.microsoft.com/office/word/2010/wordprocessingDrawing" xmlns:wp="http://schemas.openxmlformats.org/drawingml/2006/wordprocessingDrawing" xmlns:w10="urn:schemas-microsoft-com:office:word" xmlns:w="http://schemas.openxmlformats.org/wordprocessingml/2006/main" xmlns:w14="http://schemas.microsoft.com/office/word/2010/wordml" xmlns:w15="http://schemas.microsoft.com/office/word/2012/wordml" xmlns:w16cex="http://schemas.microsoft.com/office/word/2018/wordml/cex" xmlns:w16cid="http://schemas.microsoft.com/office/word/2016/wordml/cid" xmlns:w16="http://schemas.microsoft.com/office/word/2018/wordml" xmlns:w16sdtdh="http://schemas.microsoft.com/office/word/2020/wordml/sdtdatahash" xmlns:w16se="http://schemas.microsoft.com/office/word/2015/wordml/symex" xmlns:wpg="http://schemas.microsoft.com/office/word/2010/wordprocessingGroup" xmlns:wpi="http://schemas.microsoft.com/office/word/2010/wordprocessingInk" xmlns:wne="http://schemas.microsoft.com/office/word/2006/wordml" xmlns:wps="http://schemas.microsoft.com/office/word/2010/wordprocessingShape" mc:Ignorable="w14 w15 w16se w16cid w16 w16cex w16sdtdh wp14">
+<w:document xmlns:wpc="http://schemas.microsoft.com/office/word/2010/wordprocessingCanvas" xmlns:cx="http://schemas.microsoft.com/office/drawing/2014/chartex" xmlns:cx1="http://schemas.microsoft.com/office/drawing/2015/9/8/chartex" xmlns:cx2="http://schemas.microsoft.com/office/drawing/2015/10/21/chartex" xmlns:cx3="http://schemas.microsoft.com/office/drawing/2016/5/9/chartex" xmlns:cx4="http://schemas.microsoft.com/office/drawing/2016/5/10/chartex" xmlns:cx5="http://schemas.microsoft.com/office/drawing/2016/5/11/chartex" xmlns:cx6="http://schemas.microsoft.com/office/drawing/2016/5/12/chartex" xmlns:cx7="http://schemas.microsoft.com/office/drawing/2016/5/13/chartex" xmlns:cx8="http://schemas.microsoft.com/office/drawing/2016/5/14/chartex" xmlns:mc="http://schemas.openxmlformats.org/markup-compatibility/2006" xmlns:aink="http://schemas.microsoft.com/office/drawing/2016/ink" xmlns:am3d="http://schemas.microsoft.com/office/drawing/2017/model3d" xmlns:o="urn:schemas-microsoft-com:office:office" xmlns:oel="http://schemas.microsoft.com/office/2019/extlst" xmlns:r="http://schemas.openxmlformats.org/officeDocument/2006/relationships" xmlns:m="http://schemas.openxmlformats.org/officeDocument/2006/math" xmlns:v="urn:schemas-microsoft-com:vml" xmlns:wp14="http://schemas.microsoft.com/office/word/2010/wordprocessingDrawing" xmlns:wp="http://schemas.openxmlformats.org/drawingml/2006/wordprocessingDrawing" xmlns:w10="urn:schemas-microsoft-com:office:word" xmlns:w="http://schemas.openxmlformats.org/wordprocessingml/2006/main" xmlns:w14="http://schemas.microsoft.com/office/word/2010/wordml" xmlns:w15="http://schemas.microsoft.com/office/word/2012/wordml" xmlns:w16cex="http://schemas.microsoft.com/office/word/2018/wordml/cex" xmlns:w16cid="http://schemas.microsoft.com/office/word/2016/wordml/cid" xmlns:w16="http://schemas.microsoft.com/office/word/2018/wordml" xmlns:w16sdtdh="http://schemas.microsoft.com/office/word/2020/wordml/sdtdatahash" xmlns:w16se="http://schemas.microsoft.com/office/word/2015/wordml/symex" xmlns:wpg="http://schemas.microsoft.com/office/word/2010/wordprocessingGroup" xmlns:wpi="http://schemas.microsoft.com/office/word/2010/wordprocessingInk" xmlns:wne="http://schemas.microsoft.com/office/word/2006/wordml" xmlns:wps="http://schemas.microsoft.com/office/word/2010/wordprocessingShape" mc:Ignorable="w14 w15 w16se w16cid w16 w16cex w16sdtdh wp14">
   <w:body>
     <w:sdt>
       <w:sdtPr>
@@ -10,276 +10,10 @@
           <w:docPartUnique/>
         </w:docPartObj>
       </w:sdtPr>
+      <w:sdtEndPr/>
       <w:sdtContent>
+        <w:p/>
         <w:p>
-          <w:r>
-            <w:rPr>
-              <w:noProof/>
-            </w:rPr>
-            <mc:AlternateContent>
-              <mc:Choice Requires="wpg">
-                <w:drawing>
-                  <wp:anchor distT="0" distB="0" distL="114300" distR="114300" simplePos="0" relativeHeight="251662336" behindDoc="0" locked="0" layoutInCell="1" allowOverlap="1" wp14:anchorId="387FFC34" wp14:editId="20FB2724">
-                    <wp:simplePos x="0" y="0"/>
-                    <wp:positionH relativeFrom="page">
-                      <wp:align>center</wp:align>
-                    </wp:positionH>
-                    <mc:AlternateContent>
-                      <mc:Choice Requires="wp14">
-                        <wp:positionV relativeFrom="page">
-                          <wp14:pctPosVOffset>2300</wp14:pctPosVOffset>
-                        </wp:positionV>
-                      </mc:Choice>
-                      <mc:Fallback>
-                        <wp:positionV relativeFrom="page">
-                          <wp:posOffset>245745</wp:posOffset>
-                        </wp:positionV>
-                      </mc:Fallback>
-                    </mc:AlternateContent>
-                    <wp:extent cx="7315200" cy="1215391"/>
-                    <wp:effectExtent l="0" t="0" r="1270" b="1905"/>
-                    <wp:wrapNone/>
-                    <wp:docPr id="149" name="Group 149"/>
-                    <wp:cNvGraphicFramePr/>
-                    <a:graphic xmlns:a="http://schemas.openxmlformats.org/drawingml/2006/main">
-                      <a:graphicData uri="http://schemas.microsoft.com/office/word/2010/wordprocessingGroup">
-                        <wpg:wgp>
-                          <wpg:cNvGrpSpPr/>
-                          <wpg:grpSpPr>
-                            <a:xfrm>
-                              <a:off x="0" y="0"/>
-                              <a:ext cx="7315200" cy="1215391"/>
-                              <a:chOff x="0" y="-1"/>
-                              <a:chExt cx="7315200" cy="1216153"/>
-                            </a:xfrm>
-                          </wpg:grpSpPr>
-                          <wps:wsp>
-                            <wps:cNvPr id="150" name="Rectangle 51"/>
-                            <wps:cNvSpPr/>
-                            <wps:spPr>
-                              <a:xfrm>
-                                <a:off x="0" y="-1"/>
-                                <a:ext cx="7315200" cy="1130373"/>
-                              </a:xfrm>
-                              <a:custGeom>
-                                <a:avLst/>
-                                <a:gdLst>
-                                  <a:gd name="connsiteX0" fmla="*/ 0 w 7312660"/>
-                                  <a:gd name="connsiteY0" fmla="*/ 0 h 1215390"/>
-                                  <a:gd name="connsiteX1" fmla="*/ 7312660 w 7312660"/>
-                                  <a:gd name="connsiteY1" fmla="*/ 0 h 1215390"/>
-                                  <a:gd name="connsiteX2" fmla="*/ 7312660 w 7312660"/>
-                                  <a:gd name="connsiteY2" fmla="*/ 1215390 h 1215390"/>
-                                  <a:gd name="connsiteX3" fmla="*/ 0 w 7312660"/>
-                                  <a:gd name="connsiteY3" fmla="*/ 1215390 h 1215390"/>
-                                  <a:gd name="connsiteX4" fmla="*/ 0 w 7312660"/>
-                                  <a:gd name="connsiteY4" fmla="*/ 0 h 1215390"/>
-                                  <a:gd name="connsiteX0" fmla="*/ 0 w 7312660"/>
-                                  <a:gd name="connsiteY0" fmla="*/ 0 h 1215390"/>
-                                  <a:gd name="connsiteX1" fmla="*/ 7312660 w 7312660"/>
-                                  <a:gd name="connsiteY1" fmla="*/ 0 h 1215390"/>
-                                  <a:gd name="connsiteX2" fmla="*/ 7312660 w 7312660"/>
-                                  <a:gd name="connsiteY2" fmla="*/ 1215390 h 1215390"/>
-                                  <a:gd name="connsiteX3" fmla="*/ 3667125 w 7312660"/>
-                                  <a:gd name="connsiteY3" fmla="*/ 1209675 h 1215390"/>
-                                  <a:gd name="connsiteX4" fmla="*/ 0 w 7312660"/>
-                                  <a:gd name="connsiteY4" fmla="*/ 1215390 h 1215390"/>
-                                  <a:gd name="connsiteX5" fmla="*/ 0 w 7312660"/>
-                                  <a:gd name="connsiteY5" fmla="*/ 0 h 1215390"/>
-                                  <a:gd name="connsiteX0" fmla="*/ 0 w 7312660"/>
-                                  <a:gd name="connsiteY0" fmla="*/ 0 h 1215390"/>
-                                  <a:gd name="connsiteX1" fmla="*/ 7312660 w 7312660"/>
-                                  <a:gd name="connsiteY1" fmla="*/ 0 h 1215390"/>
-                                  <a:gd name="connsiteX2" fmla="*/ 7312660 w 7312660"/>
-                                  <a:gd name="connsiteY2" fmla="*/ 1215390 h 1215390"/>
-                                  <a:gd name="connsiteX3" fmla="*/ 3619500 w 7312660"/>
-                                  <a:gd name="connsiteY3" fmla="*/ 733425 h 1215390"/>
-                                  <a:gd name="connsiteX4" fmla="*/ 0 w 7312660"/>
-                                  <a:gd name="connsiteY4" fmla="*/ 1215390 h 1215390"/>
-                                  <a:gd name="connsiteX5" fmla="*/ 0 w 7312660"/>
-                                  <a:gd name="connsiteY5" fmla="*/ 0 h 1215390"/>
-                                  <a:gd name="connsiteX0" fmla="*/ 0 w 7312660"/>
-                                  <a:gd name="connsiteY0" fmla="*/ 0 h 1215390"/>
-                                  <a:gd name="connsiteX1" fmla="*/ 7312660 w 7312660"/>
-                                  <a:gd name="connsiteY1" fmla="*/ 0 h 1215390"/>
-                                  <a:gd name="connsiteX2" fmla="*/ 7312660 w 7312660"/>
-                                  <a:gd name="connsiteY2" fmla="*/ 1129665 h 1215390"/>
-                                  <a:gd name="connsiteX3" fmla="*/ 3619500 w 7312660"/>
-                                  <a:gd name="connsiteY3" fmla="*/ 733425 h 1215390"/>
-                                  <a:gd name="connsiteX4" fmla="*/ 0 w 7312660"/>
-                                  <a:gd name="connsiteY4" fmla="*/ 1215390 h 1215390"/>
-                                  <a:gd name="connsiteX5" fmla="*/ 0 w 7312660"/>
-                                  <a:gd name="connsiteY5" fmla="*/ 0 h 1215390"/>
-                                  <a:gd name="connsiteX0" fmla="*/ 9525 w 7322185"/>
-                                  <a:gd name="connsiteY0" fmla="*/ 0 h 1129665"/>
-                                  <a:gd name="connsiteX1" fmla="*/ 7322185 w 7322185"/>
-                                  <a:gd name="connsiteY1" fmla="*/ 0 h 1129665"/>
-                                  <a:gd name="connsiteX2" fmla="*/ 7322185 w 7322185"/>
-                                  <a:gd name="connsiteY2" fmla="*/ 1129665 h 1129665"/>
-                                  <a:gd name="connsiteX3" fmla="*/ 3629025 w 7322185"/>
-                                  <a:gd name="connsiteY3" fmla="*/ 733425 h 1129665"/>
-                                  <a:gd name="connsiteX4" fmla="*/ 0 w 7322185"/>
-                                  <a:gd name="connsiteY4" fmla="*/ 1091565 h 1129665"/>
-                                  <a:gd name="connsiteX5" fmla="*/ 9525 w 7322185"/>
-                                  <a:gd name="connsiteY5" fmla="*/ 0 h 1129665"/>
-                                  <a:gd name="connsiteX0" fmla="*/ 0 w 7312660"/>
-                                  <a:gd name="connsiteY0" fmla="*/ 0 h 1129665"/>
-                                  <a:gd name="connsiteX1" fmla="*/ 7312660 w 7312660"/>
-                                  <a:gd name="connsiteY1" fmla="*/ 0 h 1129665"/>
-                                  <a:gd name="connsiteX2" fmla="*/ 7312660 w 7312660"/>
-                                  <a:gd name="connsiteY2" fmla="*/ 1129665 h 1129665"/>
-                                  <a:gd name="connsiteX3" fmla="*/ 3619500 w 7312660"/>
-                                  <a:gd name="connsiteY3" fmla="*/ 733425 h 1129665"/>
-                                  <a:gd name="connsiteX4" fmla="*/ 0 w 7312660"/>
-                                  <a:gd name="connsiteY4" fmla="*/ 1091565 h 1129665"/>
-                                  <a:gd name="connsiteX5" fmla="*/ 0 w 7312660"/>
-                                  <a:gd name="connsiteY5" fmla="*/ 0 h 1129665"/>
-                                </a:gdLst>
-                                <a:ahLst/>
-                                <a:cxnLst>
-                                  <a:cxn ang="0">
-                                    <a:pos x="connsiteX0" y="connsiteY0"/>
-                                  </a:cxn>
-                                  <a:cxn ang="0">
-                                    <a:pos x="connsiteX1" y="connsiteY1"/>
-                                  </a:cxn>
-                                  <a:cxn ang="0">
-                                    <a:pos x="connsiteX2" y="connsiteY2"/>
-                                  </a:cxn>
-                                  <a:cxn ang="0">
-                                    <a:pos x="connsiteX3" y="connsiteY3"/>
-                                  </a:cxn>
-                                  <a:cxn ang="0">
-                                    <a:pos x="connsiteX4" y="connsiteY4"/>
-                                  </a:cxn>
-                                  <a:cxn ang="0">
-                                    <a:pos x="connsiteX5" y="connsiteY5"/>
-                                  </a:cxn>
-                                </a:cxnLst>
-                                <a:rect l="l" t="t" r="r" b="b"/>
-                                <a:pathLst>
-                                  <a:path w="7312660" h="1129665">
-                                    <a:moveTo>
-                                      <a:pt x="0" y="0"/>
-                                    </a:moveTo>
-                                    <a:lnTo>
-                                      <a:pt x="7312660" y="0"/>
-                                    </a:lnTo>
-                                    <a:lnTo>
-                                      <a:pt x="7312660" y="1129665"/>
-                                    </a:lnTo>
-                                    <a:lnTo>
-                                      <a:pt x="3619500" y="733425"/>
-                                    </a:lnTo>
-                                    <a:lnTo>
-                                      <a:pt x="0" y="1091565"/>
-                                    </a:lnTo>
-                                    <a:lnTo>
-                                      <a:pt x="0" y="0"/>
-                                    </a:lnTo>
-                                    <a:close/>
-                                  </a:path>
-                                </a:pathLst>
-                              </a:custGeom>
-                              <a:ln>
-                                <a:noFill/>
-                              </a:ln>
-                            </wps:spPr>
-                            <wps:style>
-                              <a:lnRef idx="2">
-                                <a:schemeClr val="accent1">
-                                  <a:shade val="50000"/>
-                                </a:schemeClr>
-                              </a:lnRef>
-                              <a:fillRef idx="1">
-                                <a:schemeClr val="accent1"/>
-                              </a:fillRef>
-                              <a:effectRef idx="0">
-                                <a:schemeClr val="accent1"/>
-                              </a:effectRef>
-                              <a:fontRef idx="minor">
-                                <a:schemeClr val="lt1"/>
-                              </a:fontRef>
-                            </wps:style>
-                            <wps:bodyPr rot="0" spcFirstLastPara="0" vertOverflow="overflow" horzOverflow="overflow" vert="horz" wrap="square" lIns="91440" tIns="45720" rIns="91440" bIns="45720" numCol="1" spcCol="0" rtlCol="0" fromWordArt="0" anchor="ctr" anchorCtr="0" forceAA="0" compatLnSpc="1">
-                              <a:prstTxWarp prst="textNoShape">
-                                <a:avLst/>
-                              </a:prstTxWarp>
-                              <a:noAutofit/>
-                            </wps:bodyPr>
-                          </wps:wsp>
-                          <wps:wsp>
-                            <wps:cNvPr id="151" name="Rectangle 151"/>
-                            <wps:cNvSpPr/>
-                            <wps:spPr>
-                              <a:xfrm>
-                                <a:off x="0" y="0"/>
-                                <a:ext cx="7315200" cy="1216152"/>
-                              </a:xfrm>
-                              <a:prstGeom prst="rect">
-                                <a:avLst/>
-                              </a:prstGeom>
-                              <a:blipFill>
-                                <a:blip r:embed="rId6"/>
-                                <a:stretch>
-                                  <a:fillRect r="-7574"/>
-                                </a:stretch>
-                              </a:blipFill>
-                              <a:ln>
-                                <a:noFill/>
-                              </a:ln>
-                            </wps:spPr>
-                            <wps:style>
-                              <a:lnRef idx="2">
-                                <a:schemeClr val="accent1">
-                                  <a:shade val="50000"/>
-                                </a:schemeClr>
-                              </a:lnRef>
-                              <a:fillRef idx="1">
-                                <a:schemeClr val="accent1"/>
-                              </a:fillRef>
-                              <a:effectRef idx="0">
-                                <a:schemeClr val="accent1"/>
-                              </a:effectRef>
-                              <a:fontRef idx="minor">
-                                <a:schemeClr val="lt1"/>
-                              </a:fontRef>
-                            </wps:style>
-                            <wps:bodyPr rot="0" spcFirstLastPara="0" vertOverflow="overflow" horzOverflow="overflow" vert="horz" wrap="square" lIns="91440" tIns="45720" rIns="91440" bIns="45720" numCol="1" spcCol="0" rtlCol="0" fromWordArt="0" anchor="ctr" anchorCtr="0" forceAA="0" compatLnSpc="1">
-                              <a:prstTxWarp prst="textNoShape">
-                                <a:avLst/>
-                              </a:prstTxWarp>
-                              <a:noAutofit/>
-                            </wps:bodyPr>
-                          </wps:wsp>
-                        </wpg:wgp>
-                      </a:graphicData>
-                    </a:graphic>
-                    <wp14:sizeRelH relativeFrom="page">
-                      <wp14:pctWidth>94100</wp14:pctWidth>
-                    </wp14:sizeRelH>
-                    <wp14:sizeRelV relativeFrom="page">
-                      <wp14:pctHeight>12100</wp14:pctHeight>
-                    </wp14:sizeRelV>
-                  </wp:anchor>
-                </w:drawing>
-              </mc:Choice>
-              <mc:Fallback>
-                <w:pict>
-                  <v:group w14:anchorId="10F7F2B8" id="Group 149" o:spid="_x0000_s1026" style="position:absolute;margin-left:0;margin-top:0;width:8in;height:95.7pt;z-index:251662336;mso-width-percent:941;mso-height-percent:121;mso-top-percent:23;mso-position-horizontal:center;mso-position-horizontal-relative:page;mso-position-vertical-relative:page;mso-width-percent:941;mso-height-percent:121;mso-top-percent:23" coordorigin="" coordsize="73152,12161" o:gfxdata="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">
-                    <v:shape id="Rectangle 51" o:spid="_x0000_s1027" style="position:absolute;width:73152;height:11303;visibility:visible;mso-wrap-style:square;v-text-anchor:middle" coordsize="7312660,1129665" o:gfxdata="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" path="m,l7312660,r,1129665l3619500,733425,,1091565,,xe" fillcolor="#4472c4 [3204]" stroked="f" strokeweight="1pt">
-                      <v:stroke joinstyle="miter"/>
-                      <v:path arrowok="t" o:connecttype="custom" o:connectlocs="0,0;7315200,0;7315200,1130373;3620757,733885;0,1092249;0,0" o:connectangles="0,0,0,0,0,0"/>
-                    </v:shape>
-                    <v:rect id="Rectangle 151" o:spid="_x0000_s1028" style="position:absolute;width:73152;height:12161;visibility:visible;mso-wrap-style:square;v-text-anchor:middle" o:gfxdata="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" stroked="f" strokeweight="1pt">
-                      <v:fill r:id="rId7" o:title="" recolor="t" rotate="t" type="frame"/>
-                    </v:rect>
-                    <w10:wrap anchorx="page" anchory="page"/>
-                  </v:group>
-                </w:pict>
-              </mc:Fallback>
-            </mc:AlternateContent>
-          </w:r>
           <w:r>
             <w:rPr>
               <w:noProof/>
@@ -287,23 +21,14 @@
             <mc:AlternateContent>
               <mc:Choice Requires="wps">
                 <w:drawing>
-                  <wp:anchor distT="0" distB="0" distL="114300" distR="114300" simplePos="0" relativeHeight="251660288" behindDoc="0" locked="0" layoutInCell="1" allowOverlap="1" wp14:anchorId="5E195828" wp14:editId="0D57ECB2">
+                  <wp:anchor distT="0" distB="0" distL="114300" distR="114300" simplePos="0" relativeHeight="251660288" behindDoc="0" locked="0" layoutInCell="1" allowOverlap="1" wp14:anchorId="5E195828" wp14:editId="6C610818">
                     <wp:simplePos x="0" y="0"/>
                     <wp:positionH relativeFrom="page">
-                      <wp:align>center</wp:align>
+                      <wp:posOffset>222885</wp:posOffset>
                     </wp:positionH>
-                    <mc:AlternateContent>
-                      <mc:Choice Requires="wp14">
-                        <wp:positionV relativeFrom="page">
-                          <wp14:pctPosVOffset>81800</wp14:pctPosVOffset>
-                        </wp:positionV>
-                      </mc:Choice>
-                      <mc:Fallback>
-                        <wp:positionV relativeFrom="page">
-                          <wp:posOffset>8745855</wp:posOffset>
-                        </wp:positionV>
-                      </mc:Fallback>
-                    </mc:AlternateContent>
+                    <wp:positionV relativeFrom="page">
+                      <wp:posOffset>5577205</wp:posOffset>
+                    </wp:positionV>
                     <wp:extent cx="7315200" cy="914400"/>
                     <wp:effectExtent l="0" t="0" r="0" b="8255"/>
                     <wp:wrapSquare wrapText="bothSides"/>
@@ -356,6 +81,7 @@
                                   <w:dataBinding w:prefixMappings="xmlns:ns0='http://purl.org/dc/elements/1.1/' xmlns:ns1='http://schemas.openxmlformats.org/package/2006/metadata/core-properties' " w:xpath="/ns1:coreProperties[1]/ns0:creator[1]" w:storeItemID="{6C3C8BC8-F283-45AE-878A-BAB7291924A1}"/>
                                   <w:text/>
                                 </w:sdtPr>
+                                <w:sdtEndPr/>
                                 <w:sdtContent>
                                   <w:p>
                                     <w:pPr>
@@ -400,6 +126,7 @@
                                     <w:dataBinding w:prefixMappings="xmlns:ns0='http://schemas.microsoft.com/office/2006/coverPageProps' " w:xpath="/ns0:CoverPageProperties[1]/ns0:CompanyEmail[1]" w:storeItemID="{55AF091B-3C7A-41E3-B477-F2FDAA23CFDA}"/>
                                     <w:text/>
                                   </w:sdtPr>
+                                  <w:sdtEndPr/>
                                   <w:sdtContent>
                                     <w:r>
                                       <w:rPr>
@@ -437,7 +164,7 @@
                     <v:stroke joinstyle="miter"/>
                     <v:path gradientshapeok="t" o:connecttype="rect"/>
                   </v:shapetype>
-                  <v:shape id="Text Box 152" o:spid="_x0000_s1026" type="#_x0000_t202" style="position:absolute;margin-left:0;margin-top:0;width:8in;height:1in;z-index:251660288;visibility:visible;mso-wrap-style:square;mso-width-percent:941;mso-height-percent:92;mso-top-percent:818;mso-wrap-distance-left:9pt;mso-wrap-distance-top:0;mso-wrap-distance-right:9pt;mso-wrap-distance-bottom:0;mso-position-horizontal:center;mso-position-horizontal-relative:page;mso-position-vertical-relative:page;mso-width-percent:941;mso-height-percent:92;mso-top-percent:818;mso-width-relative:page;mso-height-relative:page;v-text-anchor:bottom" o:gfxdata="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" filled="f" stroked="f" strokeweight=".5pt">
+                  <v:shape id="Text Box 152" o:spid="_x0000_s1026" type="#_x0000_t202" style="position:absolute;margin-left:17.55pt;margin-top:439.15pt;width:8in;height:1in;z-index:251660288;visibility:visible;mso-wrap-style:square;mso-width-percent:941;mso-height-percent:92;mso-wrap-distance-left:9pt;mso-wrap-distance-top:0;mso-wrap-distance-right:9pt;mso-wrap-distance-bottom:0;mso-position-horizontal:absolute;mso-position-horizontal-relative:page;mso-position-vertical:absolute;mso-position-vertical-relative:page;mso-width-percent:941;mso-height-percent:92;mso-width-relative:page;mso-height-relative:page;v-text-anchor:bottom" o:gfxdata="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" filled="f" stroked="f" strokeweight=".5pt">
                     <v:textbox inset="126pt,0,54pt,0">
                       <w:txbxContent>
                         <w:sdt>
@@ -453,6 +180,7 @@
                             <w:dataBinding w:prefixMappings="xmlns:ns0='http://purl.org/dc/elements/1.1/' xmlns:ns1='http://schemas.openxmlformats.org/package/2006/metadata/core-properties' " w:xpath="/ns1:coreProperties[1]/ns0:creator[1]" w:storeItemID="{6C3C8BC8-F283-45AE-878A-BAB7291924A1}"/>
                             <w:text/>
                           </w:sdtPr>
+                          <w:sdtEndPr/>
                           <w:sdtContent>
                             <w:p>
                               <w:pPr>
@@ -497,6 +225,7 @@
                               <w:dataBinding w:prefixMappings="xmlns:ns0='http://schemas.microsoft.com/office/2006/coverPageProps' " w:xpath="/ns0:CoverPageProperties[1]/ns0:CompanyEmail[1]" w:storeItemID="{55AF091B-3C7A-41E3-B477-F2FDAA23CFDA}"/>
                               <w:text/>
                             </w:sdtPr>
+                            <w:sdtEndPr/>
                             <w:sdtContent>
                               <w:r>
                                 <w:rPr>
@@ -523,222 +252,13 @@
             <mc:AlternateContent>
               <mc:Choice Requires="wps">
                 <w:drawing>
-                  <wp:anchor distT="0" distB="0" distL="114300" distR="114300" simplePos="0" relativeHeight="251661312" behindDoc="0" locked="0" layoutInCell="1" allowOverlap="1" wp14:anchorId="01202D4D" wp14:editId="4A76A522">
-                    <wp:simplePos x="0" y="0"/>
-                    <wp:positionH relativeFrom="page">
-                      <wp:align>center</wp:align>
-                    </wp:positionH>
-                    <mc:AlternateContent>
-                      <mc:Choice Requires="wp14">
-                        <wp:positionV relativeFrom="page">
-                          <wp14:pctPosVOffset>70000</wp14:pctPosVOffset>
-                        </wp:positionV>
-                      </mc:Choice>
-                      <mc:Fallback>
-                        <wp:positionV relativeFrom="page">
-                          <wp:posOffset>7484110</wp:posOffset>
-                        </wp:positionV>
-                      </mc:Fallback>
-                    </mc:AlternateContent>
-                    <wp:extent cx="7315200" cy="1009650"/>
-                    <wp:effectExtent l="0" t="0" r="0" b="0"/>
-                    <wp:wrapSquare wrapText="bothSides"/>
-                    <wp:docPr id="153" name="Text Box 153"/>
-                    <wp:cNvGraphicFramePr/>
-                    <a:graphic xmlns:a="http://schemas.openxmlformats.org/drawingml/2006/main">
-                      <a:graphicData uri="http://schemas.microsoft.com/office/word/2010/wordprocessingShape">
-                        <wps:wsp>
-                          <wps:cNvSpPr txBox="1"/>
-                          <wps:spPr>
-                            <a:xfrm>
-                              <a:off x="0" y="0"/>
-                              <a:ext cx="7315200" cy="1009650"/>
-                            </a:xfrm>
-                            <a:prstGeom prst="rect">
-                              <a:avLst/>
-                            </a:prstGeom>
-                            <a:noFill/>
-                            <a:ln w="6350">
-                              <a:noFill/>
-                            </a:ln>
-                            <a:effectLst/>
-                          </wps:spPr>
-                          <wps:style>
-                            <a:lnRef idx="0">
-                              <a:schemeClr val="accent1"/>
-                            </a:lnRef>
-                            <a:fillRef idx="0">
-                              <a:schemeClr val="accent1"/>
-                            </a:fillRef>
-                            <a:effectRef idx="0">
-                              <a:schemeClr val="accent1"/>
-                            </a:effectRef>
-                            <a:fontRef idx="minor">
-                              <a:schemeClr val="dk1"/>
-                            </a:fontRef>
-                          </wps:style>
-                          <wps:txbx>
-                            <w:txbxContent>
-                              <w:p>
-                                <w:pPr>
-                                  <w:pStyle w:val="NoSpacing"/>
-                                  <w:jc w:val="right"/>
-                                  <w:rPr>
-                                    <w:color w:val="4472C4" w:themeColor="accent1"/>
-                                    <w:sz w:val="28"/>
-                                    <w:szCs w:val="28"/>
-                                  </w:rPr>
-                                </w:pPr>
-                                <w:r>
-                                  <w:rPr>
-                                    <w:color w:val="4472C4" w:themeColor="accent1"/>
-                                    <w:sz w:val="28"/>
-                                    <w:szCs w:val="28"/>
-                                  </w:rPr>
-                                  <w:t>Abstract</w:t>
-                                </w:r>
-                              </w:p>
-                              <w:sdt>
-                                <w:sdtPr>
-                                  <w:rPr>
-                                    <w:color w:val="595959" w:themeColor="text1" w:themeTint="A6"/>
-                                    <w:sz w:val="20"/>
-                                    <w:szCs w:val="20"/>
-                                  </w:rPr>
-                                  <w:alias w:val="Abstract"/>
-                                  <w:tag w:val=""/>
-                                  <w:id w:val="1375273687"/>
-                                  <w:dataBinding w:prefixMappings="xmlns:ns0='http://schemas.microsoft.com/office/2006/coverPageProps' " w:xpath="/ns0:CoverPageProperties[1]/ns0:Abstract[1]" w:storeItemID="{55AF091B-3C7A-41E3-B477-F2FDAA23CFDA}"/>
-                                  <w:text w:multiLine="1"/>
-                                </w:sdtPr>
-                                <w:sdtContent>
-                                  <w:p>
-                                    <w:pPr>
-                                      <w:pStyle w:val="NoSpacing"/>
-                                      <w:jc w:val="right"/>
-                                      <w:rPr>
-                                        <w:color w:val="595959" w:themeColor="text1" w:themeTint="A6"/>
-                                        <w:sz w:val="20"/>
-                                        <w:szCs w:val="20"/>
-                                      </w:rPr>
-                                    </w:pPr>
-                                    <w:r>
-                                      <w:rPr>
-                                        <w:color w:val="595959" w:themeColor="text1" w:themeTint="A6"/>
-                                        <w:sz w:val="20"/>
-                                        <w:szCs w:val="20"/>
-                                      </w:rPr>
-                                      <w:t xml:space="preserve">In this project I will analyse and the Fisher’s Iris data set using Python. </w:t>
-                                    </w:r>
-                                  </w:p>
-                                </w:sdtContent>
-                              </w:sdt>
-                            </w:txbxContent>
-                          </wps:txbx>
-                          <wps:bodyPr rot="0" spcFirstLastPara="0" vertOverflow="overflow" horzOverflow="overflow" vert="horz" wrap="square" lIns="1600200" tIns="0" rIns="685800" bIns="0" numCol="1" spcCol="0" rtlCol="0" fromWordArt="0" anchor="t" anchorCtr="0" forceAA="0" compatLnSpc="1">
-                            <a:prstTxWarp prst="textNoShape">
-                              <a:avLst/>
-                            </a:prstTxWarp>
-                            <a:spAutoFit/>
-                          </wps:bodyPr>
-                        </wps:wsp>
-                      </a:graphicData>
-                    </a:graphic>
-                    <wp14:sizeRelH relativeFrom="page">
-                      <wp14:pctWidth>94100</wp14:pctWidth>
-                    </wp14:sizeRelH>
-                    <wp14:sizeRelV relativeFrom="page">
-                      <wp14:pctHeight>10000</wp14:pctHeight>
-                    </wp14:sizeRelV>
-                  </wp:anchor>
-                </w:drawing>
-              </mc:Choice>
-              <mc:Fallback>
-                <w:pict>
-                  <v:shape w14:anchorId="01202D4D" id="Text Box 153" o:spid="_x0000_s1027" type="#_x0000_t202" style="position:absolute;margin-left:0;margin-top:0;width:8in;height:79.5pt;z-index:251661312;visibility:visible;mso-wrap-style:square;mso-width-percent:941;mso-height-percent:100;mso-top-percent:700;mso-wrap-distance-left:9pt;mso-wrap-distance-top:0;mso-wrap-distance-right:9pt;mso-wrap-distance-bottom:0;mso-position-horizontal:center;mso-position-horizontal-relative:page;mso-position-vertical-relative:page;mso-width-percent:941;mso-height-percent:100;mso-top-percent:700;mso-width-relative:page;mso-height-relative:page;v-text-anchor:top" o:gfxdata="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" filled="f" stroked="f" strokeweight=".5pt">
-                    <v:textbox style="mso-fit-shape-to-text:t" inset="126pt,0,54pt,0">
-                      <w:txbxContent>
-                        <w:p>
-                          <w:pPr>
-                            <w:pStyle w:val="NoSpacing"/>
-                            <w:jc w:val="right"/>
-                            <w:rPr>
-                              <w:color w:val="4472C4" w:themeColor="accent1"/>
-                              <w:sz w:val="28"/>
-                              <w:szCs w:val="28"/>
-                            </w:rPr>
-                          </w:pPr>
-                          <w:r>
-                            <w:rPr>
-                              <w:color w:val="4472C4" w:themeColor="accent1"/>
-                              <w:sz w:val="28"/>
-                              <w:szCs w:val="28"/>
-                            </w:rPr>
-                            <w:t>Abstract</w:t>
-                          </w:r>
-                        </w:p>
-                        <w:sdt>
-                          <w:sdtPr>
-                            <w:rPr>
-                              <w:color w:val="595959" w:themeColor="text1" w:themeTint="A6"/>
-                              <w:sz w:val="20"/>
-                              <w:szCs w:val="20"/>
-                            </w:rPr>
-                            <w:alias w:val="Abstract"/>
-                            <w:tag w:val=""/>
-                            <w:id w:val="1375273687"/>
-                            <w:dataBinding w:prefixMappings="xmlns:ns0='http://schemas.microsoft.com/office/2006/coverPageProps' " w:xpath="/ns0:CoverPageProperties[1]/ns0:Abstract[1]" w:storeItemID="{55AF091B-3C7A-41E3-B477-F2FDAA23CFDA}"/>
-                            <w:text w:multiLine="1"/>
-                          </w:sdtPr>
-                          <w:sdtContent>
-                            <w:p>
-                              <w:pPr>
-                                <w:pStyle w:val="NoSpacing"/>
-                                <w:jc w:val="right"/>
-                                <w:rPr>
-                                  <w:color w:val="595959" w:themeColor="text1" w:themeTint="A6"/>
-                                  <w:sz w:val="20"/>
-                                  <w:szCs w:val="20"/>
-                                </w:rPr>
-                              </w:pPr>
-                              <w:r>
-                                <w:rPr>
-                                  <w:color w:val="595959" w:themeColor="text1" w:themeTint="A6"/>
-                                  <w:sz w:val="20"/>
-                                  <w:szCs w:val="20"/>
-                                </w:rPr>
-                                <w:t xml:space="preserve">In this project I will analyse and the Fisher’s Iris data set using Python. </w:t>
-                              </w:r>
-                            </w:p>
-                          </w:sdtContent>
-                        </w:sdt>
-                      </w:txbxContent>
-                    </v:textbox>
-                    <w10:wrap type="square" anchorx="page" anchory="page"/>
-                  </v:shape>
-                </w:pict>
-              </mc:Fallback>
-            </mc:AlternateContent>
-          </w:r>
-          <w:r>
-            <w:t>R</w:t>
-          </w:r>
-        </w:p>
-        <w:p>
-          <w:r>
-            <w:rPr>
-              <w:noProof/>
-            </w:rPr>
-            <mc:AlternateContent>
-              <mc:Choice Requires="wps">
-                <w:drawing>
-                  <wp:anchor distT="0" distB="0" distL="114300" distR="114300" simplePos="0" relativeHeight="251663360" behindDoc="0" locked="0" layoutInCell="1" allowOverlap="1" wp14:anchorId="1F0C36A2" wp14:editId="30522746">
+                  <wp:anchor distT="0" distB="0" distL="114300" distR="114300" simplePos="0" relativeHeight="251663360" behindDoc="0" locked="0" layoutInCell="1" allowOverlap="1" wp14:anchorId="1F0C36A2" wp14:editId="59A8E84C">
                     <wp:simplePos x="0" y="0"/>
                     <wp:positionH relativeFrom="column">
-                      <wp:posOffset>4038600</wp:posOffset>
+                      <wp:posOffset>3746500</wp:posOffset>
                     </wp:positionH>
                     <wp:positionV relativeFrom="paragraph">
-                      <wp:posOffset>4941570</wp:posOffset>
+                      <wp:posOffset>3519170</wp:posOffset>
                     </wp:positionV>
                     <wp:extent cx="1691640" cy="441960"/>
                     <wp:effectExtent l="0" t="0" r="22860" b="15240"/>
@@ -790,15 +310,7 @@
                                     <w:iCs/>
                                     <w:lang w:val="en-US"/>
                                   </w:rPr>
-                                  <w:t xml:space="preserve">: </w:t>
-                                </w:r>
-                                <w:r>
-                                  <w:rPr>
-                                    <w:i/>
-                                    <w:iCs/>
-                                    <w:lang w:val="en-US"/>
-                                  </w:rPr>
-                                  <w:t>Andrew Beatty</w:t>
+                                  <w:t>: Andrew Beatty</w:t>
                                 </w:r>
                               </w:p>
                             </w:txbxContent>
@@ -823,7 +335,7 @@
               </mc:Choice>
               <mc:Fallback>
                 <w:pict>
-                  <v:shape w14:anchorId="1F0C36A2" id="Text Box 1" o:spid="_x0000_s1028" type="#_x0000_t202" style="position:absolute;margin-left:318pt;margin-top:389.1pt;width:133.2pt;height:34.8pt;z-index:251663360;visibility:visible;mso-wrap-style:square;mso-width-percent:0;mso-height-percent:0;mso-wrap-distance-left:9pt;mso-wrap-distance-top:0;mso-wrap-distance-right:9pt;mso-wrap-distance-bottom:0;mso-position-horizontal:absolute;mso-position-horizontal-relative:text;mso-position-vertical:absolute;mso-position-vertical-relative:text;mso-width-percent:0;mso-height-percent:0;mso-width-relative:margin;mso-height-relative:margin;v-text-anchor:top" o:gfxdata="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" fillcolor="white [3201]" strokeweight=".5pt">
+                  <v:shape w14:anchorId="1F0C36A2" id="Text Box 1" o:spid="_x0000_s1027" type="#_x0000_t202" style="position:absolute;margin-left:295pt;margin-top:277.1pt;width:133.2pt;height:34.8pt;z-index:251663360;visibility:visible;mso-wrap-style:square;mso-width-percent:0;mso-height-percent:0;mso-wrap-distance-left:9pt;mso-wrap-distance-top:0;mso-wrap-distance-right:9pt;mso-wrap-distance-bottom:0;mso-position-horizontal:absolute;mso-position-horizontal-relative:text;mso-position-vertical:absolute;mso-position-vertical-relative:text;mso-width-percent:0;mso-height-percent:0;mso-width-relative:margin;mso-height-relative:margin;v-text-anchor:top" o:gfxdata="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" fillcolor="white [3201]" strokeweight=".5pt">
                     <v:textbox>
                       <w:txbxContent>
                         <w:p>
@@ -848,15 +360,7 @@
                               <w:iCs/>
                               <w:lang w:val="en-US"/>
                             </w:rPr>
-                            <w:t xml:space="preserve">: </w:t>
-                          </w:r>
-                          <w:r>
-                            <w:rPr>
-                              <w:i/>
-                              <w:iCs/>
-                              <w:lang w:val="en-US"/>
-                            </w:rPr>
-                            <w:t>Andrew Beatty</w:t>
+                            <w:t>: Andrew Beatty</w:t>
                           </w:r>
                         </w:p>
                       </w:txbxContent>
@@ -873,16 +377,16 @@
             <mc:AlternateContent>
               <mc:Choice Requires="wps">
                 <w:drawing>
-                  <wp:anchor distT="0" distB="0" distL="114300" distR="114300" simplePos="0" relativeHeight="251659264" behindDoc="0" locked="0" layoutInCell="1" allowOverlap="1" wp14:anchorId="44A9F21A" wp14:editId="2B98465A">
+                  <wp:anchor distT="0" distB="0" distL="114300" distR="114300" simplePos="0" relativeHeight="251659264" behindDoc="0" locked="0" layoutInCell="1" allowOverlap="1" wp14:anchorId="44A9F21A" wp14:editId="3AAC3222">
                     <wp:simplePos x="0" y="0"/>
                     <wp:positionH relativeFrom="page">
-                      <wp:posOffset>220980</wp:posOffset>
+                      <wp:posOffset>1663700</wp:posOffset>
                     </wp:positionH>
                     <wp:positionV relativeFrom="page">
-                      <wp:posOffset>2202180</wp:posOffset>
+                      <wp:posOffset>2203450</wp:posOffset>
                     </wp:positionV>
-                    <wp:extent cx="7010400" cy="3886200"/>
-                    <wp:effectExtent l="0" t="0" r="0" b="0"/>
+                    <wp:extent cx="5251450" cy="2482850"/>
+                    <wp:effectExtent l="0" t="0" r="0" b="12700"/>
                     <wp:wrapSquare wrapText="bothSides"/>
                     <wp:docPr id="154" name="Text Box 154"/>
                     <wp:cNvGraphicFramePr/>
@@ -893,7 +397,7 @@
                           <wps:spPr>
                             <a:xfrm>
                               <a:off x="0" y="0"/>
-                              <a:ext cx="7010400" cy="3886200"/>
+                              <a:ext cx="5251450" cy="2482850"/>
                             </a:xfrm>
                             <a:prstGeom prst="rect">
                               <a:avLst/>
@@ -956,6 +460,15 @@
                                         <w:sz w:val="64"/>
                                         <w:szCs w:val="64"/>
                                       </w:rPr>
+                                      <w:t xml:space="preserve">Pands </w:t>
+                                    </w:r>
+                                    <w:r>
+                                      <w:rPr>
+                                        <w:caps/>
+                                        <w:color w:val="4472C4" w:themeColor="accent1"/>
+                                        <w:sz w:val="64"/>
+                                        <w:szCs w:val="64"/>
+                                      </w:rPr>
                                       <w:t>PROJECT</w:t>
                                     </w:r>
                                   </w:sdtContent>
@@ -976,6 +489,7 @@
                                   <w:dataBinding w:prefixMappings="xmlns:ns0='http://purl.org/dc/elements/1.1/' xmlns:ns1='http://schemas.openxmlformats.org/package/2006/metadata/core-properties' " w:xpath="/ns1:coreProperties[1]/ns0:subject[1]" w:storeItemID="{6C3C8BC8-F283-45AE-878A-BAB7291924A1}"/>
                                   <w:text/>
                                 </w:sdtPr>
+                                <w:sdtEndPr/>
                                 <w:sdtContent>
                                   <w:p>
                                     <w:pPr>
@@ -997,7 +511,7 @@
                                         <w:sz w:val="36"/>
                                         <w:szCs w:val="36"/>
                                       </w:rPr>
-                                      <w:t xml:space="preserve">Fisher’s Iris data set </w:t>
+                                      <w:t>Fisher’s Iris data set</w:t>
                                     </w:r>
                                   </w:p>
                                 </w:sdtContent>
@@ -1024,7 +538,7 @@
               </mc:Choice>
               <mc:Fallback>
                 <w:pict>
-                  <v:shape w14:anchorId="44A9F21A" id="Text Box 154" o:spid="_x0000_s1029" type="#_x0000_t202" style="position:absolute;margin-left:17.4pt;margin-top:173.4pt;width:552pt;height:306pt;z-index:251659264;visibility:visible;mso-wrap-style:square;mso-width-percent:0;mso-height-percent:0;mso-wrap-distance-left:9pt;mso-wrap-distance-top:0;mso-wrap-distance-right:9pt;mso-wrap-distance-bottom:0;mso-position-horizontal:absolute;mso-position-horizontal-relative:page;mso-position-vertical:absolute;mso-position-vertical-relative:page;mso-width-percent:0;mso-height-percent:0;mso-width-relative:page;mso-height-relative:page;v-text-anchor:bottom" o:gfxdata="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" filled="f" stroked="f" strokeweight=".5pt">
+                  <v:shape w14:anchorId="44A9F21A" id="Text Box 154" o:spid="_x0000_s1028" type="#_x0000_t202" style="position:absolute;margin-left:131pt;margin-top:173.5pt;width:413.5pt;height:195.5pt;z-index:251659264;visibility:visible;mso-wrap-style:square;mso-width-percent:0;mso-height-percent:0;mso-wrap-distance-left:9pt;mso-wrap-distance-top:0;mso-wrap-distance-right:9pt;mso-wrap-distance-bottom:0;mso-position-horizontal:absolute;mso-position-horizontal-relative:page;mso-position-vertical:absolute;mso-position-vertical-relative:page;mso-width-percent:0;mso-height-percent:0;mso-width-relative:page;mso-height-relative:page;v-text-anchor:bottom" o:gfxdata="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" filled="f" stroked="f" strokeweight=".5pt">
                     <v:textbox inset="126pt,0,54pt,0">
                       <w:txbxContent>
                         <w:p>
@@ -1063,6 +577,15 @@
                                   <w:sz w:val="64"/>
                                   <w:szCs w:val="64"/>
                                 </w:rPr>
+                                <w:t xml:space="preserve">Pands </w:t>
+                              </w:r>
+                              <w:r>
+                                <w:rPr>
+                                  <w:caps/>
+                                  <w:color w:val="4472C4" w:themeColor="accent1"/>
+                                  <w:sz w:val="64"/>
+                                  <w:szCs w:val="64"/>
+                                </w:rPr>
                                 <w:t>PROJECT</w:t>
                               </w:r>
                             </w:sdtContent>
@@ -1083,6 +606,7 @@
                             <w:dataBinding w:prefixMappings="xmlns:ns0='http://purl.org/dc/elements/1.1/' xmlns:ns1='http://schemas.openxmlformats.org/package/2006/metadata/core-properties' " w:xpath="/ns1:coreProperties[1]/ns0:subject[1]" w:storeItemID="{6C3C8BC8-F283-45AE-878A-BAB7291924A1}"/>
                             <w:text/>
                           </w:sdtPr>
+                          <w:sdtEndPr/>
                           <w:sdtContent>
                             <w:p>
                               <w:pPr>
@@ -1104,7 +628,7 @@
                                   <w:sz w:val="36"/>
                                   <w:szCs w:val="36"/>
                                 </w:rPr>
-                                <w:t xml:space="preserve">Fisher’s Iris data set </w:t>
+                                <w:t>Fisher’s Iris data set</w:t>
                               </w:r>
                             </w:p>
                           </w:sdtContent>
@@ -1125,6 +649,13 @@
     </w:sdt>
     <w:sdt>
       <w:sdtPr>
+        <w:rPr>
+          <w:rFonts w:asciiTheme="minorHAnsi" w:eastAsiaTheme="minorHAnsi" w:hAnsiTheme="minorHAnsi" w:cstheme="minorBidi"/>
+          <w:color w:val="auto"/>
+          <w:sz w:val="22"/>
+          <w:szCs w:val="22"/>
+          <w:lang w:val="en-GB"/>
+        </w:rPr>
         <w:id w:val="-1359502434"/>
         <w:docPartObj>
           <w:docPartGallery w:val="Table of Contents"/>
@@ -1133,14 +664,9 @@
       </w:sdtPr>
       <w:sdtEndPr>
         <w:rPr>
-          <w:rFonts w:asciiTheme="minorHAnsi" w:eastAsiaTheme="minorHAnsi" w:hAnsiTheme="minorHAnsi" w:cstheme="minorBidi"/>
           <w:b/>
           <w:bCs/>
           <w:noProof/>
-          <w:color w:val="auto"/>
-          <w:sz w:val="22"/>
-          <w:szCs w:val="22"/>
-          <w:lang w:val="en-GB"/>
         </w:rPr>
       </w:sdtEndPr>
       <w:sdtContent>
@@ -1173,7 +699,7 @@
           <w:r>
             <w:fldChar w:fldCharType="separate"/>
           </w:r>
-          <w:hyperlink w:anchor="_Toc100863248" w:history="1">
+          <w:hyperlink w:anchor="_Toc101192812" w:history="1">
             <w:r>
               <w:rPr>
                 <w:rStyle w:val="Hyperlink"/>
@@ -1200,7 +726,7 @@
                 <w:noProof/>
                 <w:webHidden/>
               </w:rPr>
-              <w:instrText xml:space="preserve"> PAGEREF _Toc100863248 \h </w:instrText>
+              <w:instrText xml:space="preserve"> PAGEREF _Toc101192812 \h </w:instrText>
             </w:r>
             <w:r>
               <w:rPr>
@@ -1243,7 +769,7 @@
               <w:lang w:eastAsia="en-GB"/>
             </w:rPr>
           </w:pPr>
-          <w:hyperlink w:anchor="_Toc100863249" w:history="1">
+          <w:hyperlink w:anchor="_Toc101192813" w:history="1">
             <w:r>
               <w:rPr>
                 <w:rStyle w:val="Hyperlink"/>
@@ -1270,7 +796,7 @@
                 <w:noProof/>
                 <w:webHidden/>
               </w:rPr>
-              <w:instrText xml:space="preserve"> PAGEREF _Toc100863249 \h </w:instrText>
+              <w:instrText xml:space="preserve"> PAGEREF _Toc101192813 \h </w:instrText>
             </w:r>
             <w:r>
               <w:rPr>
@@ -1313,7 +839,7 @@
               <w:lang w:eastAsia="en-GB"/>
             </w:rPr>
           </w:pPr>
-          <w:hyperlink w:anchor="_Toc100863250" w:history="1">
+          <w:hyperlink w:anchor="_Toc101192814" w:history="1">
             <w:r>
               <w:rPr>
                 <w:rStyle w:val="Hyperlink"/>
@@ -1340,7 +866,287 @@
                 <w:noProof/>
                 <w:webHidden/>
               </w:rPr>
-              <w:instrText xml:space="preserve"> PAGEREF _Toc100863250 \h </w:instrText>
+              <w:instrText xml:space="preserve"> PAGEREF _Toc101192814 \h </w:instrText>
+            </w:r>
+            <w:r>
+              <w:rPr>
+                <w:noProof/>
+                <w:webHidden/>
+              </w:rPr>
+            </w:r>
+            <w:r>
+              <w:rPr>
+                <w:noProof/>
+                <w:webHidden/>
+              </w:rPr>
+              <w:fldChar w:fldCharType="separate"/>
+            </w:r>
+            <w:r>
+              <w:rPr>
+                <w:noProof/>
+                <w:webHidden/>
+              </w:rPr>
+              <w:t>2</w:t>
+            </w:r>
+            <w:r>
+              <w:rPr>
+                <w:noProof/>
+                <w:webHidden/>
+              </w:rPr>
+              <w:fldChar w:fldCharType="end"/>
+            </w:r>
+          </w:hyperlink>
+        </w:p>
+        <w:p>
+          <w:pPr>
+            <w:pStyle w:val="TOC2"/>
+            <w:tabs>
+              <w:tab w:val="right" w:leader="dot" w:pos="9016"/>
+            </w:tabs>
+            <w:rPr>
+              <w:rFonts w:eastAsiaTheme="minorEastAsia"/>
+              <w:noProof/>
+              <w:lang w:eastAsia="en-GB"/>
+            </w:rPr>
+          </w:pPr>
+          <w:hyperlink w:anchor="_Toc101192815" w:history="1">
+            <w:r>
+              <w:rPr>
+                <w:rStyle w:val="Hyperlink"/>
+                <w:noProof/>
+              </w:rPr>
+              <w:t>Pandas</w:t>
+            </w:r>
+            <w:r>
+              <w:rPr>
+                <w:noProof/>
+                <w:webHidden/>
+              </w:rPr>
+              <w:tab/>
+            </w:r>
+            <w:r>
+              <w:rPr>
+                <w:noProof/>
+                <w:webHidden/>
+              </w:rPr>
+              <w:fldChar w:fldCharType="begin"/>
+            </w:r>
+            <w:r>
+              <w:rPr>
+                <w:noProof/>
+                <w:webHidden/>
+              </w:rPr>
+              <w:instrText xml:space="preserve"> PAGEREF _Toc101192815 \h </w:instrText>
+            </w:r>
+            <w:r>
+              <w:rPr>
+                <w:noProof/>
+                <w:webHidden/>
+              </w:rPr>
+            </w:r>
+            <w:r>
+              <w:rPr>
+                <w:noProof/>
+                <w:webHidden/>
+              </w:rPr>
+              <w:fldChar w:fldCharType="separate"/>
+            </w:r>
+            <w:r>
+              <w:rPr>
+                <w:noProof/>
+                <w:webHidden/>
+              </w:rPr>
+              <w:t>2</w:t>
+            </w:r>
+            <w:r>
+              <w:rPr>
+                <w:noProof/>
+                <w:webHidden/>
+              </w:rPr>
+              <w:fldChar w:fldCharType="end"/>
+            </w:r>
+          </w:hyperlink>
+        </w:p>
+        <w:p>
+          <w:pPr>
+            <w:pStyle w:val="TOC2"/>
+            <w:tabs>
+              <w:tab w:val="right" w:leader="dot" w:pos="9016"/>
+            </w:tabs>
+            <w:rPr>
+              <w:rFonts w:eastAsiaTheme="minorEastAsia"/>
+              <w:noProof/>
+              <w:lang w:eastAsia="en-GB"/>
+            </w:rPr>
+          </w:pPr>
+          <w:hyperlink w:anchor="_Toc101192816" w:history="1">
+            <w:r>
+              <w:rPr>
+                <w:rStyle w:val="Hyperlink"/>
+                <w:noProof/>
+              </w:rPr>
+              <w:t>Numpy</w:t>
+            </w:r>
+            <w:r>
+              <w:rPr>
+                <w:noProof/>
+                <w:webHidden/>
+              </w:rPr>
+              <w:tab/>
+            </w:r>
+            <w:r>
+              <w:rPr>
+                <w:noProof/>
+                <w:webHidden/>
+              </w:rPr>
+              <w:fldChar w:fldCharType="begin"/>
+            </w:r>
+            <w:r>
+              <w:rPr>
+                <w:noProof/>
+                <w:webHidden/>
+              </w:rPr>
+              <w:instrText xml:space="preserve"> PAGEREF _Toc101192816 \h </w:instrText>
+            </w:r>
+            <w:r>
+              <w:rPr>
+                <w:noProof/>
+                <w:webHidden/>
+              </w:rPr>
+            </w:r>
+            <w:r>
+              <w:rPr>
+                <w:noProof/>
+                <w:webHidden/>
+              </w:rPr>
+              <w:fldChar w:fldCharType="separate"/>
+            </w:r>
+            <w:r>
+              <w:rPr>
+                <w:noProof/>
+                <w:webHidden/>
+              </w:rPr>
+              <w:t>2</w:t>
+            </w:r>
+            <w:r>
+              <w:rPr>
+                <w:noProof/>
+                <w:webHidden/>
+              </w:rPr>
+              <w:fldChar w:fldCharType="end"/>
+            </w:r>
+          </w:hyperlink>
+        </w:p>
+        <w:p>
+          <w:pPr>
+            <w:pStyle w:val="TOC2"/>
+            <w:tabs>
+              <w:tab w:val="right" w:leader="dot" w:pos="9016"/>
+            </w:tabs>
+            <w:rPr>
+              <w:rFonts w:eastAsiaTheme="minorEastAsia"/>
+              <w:noProof/>
+              <w:lang w:eastAsia="en-GB"/>
+            </w:rPr>
+          </w:pPr>
+          <w:hyperlink w:anchor="_Toc101192817" w:history="1">
+            <w:r>
+              <w:rPr>
+                <w:rStyle w:val="Hyperlink"/>
+                <w:noProof/>
+              </w:rPr>
+              <w:t>Matplotlib</w:t>
+            </w:r>
+            <w:r>
+              <w:rPr>
+                <w:noProof/>
+                <w:webHidden/>
+              </w:rPr>
+              <w:tab/>
+            </w:r>
+            <w:r>
+              <w:rPr>
+                <w:noProof/>
+                <w:webHidden/>
+              </w:rPr>
+              <w:fldChar w:fldCharType="begin"/>
+            </w:r>
+            <w:r>
+              <w:rPr>
+                <w:noProof/>
+                <w:webHidden/>
+              </w:rPr>
+              <w:instrText xml:space="preserve"> PAGEREF _Toc101192817 \h </w:instrText>
+            </w:r>
+            <w:r>
+              <w:rPr>
+                <w:noProof/>
+                <w:webHidden/>
+              </w:rPr>
+            </w:r>
+            <w:r>
+              <w:rPr>
+                <w:noProof/>
+                <w:webHidden/>
+              </w:rPr>
+              <w:fldChar w:fldCharType="separate"/>
+            </w:r>
+            <w:r>
+              <w:rPr>
+                <w:noProof/>
+                <w:webHidden/>
+              </w:rPr>
+              <w:t>2</w:t>
+            </w:r>
+            <w:r>
+              <w:rPr>
+                <w:noProof/>
+                <w:webHidden/>
+              </w:rPr>
+              <w:fldChar w:fldCharType="end"/>
+            </w:r>
+          </w:hyperlink>
+        </w:p>
+        <w:p>
+          <w:pPr>
+            <w:pStyle w:val="TOC2"/>
+            <w:tabs>
+              <w:tab w:val="right" w:leader="dot" w:pos="9016"/>
+            </w:tabs>
+            <w:rPr>
+              <w:rFonts w:eastAsiaTheme="minorEastAsia"/>
+              <w:noProof/>
+              <w:lang w:eastAsia="en-GB"/>
+            </w:rPr>
+          </w:pPr>
+          <w:hyperlink w:anchor="_Toc101192818" w:history="1">
+            <w:r>
+              <w:rPr>
+                <w:rStyle w:val="Hyperlink"/>
+                <w:noProof/>
+              </w:rPr>
+              <w:t>Seaborn</w:t>
+            </w:r>
+            <w:r>
+              <w:rPr>
+                <w:noProof/>
+                <w:webHidden/>
+              </w:rPr>
+              <w:tab/>
+            </w:r>
+            <w:r>
+              <w:rPr>
+                <w:noProof/>
+                <w:webHidden/>
+              </w:rPr>
+              <w:fldChar w:fldCharType="begin"/>
+            </w:r>
+            <w:r>
+              <w:rPr>
+                <w:noProof/>
+                <w:webHidden/>
+              </w:rPr>
+              <w:instrText xml:space="preserve"> PAGEREF _Toc101192818 \h </w:instrText>
             </w:r>
             <w:r>
               <w:rPr>
@@ -1383,7 +1189,7 @@
               <w:lang w:eastAsia="en-GB"/>
             </w:rPr>
           </w:pPr>
-          <w:hyperlink w:anchor="_Toc100863251" w:history="1">
+          <w:hyperlink w:anchor="_Toc101192819" w:history="1">
             <w:r>
               <w:rPr>
                 <w:rStyle w:val="Hyperlink"/>
@@ -1410,7 +1216,7 @@
                 <w:noProof/>
                 <w:webHidden/>
               </w:rPr>
-              <w:instrText xml:space="preserve"> PAGEREF _Toc100863251 \h </w:instrText>
+              <w:instrText xml:space="preserve"> PAGEREF _Toc101192819 \h </w:instrText>
             </w:r>
             <w:r>
               <w:rPr>
@@ -1430,7 +1236,145 @@
                 <w:noProof/>
                 <w:webHidden/>
               </w:rPr>
-              <w:t>2</w:t>
+              <w:t>3</w:t>
+            </w:r>
+            <w:r>
+              <w:rPr>
+                <w:noProof/>
+                <w:webHidden/>
+              </w:rPr>
+              <w:fldChar w:fldCharType="end"/>
+            </w:r>
+          </w:hyperlink>
+        </w:p>
+        <w:p>
+          <w:pPr>
+            <w:pStyle w:val="TOC3"/>
+            <w:tabs>
+              <w:tab w:val="right" w:leader="dot" w:pos="9016"/>
+            </w:tabs>
+            <w:rPr>
+              <w:noProof/>
+            </w:rPr>
+          </w:pPr>
+          <w:hyperlink w:anchor="_Toc101192820" w:history="1">
+            <w:r>
+              <w:rPr>
+                <w:rStyle w:val="Hyperlink"/>
+                <w:noProof/>
+              </w:rPr>
+              <w:t>How do we visualise data?</w:t>
+            </w:r>
+            <w:r>
+              <w:rPr>
+                <w:noProof/>
+                <w:webHidden/>
+              </w:rPr>
+              <w:tab/>
+            </w:r>
+            <w:r>
+              <w:rPr>
+                <w:noProof/>
+                <w:webHidden/>
+              </w:rPr>
+              <w:fldChar w:fldCharType="begin"/>
+            </w:r>
+            <w:r>
+              <w:rPr>
+                <w:noProof/>
+                <w:webHidden/>
+              </w:rPr>
+              <w:instrText xml:space="preserve"> PAGEREF _Toc101192820 \h </w:instrText>
+            </w:r>
+            <w:r>
+              <w:rPr>
+                <w:noProof/>
+                <w:webHidden/>
+              </w:rPr>
+            </w:r>
+            <w:r>
+              <w:rPr>
+                <w:noProof/>
+                <w:webHidden/>
+              </w:rPr>
+              <w:fldChar w:fldCharType="separate"/>
+            </w:r>
+            <w:r>
+              <w:rPr>
+                <w:noProof/>
+                <w:webHidden/>
+              </w:rPr>
+              <w:t>3</w:t>
+            </w:r>
+            <w:r>
+              <w:rPr>
+                <w:noProof/>
+                <w:webHidden/>
+              </w:rPr>
+              <w:fldChar w:fldCharType="end"/>
+            </w:r>
+          </w:hyperlink>
+        </w:p>
+        <w:p>
+          <w:pPr>
+            <w:pStyle w:val="TOC1"/>
+            <w:tabs>
+              <w:tab w:val="right" w:leader="dot" w:pos="9016"/>
+            </w:tabs>
+            <w:rPr>
+              <w:rFonts w:eastAsiaTheme="minorEastAsia"/>
+              <w:noProof/>
+              <w:lang w:eastAsia="en-GB"/>
+            </w:rPr>
+          </w:pPr>
+          <w:hyperlink w:anchor="_Toc101192821" w:history="1">
+            <w:r>
+              <w:rPr>
+                <w:rStyle w:val="Hyperlink"/>
+                <w:noProof/>
+              </w:rPr>
+              <w:t>References</w:t>
+            </w:r>
+            <w:r>
+              <w:rPr>
+                <w:noProof/>
+                <w:webHidden/>
+              </w:rPr>
+              <w:tab/>
+            </w:r>
+            <w:r>
+              <w:rPr>
+                <w:noProof/>
+                <w:webHidden/>
+              </w:rPr>
+              <w:fldChar w:fldCharType="begin"/>
+            </w:r>
+            <w:r>
+              <w:rPr>
+                <w:noProof/>
+                <w:webHidden/>
+              </w:rPr>
+              <w:instrText xml:space="preserve"> PAGEREF _Toc101192821 \h </w:instrText>
+            </w:r>
+            <w:r>
+              <w:rPr>
+                <w:noProof/>
+                <w:webHidden/>
+              </w:rPr>
+            </w:r>
+            <w:r>
+              <w:rPr>
+                <w:noProof/>
+                <w:webHidden/>
+              </w:rPr>
+              <w:fldChar w:fldCharType="separate"/>
+            </w:r>
+            <w:r>
+              <w:rPr>
+                <w:noProof/>
+                <w:webHidden/>
+              </w:rPr>
+              <w:t>3</w:t>
             </w:r>
             <w:r>
               <w:rPr>
@@ -1475,17 +1419,11 @@
     <w:p/>
     <w:p/>
     <w:p/>
-    <w:p/>
-    <w:p/>
-    <w:p/>
-    <w:p/>
-    <w:p/>
-    <w:p/>
     <w:p>
       <w:pPr>
         <w:pStyle w:val="Heading1"/>
       </w:pPr>
-      <w:bookmarkStart w:id="0" w:name="_Toc100863248"/>
+      <w:bookmarkStart w:id="0" w:name="_Toc101192812"/>
       <w:r>
         <w:t>Summary</w:t>
       </w:r>
@@ -1494,11 +1432,180 @@
         <w:t xml:space="preserve"> </w:t>
       </w:r>
     </w:p>
+    <w:p/>
+    <w:p>
+      <w:pPr>
+        <w:spacing w:line="360" w:lineRule="auto"/>
+        <w:ind w:firstLine="720"/>
+        <w:rPr>
+          <w:rFonts w:ascii="Times New Roman" w:hAnsi="Times New Roman" w:cs="Times New Roman"/>
+        </w:rPr>
+      </w:pPr>
+      <w:r>
+        <w:rPr>
+          <w:rFonts w:ascii="Times New Roman" w:hAnsi="Times New Roman" w:cs="Times New Roman"/>
+        </w:rPr>
+        <w:t xml:space="preserve">R.A. Fisher published the first report on the iris data set in the Annals of Human Genetics in 1936. It is a collection of 50 samples collected by the author on each of three Irises species: </w:t>
+      </w:r>
+      <w:proofErr w:type="spellStart"/>
+      <w:r>
+        <w:rPr>
+          <w:rFonts w:ascii="Times New Roman" w:hAnsi="Times New Roman" w:cs="Times New Roman"/>
+        </w:rPr>
+        <w:t>setosa</w:t>
+      </w:r>
+      <w:proofErr w:type="spellEnd"/>
+      <w:r>
+        <w:rPr>
+          <w:rFonts w:ascii="Times New Roman" w:hAnsi="Times New Roman" w:cs="Times New Roman"/>
+        </w:rPr>
+        <w:t>, versicolor, and virginica. Four attributes of 50 flowers from each of the plants were measured: sepal length, sepal width, petal length, and petal width. According to the author, the lengths and widths of the petal and sepal are features that can be utilized to determine which species they belong to using a linear discriminant model. The linear discriminant model, a statistical, machine learning, and pattern recognition technique used to distinguish between two or more objects, classes, or events, was created by Fischer himself.</w:t>
+      </w:r>
+      <w:sdt>
+        <w:sdtPr>
+          <w:rPr>
+            <w:rFonts w:ascii="Times New Roman" w:hAnsi="Times New Roman" w:cs="Times New Roman"/>
+          </w:rPr>
+          <w:id w:val="-1956788171"/>
+          <w:citation/>
+        </w:sdtPr>
+        <w:sdtContent>
+          <w:r>
+            <w:rPr>
+              <w:rFonts w:ascii="Times New Roman" w:hAnsi="Times New Roman" w:cs="Times New Roman"/>
+            </w:rPr>
+            <w:fldChar w:fldCharType="begin"/>
+          </w:r>
+          <w:r>
+            <w:rPr>
+              <w:rFonts w:ascii="Times New Roman" w:hAnsi="Times New Roman" w:cs="Times New Roman"/>
+              <w:lang w:val="en-US"/>
+            </w:rPr>
+            <w:instrText xml:space="preserve"> CITATION Wik22 \l 1033 </w:instrText>
+          </w:r>
+          <w:r>
+            <w:rPr>
+              <w:rFonts w:ascii="Times New Roman" w:hAnsi="Times New Roman" w:cs="Times New Roman"/>
+            </w:rPr>
+            <w:fldChar w:fldCharType="separate"/>
+          </w:r>
+          <w:r>
+            <w:rPr>
+              <w:rFonts w:ascii="Times New Roman" w:hAnsi="Times New Roman" w:cs="Times New Roman"/>
+              <w:noProof/>
+              <w:lang w:val="en-US"/>
+            </w:rPr>
+            <w:t xml:space="preserve"> </w:t>
+          </w:r>
+          <w:r>
+            <w:rPr>
+              <w:rFonts w:ascii="Times New Roman" w:hAnsi="Times New Roman" w:cs="Times New Roman"/>
+              <w:noProof/>
+              <w:lang w:val="en-US"/>
+            </w:rPr>
+            <w:t>(Wikipedia, n.d.)</w:t>
+          </w:r>
+          <w:r>
+            <w:rPr>
+              <w:rFonts w:ascii="Times New Roman" w:hAnsi="Times New Roman" w:cs="Times New Roman"/>
+            </w:rPr>
+            <w:fldChar w:fldCharType="end"/>
+          </w:r>
+        </w:sdtContent>
+      </w:sdt>
+      <w:r>
+        <w:rPr>
+          <w:rFonts w:ascii="Times New Roman" w:hAnsi="Times New Roman" w:cs="Times New Roman"/>
+        </w:rPr>
+        <w:t xml:space="preserve"> </w:t>
+      </w:r>
+    </w:p>
+    <w:p>
+      <w:pPr>
+        <w:spacing w:line="360" w:lineRule="auto"/>
+        <w:rPr>
+          <w:rFonts w:ascii="Times New Roman" w:hAnsi="Times New Roman" w:cs="Times New Roman"/>
+        </w:rPr>
+      </w:pPr>
+      <w:r>
+        <w:rPr>
+          <w:rFonts w:ascii="Times New Roman" w:hAnsi="Times New Roman" w:cs="Times New Roman"/>
+        </w:rPr>
+        <w:t>Fischer recorded the findings for the three species in a table containing each of the four measurements, followed by tables of observed means, sums of squares, and other statistics to show how each species could be distinguished from the others. Fischer uses sums of squares and products of deviations from each mean to produce a linear function that best distinguishes between the two species. The ANOVA test is a strong statistical method for determining correlations (such as differences) between variables by comparing the means of the variables.</w:t>
+      </w:r>
+      <w:r>
+        <w:rPr>
+          <w:rFonts w:ascii="Times New Roman" w:hAnsi="Times New Roman" w:cs="Times New Roman"/>
+        </w:rPr>
+        <w:t xml:space="preserve"> </w:t>
+      </w:r>
+      <w:sdt>
+        <w:sdtPr>
+          <w:rPr>
+            <w:rFonts w:ascii="Times New Roman" w:hAnsi="Times New Roman" w:cs="Times New Roman"/>
+          </w:rPr>
+          <w:id w:val="665059750"/>
+          <w:citation/>
+        </w:sdtPr>
+        <w:sdtContent>
+          <w:r>
+            <w:rPr>
+              <w:rFonts w:ascii="Times New Roman" w:hAnsi="Times New Roman" w:cs="Times New Roman"/>
+            </w:rPr>
+            <w:fldChar w:fldCharType="begin"/>
+          </w:r>
+          <w:r>
+            <w:rPr>
+              <w:rFonts w:ascii="Times New Roman" w:hAnsi="Times New Roman" w:cs="Times New Roman"/>
+              <w:lang w:val="en-US"/>
+            </w:rPr>
+            <w:instrText xml:space="preserve"> CITATION sta22 \l 1033 </w:instrText>
+          </w:r>
+          <w:r>
+            <w:rPr>
+              <w:rFonts w:ascii="Times New Roman" w:hAnsi="Times New Roman" w:cs="Times New Roman"/>
+            </w:rPr>
+            <w:fldChar w:fldCharType="separate"/>
+          </w:r>
+          <w:r>
+            <w:rPr>
+              <w:rFonts w:ascii="Times New Roman" w:hAnsi="Times New Roman" w:cs="Times New Roman"/>
+              <w:noProof/>
+              <w:lang w:val="en-US"/>
+            </w:rPr>
+            <w:t>(statisticssolutions.com, n.d.)</w:t>
+          </w:r>
+          <w:r>
+            <w:rPr>
+              <w:rFonts w:ascii="Times New Roman" w:hAnsi="Times New Roman" w:cs="Times New Roman"/>
+            </w:rPr>
+            <w:fldChar w:fldCharType="end"/>
+          </w:r>
+        </w:sdtContent>
+      </w:sdt>
+    </w:p>
+    <w:p>
+      <w:pPr>
+        <w:spacing w:line="360" w:lineRule="auto"/>
+        <w:rPr>
+          <w:rFonts w:ascii="Times New Roman" w:hAnsi="Times New Roman" w:cs="Times New Roman"/>
+        </w:rPr>
+      </w:pPr>
+    </w:p>
+    <w:p>
+      <w:pPr>
+        <w:spacing w:line="360" w:lineRule="auto"/>
+        <w:rPr>
+          <w:rFonts w:ascii="Times New Roman" w:hAnsi="Times New Roman" w:cs="Times New Roman"/>
+        </w:rPr>
+      </w:pPr>
+    </w:p>
+    <w:p/>
     <w:p>
       <w:pPr>
         <w:pStyle w:val="Heading1"/>
       </w:pPr>
-      <w:bookmarkStart w:id="1" w:name="_Toc100863249"/>
+      <w:bookmarkStart w:id="1" w:name="_Toc101192813"/>
       <w:r>
         <w:t>Imports</w:t>
       </w:r>
@@ -1508,27 +1615,494 @@
       <w:pPr>
         <w:pStyle w:val="Heading1"/>
       </w:pPr>
-      <w:bookmarkStart w:id="2" w:name="_Toc100863250"/>
+      <w:bookmarkStart w:id="2" w:name="_Toc101192814"/>
       <w:r>
         <w:t>Libraries</w:t>
       </w:r>
       <w:bookmarkEnd w:id="2"/>
     </w:p>
+    <w:p/>
+    <w:p>
+      <w:pPr>
+        <w:pStyle w:val="Heading2"/>
+      </w:pPr>
+      <w:bookmarkStart w:id="3" w:name="_Toc101192815"/>
+      <w:r>
+        <w:t>Pandas</w:t>
+      </w:r>
+      <w:bookmarkEnd w:id="3"/>
+    </w:p>
+    <w:p/>
+    <w:p>
+      <w:pPr>
+        <w:pStyle w:val="Heading2"/>
+      </w:pPr>
+      <w:bookmarkStart w:id="4" w:name="_Toc101192816"/>
+      <w:proofErr w:type="spellStart"/>
+      <w:r>
+        <w:t>Numpy</w:t>
+      </w:r>
+      <w:bookmarkEnd w:id="4"/>
+      <w:proofErr w:type="spellEnd"/>
+    </w:p>
+    <w:p/>
+    <w:p>
+      <w:pPr>
+        <w:pStyle w:val="Heading2"/>
+      </w:pPr>
+      <w:bookmarkStart w:id="5" w:name="_Toc101192817"/>
+      <w:r>
+        <w:t>Matplotlib</w:t>
+      </w:r>
+      <w:bookmarkEnd w:id="5"/>
+    </w:p>
+    <w:p/>
+    <w:p>
+      <w:pPr>
+        <w:pStyle w:val="Heading2"/>
+      </w:pPr>
+      <w:bookmarkStart w:id="6" w:name="_Toc101192818"/>
+      <w:r>
+        <w:lastRenderedPageBreak/>
+        <w:t>Seaborn</w:t>
+      </w:r>
+      <w:bookmarkEnd w:id="6"/>
+    </w:p>
+    <w:p>
+      <w:pPr>
+        <w:spacing w:line="360" w:lineRule="auto"/>
+        <w:rPr>
+          <w:rFonts w:ascii="Times New Roman" w:hAnsi="Times New Roman" w:cs="Times New Roman"/>
+        </w:rPr>
+      </w:pPr>
+      <w:r>
+        <w:rPr>
+          <w:rFonts w:ascii="Times New Roman" w:hAnsi="Times New Roman" w:cs="Times New Roman"/>
+        </w:rPr>
+        <w:t>Based on matplotlib, Seaborn is a Python data visualization package. It provides a high-level interface for creating visually appealing and useful statistics visuals.</w:t>
+      </w:r>
+    </w:p>
+    <w:p>
+      <w:pPr>
+        <w:spacing w:line="360" w:lineRule="auto"/>
+        <w:rPr>
+          <w:rFonts w:ascii="Times New Roman" w:hAnsi="Times New Roman" w:cs="Times New Roman"/>
+        </w:rPr>
+      </w:pPr>
+      <w:r>
+        <w:rPr>
+          <w:rFonts w:ascii="Times New Roman" w:hAnsi="Times New Roman" w:cs="Times New Roman"/>
+        </w:rPr>
+        <w:t>You can read the introductory notes or the paper to get a quick overview of the library's concepts. To learn how to install the package and get started with it, go to the installation page. You can look through the example gallery to see what you can achieve with seaborn, and then read the tutorial or API reference to learn how.</w:t>
+      </w:r>
+      <w:sdt>
+        <w:sdtPr>
+          <w:rPr>
+            <w:rFonts w:ascii="Times New Roman" w:hAnsi="Times New Roman" w:cs="Times New Roman"/>
+          </w:rPr>
+          <w:id w:val="1060288252"/>
+          <w:citation/>
+        </w:sdtPr>
+        <w:sdtContent>
+          <w:r>
+            <w:rPr>
+              <w:rFonts w:ascii="Times New Roman" w:hAnsi="Times New Roman" w:cs="Times New Roman"/>
+            </w:rPr>
+            <w:fldChar w:fldCharType="begin"/>
+          </w:r>
+          <w:r>
+            <w:rPr>
+              <w:rFonts w:ascii="Times New Roman" w:hAnsi="Times New Roman" w:cs="Times New Roman"/>
+              <w:lang w:val="en-US"/>
+            </w:rPr>
+            <w:instrText xml:space="preserve"> CITATION sea22 \l 1033 </w:instrText>
+          </w:r>
+          <w:r>
+            <w:rPr>
+              <w:rFonts w:ascii="Times New Roman" w:hAnsi="Times New Roman" w:cs="Times New Roman"/>
+            </w:rPr>
+            <w:fldChar w:fldCharType="separate"/>
+          </w:r>
+          <w:r>
+            <w:rPr>
+              <w:rFonts w:ascii="Times New Roman" w:hAnsi="Times New Roman" w:cs="Times New Roman"/>
+              <w:noProof/>
+              <w:lang w:val="en-US"/>
+            </w:rPr>
+            <w:t xml:space="preserve"> </w:t>
+          </w:r>
+          <w:r>
+            <w:rPr>
+              <w:rFonts w:ascii="Times New Roman" w:hAnsi="Times New Roman" w:cs="Times New Roman"/>
+              <w:noProof/>
+              <w:lang w:val="en-US"/>
+            </w:rPr>
+            <w:t>(seaborn.pydata, n.d.)</w:t>
+          </w:r>
+          <w:r>
+            <w:rPr>
+              <w:rFonts w:ascii="Times New Roman" w:hAnsi="Times New Roman" w:cs="Times New Roman"/>
+            </w:rPr>
+            <w:fldChar w:fldCharType="end"/>
+          </w:r>
+        </w:sdtContent>
+      </w:sdt>
+    </w:p>
+    <w:p/>
+    <w:p>
+      <w:pPr>
+        <w:pStyle w:val="Heading4"/>
+      </w:pPr>
+      <w:r>
+        <w:t>FaceGrid</w:t>
+      </w:r>
+    </w:p>
+    <w:p>
+      <w:pPr>
+        <w:spacing w:line="360" w:lineRule="auto"/>
+        <w:rPr>
+          <w:rFonts w:ascii="Times New Roman" w:hAnsi="Times New Roman" w:cs="Times New Roman"/>
+        </w:rPr>
+      </w:pPr>
+      <w:r>
+        <w:rPr>
+          <w:rFonts w:ascii="Times New Roman" w:hAnsi="Times New Roman" w:cs="Times New Roman"/>
+        </w:rPr>
+        <w:t>Using numerous panels, the FacetGrid class allows you to see the distribution of one variable as well as the relationship between multiple variables within subsets of your collection.</w:t>
+      </w:r>
+    </w:p>
+    <w:p>
+      <w:pPr>
+        <w:spacing w:line="360" w:lineRule="auto"/>
+        <w:rPr>
+          <w:rFonts w:ascii="Times New Roman" w:hAnsi="Times New Roman" w:cs="Times New Roman"/>
+        </w:rPr>
+      </w:pPr>
+      <w:r>
+        <w:rPr>
+          <w:rFonts w:ascii="Times New Roman" w:hAnsi="Times New Roman" w:cs="Times New Roman"/>
+        </w:rPr>
+        <w:t xml:space="preserve">A FacetGrid can have up to three dimensions, including row, col, and hue. Consider the hue variable as a third dimension along a depth axis, with different levels represented with distinct </w:t>
+      </w:r>
+      <w:r>
+        <w:rPr>
+          <w:rFonts w:ascii="Times New Roman" w:hAnsi="Times New Roman" w:cs="Times New Roman"/>
+        </w:rPr>
+        <w:t>colours</w:t>
+      </w:r>
+      <w:r>
+        <w:rPr>
+          <w:rFonts w:ascii="Times New Roman" w:hAnsi="Times New Roman" w:cs="Times New Roman"/>
+        </w:rPr>
+        <w:t>.</w:t>
+      </w:r>
+    </w:p>
+    <w:p>
+      <w:pPr>
+        <w:spacing w:line="360" w:lineRule="auto"/>
+        <w:rPr>
+          <w:rFonts w:ascii="Times New Roman" w:hAnsi="Times New Roman" w:cs="Times New Roman"/>
+        </w:rPr>
+      </w:pPr>
+      <w:r>
+        <w:rPr>
+          <w:rFonts w:ascii="Times New Roman" w:hAnsi="Times New Roman" w:cs="Times New Roman"/>
+        </w:rPr>
+        <w:t xml:space="preserve">The FacetGrid object accepts a </w:t>
+      </w:r>
+      <w:r>
+        <w:rPr>
+          <w:rFonts w:ascii="Times New Roman" w:hAnsi="Times New Roman" w:cs="Times New Roman"/>
+        </w:rPr>
+        <w:t>data frame</w:t>
+      </w:r>
+      <w:r>
+        <w:rPr>
+          <w:rFonts w:ascii="Times New Roman" w:hAnsi="Times New Roman" w:cs="Times New Roman"/>
+        </w:rPr>
+        <w:t xml:space="preserve"> as well as the names of the variables that will make up the grid's row, column, and hue dimensions.</w:t>
+      </w:r>
+      <w:r>
+        <w:rPr>
+          <w:rFonts w:ascii="Times New Roman" w:hAnsi="Times New Roman" w:cs="Times New Roman"/>
+        </w:rPr>
+        <w:t xml:space="preserve"> </w:t>
+      </w:r>
+      <w:r>
+        <w:rPr>
+          <w:rFonts w:ascii="Times New Roman" w:hAnsi="Times New Roman" w:cs="Times New Roman"/>
+        </w:rPr>
+        <w:t>The variables should be categorical, and data from each level of the variable will be used to create a facet along that axis.</w:t>
+      </w:r>
+      <w:sdt>
+        <w:sdtPr>
+          <w:rPr>
+            <w:rFonts w:ascii="Times New Roman" w:hAnsi="Times New Roman" w:cs="Times New Roman"/>
+          </w:rPr>
+          <w:id w:val="1646939270"/>
+          <w:citation/>
+        </w:sdtPr>
+        <w:sdtContent>
+          <w:r>
+            <w:rPr>
+              <w:rFonts w:ascii="Times New Roman" w:hAnsi="Times New Roman" w:cs="Times New Roman"/>
+            </w:rPr>
+            <w:fldChar w:fldCharType="begin"/>
+          </w:r>
+          <w:r>
+            <w:rPr>
+              <w:rFonts w:ascii="Times New Roman" w:hAnsi="Times New Roman" w:cs="Times New Roman"/>
+              <w:lang w:val="en-US"/>
+            </w:rPr>
+            <w:instrText xml:space="preserve"> CITATION tut22 \l 1033 </w:instrText>
+          </w:r>
+          <w:r>
+            <w:rPr>
+              <w:rFonts w:ascii="Times New Roman" w:hAnsi="Times New Roman" w:cs="Times New Roman"/>
+            </w:rPr>
+            <w:fldChar w:fldCharType="separate"/>
+          </w:r>
+          <w:r>
+            <w:rPr>
+              <w:rFonts w:ascii="Times New Roman" w:hAnsi="Times New Roman" w:cs="Times New Roman"/>
+              <w:noProof/>
+              <w:lang w:val="en-US"/>
+            </w:rPr>
+            <w:t xml:space="preserve"> </w:t>
+          </w:r>
+          <w:r>
+            <w:rPr>
+              <w:rFonts w:ascii="Times New Roman" w:hAnsi="Times New Roman" w:cs="Times New Roman"/>
+              <w:noProof/>
+              <w:lang w:val="en-US"/>
+            </w:rPr>
+            <w:t>(tutorialspoint, n.d.)</w:t>
+          </w:r>
+          <w:r>
+            <w:rPr>
+              <w:rFonts w:ascii="Times New Roman" w:hAnsi="Times New Roman" w:cs="Times New Roman"/>
+            </w:rPr>
+            <w:fldChar w:fldCharType="end"/>
+          </w:r>
+        </w:sdtContent>
+      </w:sdt>
+    </w:p>
+    <w:p>
+      <w:pPr>
+        <w:spacing w:line="360" w:lineRule="auto"/>
+        <w:rPr>
+          <w:rFonts w:ascii="Times New Roman" w:hAnsi="Times New Roman" w:cs="Times New Roman"/>
+        </w:rPr>
+      </w:pPr>
+    </w:p>
+    <w:p/>
+    <w:p>
+      <w:pPr>
+        <w:rPr>
+          <w:rFonts w:asciiTheme="majorHAnsi" w:eastAsiaTheme="majorEastAsia" w:hAnsiTheme="majorHAnsi" w:cstheme="majorBidi"/>
+          <w:color w:val="2F5496" w:themeColor="accent1" w:themeShade="BF"/>
+          <w:sz w:val="26"/>
+          <w:szCs w:val="26"/>
+        </w:rPr>
+      </w:pPr>
+      <w:proofErr w:type="spellStart"/>
+      <w:r>
+        <w:rPr>
+          <w:rFonts w:asciiTheme="majorHAnsi" w:eastAsiaTheme="majorEastAsia" w:hAnsiTheme="majorHAnsi" w:cstheme="majorBidi"/>
+          <w:color w:val="2F5496" w:themeColor="accent1" w:themeShade="BF"/>
+          <w:sz w:val="26"/>
+          <w:szCs w:val="26"/>
+        </w:rPr>
+        <w:t>Sklearn</w:t>
+      </w:r>
+      <w:proofErr w:type="spellEnd"/>
+    </w:p>
+    <w:p>
+      <w:r>
+        <w:rPr>
+          <w:noProof/>
+        </w:rPr>
+        <w:drawing>
+          <wp:inline distT="0" distB="0" distL="0" distR="0" wp14:anchorId="6F7081DA" wp14:editId="7478AC53">
+            <wp:extent cx="5731510" cy="1618615"/>
+            <wp:effectExtent l="0" t="0" r="2540" b="635"/>
+            <wp:docPr id="5" name="Picture 5"/>
+            <wp:cNvGraphicFramePr>
+              <a:graphicFrameLocks xmlns:a="http://schemas.openxmlformats.org/drawingml/2006/main" noChangeAspect="1"/>
+            </wp:cNvGraphicFramePr>
+            <a:graphic xmlns:a="http://schemas.openxmlformats.org/drawingml/2006/main">
+              <a:graphicData uri="http://schemas.openxmlformats.org/drawingml/2006/picture">
+                <pic:pic xmlns:pic="http://schemas.openxmlformats.org/drawingml/2006/picture">
+                  <pic:nvPicPr>
+                    <pic:cNvPr id="1" name=""/>
+                    <pic:cNvPicPr/>
+                  </pic:nvPicPr>
+                  <pic:blipFill>
+                    <a:blip r:embed="rId8"/>
+                    <a:stretch>
+                      <a:fillRect/>
+                    </a:stretch>
+                  </pic:blipFill>
+                  <pic:spPr>
+                    <a:xfrm>
+                      <a:off x="0" y="0"/>
+                      <a:ext cx="5731510" cy="1618615"/>
+                    </a:xfrm>
+                    <a:prstGeom prst="rect">
+                      <a:avLst/>
+                    </a:prstGeom>
+                  </pic:spPr>
+                </pic:pic>
+              </a:graphicData>
+            </a:graphic>
+          </wp:inline>
+        </w:drawing>
+      </w:r>
+    </w:p>
     <w:p>
       <w:pPr>
         <w:pStyle w:val="Heading1"/>
       </w:pPr>
-      <w:bookmarkStart w:id="3" w:name="_Toc100863251"/>
+      <w:bookmarkStart w:id="7" w:name="_Toc101192819"/>
       <w:r>
         <w:t>Plots</w:t>
       </w:r>
-      <w:bookmarkEnd w:id="3"/>
+      <w:bookmarkEnd w:id="7"/>
+    </w:p>
+    <w:p>
+      <w:pPr>
+        <w:pStyle w:val="Heading3"/>
+      </w:pPr>
+      <w:bookmarkStart w:id="8" w:name="_Toc101192820"/>
+      <w:r>
+        <w:t>How do we visualise data?</w:t>
+      </w:r>
+      <w:bookmarkEnd w:id="8"/>
+      <w:r>
+        <w:t xml:space="preserve"> </w:t>
+      </w:r>
+    </w:p>
+    <w:p>
+      <w:pPr>
+        <w:pStyle w:val="Heading1"/>
+      </w:pPr>
     </w:p>
     <w:p/>
+    <w:p/>
+    <w:bookmarkStart w:id="9" w:name="_Toc101192821" w:displacedByCustomXml="next"/>
+    <w:sdt>
+      <w:sdtPr>
+        <w:id w:val="-1991014616"/>
+        <w:docPartObj>
+          <w:docPartGallery w:val="Bibliographies"/>
+          <w:docPartUnique/>
+        </w:docPartObj>
+      </w:sdtPr>
+      <w:sdtEndPr>
+        <w:rPr>
+          <w:rFonts w:asciiTheme="minorHAnsi" w:eastAsiaTheme="minorHAnsi" w:hAnsiTheme="minorHAnsi" w:cstheme="minorBidi"/>
+          <w:color w:val="auto"/>
+          <w:sz w:val="22"/>
+          <w:szCs w:val="22"/>
+        </w:rPr>
+      </w:sdtEndPr>
+      <w:sdtContent>
+        <w:p>
+          <w:pPr>
+            <w:pStyle w:val="Heading1"/>
+          </w:pPr>
+          <w:r>
+            <w:t>References</w:t>
+          </w:r>
+          <w:bookmarkEnd w:id="9"/>
+        </w:p>
+        <w:sdt>
+          <w:sdtPr>
+            <w:id w:val="-573587230"/>
+            <w:bibliography/>
+          </w:sdtPr>
+          <w:sdtContent>
+            <w:p>
+              <w:pPr>
+                <w:pStyle w:val="Bibliography"/>
+                <w:rPr>
+                  <w:noProof/>
+                  <w:sz w:val="24"/>
+                  <w:szCs w:val="24"/>
+                </w:rPr>
+              </w:pPr>
+              <w:r>
+                <w:fldChar w:fldCharType="begin"/>
+              </w:r>
+              <w:r>
+                <w:instrText xml:space="preserve"> BIBLIOGRAPHY </w:instrText>
+              </w:r>
+              <w:r>
+                <w:fldChar w:fldCharType="separate"/>
+              </w:r>
+              <w:r>
+                <w:rPr>
+                  <w:noProof/>
+                </w:rPr>
+                <w:t xml:space="preserve">Wikipedia, n.d. </w:t>
+              </w:r>
+              <w:r>
+                <w:rPr>
+                  <w:i/>
+                  <w:iCs/>
+                  <w:noProof/>
+                </w:rPr>
+                <w:t xml:space="preserve">Wikipedia. </w:t>
+              </w:r>
+              <w:r>
+                <w:rPr>
+                  <w:noProof/>
+                </w:rPr>
+                <w:t xml:space="preserve">[Online] </w:t>
+              </w:r>
+              <w:r>
+                <w:rPr>
+                  <w:noProof/>
+                </w:rPr>
+                <w:br/>
+                <w:t xml:space="preserve">Available at: </w:t>
+              </w:r>
+              <w:r>
+                <w:rPr>
+                  <w:noProof/>
+                  <w:u w:val="single"/>
+                </w:rPr>
+                <w:t>https://en.wikipedia.org/wiki/Linear_discriminant_analysis</w:t>
+              </w:r>
+              <w:r>
+                <w:rPr>
+                  <w:noProof/>
+                </w:rPr>
+                <w:br/>
+                <w:t>[Accessed 18 04 2022].</w:t>
+              </w:r>
+            </w:p>
+            <w:p>
+              <w:r>
+                <w:rPr>
+                  <w:b/>
+                  <w:bCs/>
+                  <w:noProof/>
+                </w:rPr>
+                <w:fldChar w:fldCharType="end"/>
+              </w:r>
+            </w:p>
+          </w:sdtContent>
+        </w:sdt>
+      </w:sdtContent>
+    </w:sdt>
     <w:p/>
     <w:p/>
     <w:p/>
     <w:sectPr>
+      <w:footerReference w:type="default" r:id="rId9"/>
+      <w:headerReference w:type="first" r:id="rId10"/>
+      <w:footerReference w:type="first" r:id="rId11"/>
       <w:pgSz w:w="11906" w:h="16838"/>
       <w:pgMar w:top="1440" w:right="1440" w:bottom="1440" w:left="1440" w:header="720" w:footer="720" w:gutter="0"/>
       <w:pgNumType w:start="0"/>
@@ -1538,6 +2112,245 @@
     </w:sectPr>
   </w:body>
 </w:document>
+</file>
+
+<file path=word/endnotes.xml><?xml version="1.0" encoding="utf-8"?>
+<w:endnotes xmlns:wpc="http://schemas.microsoft.com/office/word/2010/wordprocessingCanvas" xmlns:cx="http://schemas.microsoft.com/office/drawing/2014/chartex" xmlns:cx1="http://schemas.microsoft.com/office/drawing/2015/9/8/chartex" xmlns:cx2="http://schemas.microsoft.com/office/drawing/2015/10/21/chartex" xmlns:cx3="http://schemas.microsoft.com/office/drawing/2016/5/9/chartex" xmlns:cx4="http://schemas.microsoft.com/office/drawing/2016/5/10/chartex" xmlns:cx5="http://schemas.microsoft.com/office/drawing/2016/5/11/chartex" xmlns:cx6="http://schemas.microsoft.com/office/drawing/2016/5/12/chartex" xmlns:cx7="http://schemas.microsoft.com/office/drawing/2016/5/13/chartex" xmlns:cx8="http://schemas.microsoft.com/office/drawing/2016/5/14/chartex" xmlns:mc="http://schemas.openxmlformats.org/markup-compatibility/2006" xmlns:aink="http://schemas.microsoft.com/office/drawing/2016/ink" xmlns:am3d="http://schemas.microsoft.com/office/drawing/2017/model3d" xmlns:o="urn:schemas-microsoft-com:office:office" xmlns:oel="http://schemas.microsoft.com/office/2019/extlst" xmlns:r="http://schemas.openxmlformats.org/officeDocument/2006/relationships" xmlns:m="http://schemas.openxmlformats.org/officeDocument/2006/math" xmlns:v="urn:schemas-microsoft-com:vml" xmlns:wp14="http://schemas.microsoft.com/office/word/2010/wordprocessingDrawing" xmlns:wp="http://schemas.openxmlformats.org/drawingml/2006/wordprocessingDrawing" xmlns:w10="urn:schemas-microsoft-com:office:word" xmlns:w="http://schemas.openxmlformats.org/wordprocessingml/2006/main" xmlns:w14="http://schemas.microsoft.com/office/word/2010/wordml" xmlns:w15="http://schemas.microsoft.com/office/word/2012/wordml" xmlns:w16cex="http://schemas.microsoft.com/office/word/2018/wordml/cex" xmlns:w16cid="http://schemas.microsoft.com/office/word/2016/wordml/cid" xmlns:w16="http://schemas.microsoft.com/office/word/2018/wordml" xmlns:w16sdtdh="http://schemas.microsoft.com/office/word/2020/wordml/sdtdatahash" xmlns:w16se="http://schemas.microsoft.com/office/word/2015/wordml/symex" xmlns:wpg="http://schemas.microsoft.com/office/word/2010/wordprocessingGroup" xmlns:wpi="http://schemas.microsoft.com/office/word/2010/wordprocessingInk" xmlns:wne="http://schemas.microsoft.com/office/word/2006/wordml" xmlns:wps="http://schemas.microsoft.com/office/word/2010/wordprocessingShape" mc:Ignorable="w14 w15 w16se w16cid w16 w16cex w16sdtdh wp14">
+  <w:endnote w:type="separator" w:id="-1">
+    <w:p>
+      <w:pPr>
+        <w:spacing w:after="0" w:line="240" w:lineRule="auto"/>
+      </w:pPr>
+      <w:r>
+        <w:separator/>
+      </w:r>
+    </w:p>
+  </w:endnote>
+  <w:endnote w:type="continuationSeparator" w:id="0">
+    <w:p>
+      <w:pPr>
+        <w:spacing w:after="0" w:line="240" w:lineRule="auto"/>
+      </w:pPr>
+      <w:r>
+        <w:continuationSeparator/>
+      </w:r>
+    </w:p>
+  </w:endnote>
+</w:endnotes>
+</file>
+
+<file path=word/footer1.xml><?xml version="1.0" encoding="utf-8"?>
+<w:ftr xmlns:wpc="http://schemas.microsoft.com/office/word/2010/wordprocessingCanvas" xmlns:cx="http://schemas.microsoft.com/office/drawing/2014/chartex" xmlns:cx1="http://schemas.microsoft.com/office/drawing/2015/9/8/chartex" xmlns:cx2="http://schemas.microsoft.com/office/drawing/2015/10/21/chartex" xmlns:cx3="http://schemas.microsoft.com/office/drawing/2016/5/9/chartex" xmlns:cx4="http://schemas.microsoft.com/office/drawing/2016/5/10/chartex" xmlns:cx5="http://schemas.microsoft.com/office/drawing/2016/5/11/chartex" xmlns:cx6="http://schemas.microsoft.com/office/drawing/2016/5/12/chartex" xmlns:cx7="http://schemas.microsoft.com/office/drawing/2016/5/13/chartex" xmlns:cx8="http://schemas.microsoft.com/office/drawing/2016/5/14/chartex" xmlns:mc="http://schemas.openxmlformats.org/markup-compatibility/2006" xmlns:aink="http://schemas.microsoft.com/office/drawing/2016/ink" xmlns:am3d="http://schemas.microsoft.com/office/drawing/2017/model3d" xmlns:o="urn:schemas-microsoft-com:office:office" xmlns:oel="http://schemas.microsoft.com/office/2019/extlst" xmlns:r="http://schemas.openxmlformats.org/officeDocument/2006/relationships" xmlns:m="http://schemas.openxmlformats.org/officeDocument/2006/math" xmlns:v="urn:schemas-microsoft-com:vml" xmlns:wp14="http://schemas.microsoft.com/office/word/2010/wordprocessingDrawing" xmlns:wp="http://schemas.openxmlformats.org/drawingml/2006/wordprocessingDrawing" xmlns:w10="urn:schemas-microsoft-com:office:word" xmlns:w="http://schemas.openxmlformats.org/wordprocessingml/2006/main" xmlns:w14="http://schemas.microsoft.com/office/word/2010/wordml" xmlns:w15="http://schemas.microsoft.com/office/word/2012/wordml" xmlns:w16cex="http://schemas.microsoft.com/office/word/2018/wordml/cex" xmlns:w16cid="http://schemas.microsoft.com/office/word/2016/wordml/cid" xmlns:w16="http://schemas.microsoft.com/office/word/2018/wordml" xmlns:w16sdtdh="http://schemas.microsoft.com/office/word/2020/wordml/sdtdatahash" xmlns:w16se="http://schemas.microsoft.com/office/word/2015/wordml/symex" xmlns:wpg="http://schemas.microsoft.com/office/word/2010/wordprocessingGroup" xmlns:wpi="http://schemas.microsoft.com/office/word/2010/wordprocessingInk" xmlns:wne="http://schemas.microsoft.com/office/word/2006/wordml" xmlns:wps="http://schemas.microsoft.com/office/word/2010/wordprocessingShape" mc:Ignorable="w14 w15 w16se w16cid w16 w16cex w16sdtdh wp14">
+  <w:sdt>
+    <w:sdtPr>
+      <w:id w:val="251166912"/>
+      <w:docPartObj>
+        <w:docPartGallery w:val="Page Numbers (Bottom of Page)"/>
+        <w:docPartUnique/>
+      </w:docPartObj>
+    </w:sdtPr>
+    <w:sdtEndPr>
+      <w:rPr>
+        <w:noProof/>
+      </w:rPr>
+    </w:sdtEndPr>
+    <w:sdtContent>
+      <w:p>
+        <w:pPr>
+          <w:pStyle w:val="Footer"/>
+          <w:jc w:val="right"/>
+        </w:pPr>
+        <w:r>
+          <w:fldChar w:fldCharType="begin"/>
+        </w:r>
+        <w:r>
+          <w:instrText xml:space="preserve"> PAGE   \* MERGEFORMAT </w:instrText>
+        </w:r>
+        <w:r>
+          <w:fldChar w:fldCharType="separate"/>
+        </w:r>
+        <w:r>
+          <w:rPr>
+            <w:noProof/>
+          </w:rPr>
+          <w:t>2</w:t>
+        </w:r>
+        <w:r>
+          <w:rPr>
+            <w:noProof/>
+          </w:rPr>
+          <w:fldChar w:fldCharType="end"/>
+        </w:r>
+      </w:p>
+    </w:sdtContent>
+  </w:sdt>
+  <w:p>
+    <w:pPr>
+      <w:pStyle w:val="Footer"/>
+    </w:pPr>
+  </w:p>
+</w:ftr>
+</file>
+
+<file path=word/footer2.xml><?xml version="1.0" encoding="utf-8"?>
+<w:ftr xmlns:wpc="http://schemas.microsoft.com/office/word/2010/wordprocessingCanvas" xmlns:cx="http://schemas.microsoft.com/office/drawing/2014/chartex" xmlns:cx1="http://schemas.microsoft.com/office/drawing/2015/9/8/chartex" xmlns:cx2="http://schemas.microsoft.com/office/drawing/2015/10/21/chartex" xmlns:cx3="http://schemas.microsoft.com/office/drawing/2016/5/9/chartex" xmlns:cx4="http://schemas.microsoft.com/office/drawing/2016/5/10/chartex" xmlns:cx5="http://schemas.microsoft.com/office/drawing/2016/5/11/chartex" xmlns:cx6="http://schemas.microsoft.com/office/drawing/2016/5/12/chartex" xmlns:cx7="http://schemas.microsoft.com/office/drawing/2016/5/13/chartex" xmlns:cx8="http://schemas.microsoft.com/office/drawing/2016/5/14/chartex" xmlns:mc="http://schemas.openxmlformats.org/markup-compatibility/2006" xmlns:aink="http://schemas.microsoft.com/office/drawing/2016/ink" xmlns:am3d="http://schemas.microsoft.com/office/drawing/2017/model3d" xmlns:o="urn:schemas-microsoft-com:office:office" xmlns:oel="http://schemas.microsoft.com/office/2019/extlst" xmlns:r="http://schemas.openxmlformats.org/officeDocument/2006/relationships" xmlns:m="http://schemas.openxmlformats.org/officeDocument/2006/math" xmlns:v="urn:schemas-microsoft-com:vml" xmlns:wp14="http://schemas.microsoft.com/office/word/2010/wordprocessingDrawing" xmlns:wp="http://schemas.openxmlformats.org/drawingml/2006/wordprocessingDrawing" xmlns:w10="urn:schemas-microsoft-com:office:word" xmlns:w="http://schemas.openxmlformats.org/wordprocessingml/2006/main" xmlns:w14="http://schemas.microsoft.com/office/word/2010/wordml" xmlns:w15="http://schemas.microsoft.com/office/word/2012/wordml" xmlns:w16cex="http://schemas.microsoft.com/office/word/2018/wordml/cex" xmlns:w16cid="http://schemas.microsoft.com/office/word/2016/wordml/cid" xmlns:w16="http://schemas.microsoft.com/office/word/2018/wordml" xmlns:w16sdtdh="http://schemas.microsoft.com/office/word/2020/wordml/sdtdatahash" xmlns:w16se="http://schemas.microsoft.com/office/word/2015/wordml/symex" xmlns:wpg="http://schemas.microsoft.com/office/word/2010/wordprocessingGroup" xmlns:wpi="http://schemas.microsoft.com/office/word/2010/wordprocessingInk" xmlns:wne="http://schemas.microsoft.com/office/word/2006/wordml" xmlns:wps="http://schemas.microsoft.com/office/word/2010/wordprocessingShape" mc:Ignorable="w14 w15 w16se w16cid w16 w16cex w16sdtdh wp14">
+  <w:p>
+    <w:pPr>
+      <w:pStyle w:val="Footer"/>
+    </w:pPr>
+    <w:r>
+      <w:rPr>
+        <w:noProof/>
+      </w:rPr>
+      <w:drawing>
+        <wp:inline distT="0" distB="0" distL="0" distR="0" wp14:anchorId="5A7C993F" wp14:editId="2C278D11">
+          <wp:extent cx="6089650" cy="449580"/>
+          <wp:effectExtent l="0" t="0" r="6350" b="7620"/>
+          <wp:docPr id="4" name="Picture 4"/>
+          <wp:cNvGraphicFramePr>
+            <a:graphicFrameLocks xmlns:a="http://schemas.openxmlformats.org/drawingml/2006/main" noChangeAspect="1"/>
+          </wp:cNvGraphicFramePr>
+          <a:graphic xmlns:a="http://schemas.openxmlformats.org/drawingml/2006/main">
+            <a:graphicData uri="http://schemas.openxmlformats.org/drawingml/2006/picture">
+              <pic:pic xmlns:pic="http://schemas.openxmlformats.org/drawingml/2006/picture">
+                <pic:nvPicPr>
+                  <pic:cNvPr id="0" name="Picture 4"/>
+                  <pic:cNvPicPr>
+                    <a:picLocks noChangeAspect="1" noChangeArrowheads="1"/>
+                  </pic:cNvPicPr>
+                </pic:nvPicPr>
+                <pic:blipFill>
+                  <a:blip r:embed="rId1">
+                    <a:extLst>
+                      <a:ext uri="{28A0092B-C50C-407E-A947-70E740481C1C}">
+                        <a14:useLocalDpi xmlns:a14="http://schemas.microsoft.com/office/drawing/2010/main" val="0"/>
+                      </a:ext>
+                    </a:extLst>
+                  </a:blip>
+                  <a:srcRect/>
+                  <a:stretch>
+                    <a:fillRect/>
+                  </a:stretch>
+                </pic:blipFill>
+                <pic:spPr bwMode="auto">
+                  <a:xfrm>
+                    <a:off x="0" y="0"/>
+                    <a:ext cx="6103485" cy="450601"/>
+                  </a:xfrm>
+                  <a:prstGeom prst="rect">
+                    <a:avLst/>
+                  </a:prstGeom>
+                  <a:noFill/>
+                  <a:ln>
+                    <a:noFill/>
+                  </a:ln>
+                </pic:spPr>
+              </pic:pic>
+            </a:graphicData>
+          </a:graphic>
+        </wp:inline>
+      </w:drawing>
+    </w:r>
+  </w:p>
+</w:ftr>
+</file>
+
+<file path=word/footnotes.xml><?xml version="1.0" encoding="utf-8"?>
+<w:footnotes xmlns:wpc="http://schemas.microsoft.com/office/word/2010/wordprocessingCanvas" xmlns:cx="http://schemas.microsoft.com/office/drawing/2014/chartex" xmlns:cx1="http://schemas.microsoft.com/office/drawing/2015/9/8/chartex" xmlns:cx2="http://schemas.microsoft.com/office/drawing/2015/10/21/chartex" xmlns:cx3="http://schemas.microsoft.com/office/drawing/2016/5/9/chartex" xmlns:cx4="http://schemas.microsoft.com/office/drawing/2016/5/10/chartex" xmlns:cx5="http://schemas.microsoft.com/office/drawing/2016/5/11/chartex" xmlns:cx6="http://schemas.microsoft.com/office/drawing/2016/5/12/chartex" xmlns:cx7="http://schemas.microsoft.com/office/drawing/2016/5/13/chartex" xmlns:cx8="http://schemas.microsoft.com/office/drawing/2016/5/14/chartex" xmlns:mc="http://schemas.openxmlformats.org/markup-compatibility/2006" xmlns:aink="http://schemas.microsoft.com/office/drawing/2016/ink" xmlns:am3d="http://schemas.microsoft.com/office/drawing/2017/model3d" xmlns:o="urn:schemas-microsoft-com:office:office" xmlns:oel="http://schemas.microsoft.com/office/2019/extlst" xmlns:r="http://schemas.openxmlformats.org/officeDocument/2006/relationships" xmlns:m="http://schemas.openxmlformats.org/officeDocument/2006/math" xmlns:v="urn:schemas-microsoft-com:vml" xmlns:wp14="http://schemas.microsoft.com/office/word/2010/wordprocessingDrawing" xmlns:wp="http://schemas.openxmlformats.org/drawingml/2006/wordprocessingDrawing" xmlns:w10="urn:schemas-microsoft-com:office:word" xmlns:w="http://schemas.openxmlformats.org/wordprocessingml/2006/main" xmlns:w14="http://schemas.microsoft.com/office/word/2010/wordml" xmlns:w15="http://schemas.microsoft.com/office/word/2012/wordml" xmlns:w16cex="http://schemas.microsoft.com/office/word/2018/wordml/cex" xmlns:w16cid="http://schemas.microsoft.com/office/word/2016/wordml/cid" xmlns:w16="http://schemas.microsoft.com/office/word/2018/wordml" xmlns:w16sdtdh="http://schemas.microsoft.com/office/word/2020/wordml/sdtdatahash" xmlns:w16se="http://schemas.microsoft.com/office/word/2015/wordml/symex" xmlns:wpg="http://schemas.microsoft.com/office/word/2010/wordprocessingGroup" xmlns:wpi="http://schemas.microsoft.com/office/word/2010/wordprocessingInk" xmlns:wne="http://schemas.microsoft.com/office/word/2006/wordml" xmlns:wps="http://schemas.microsoft.com/office/word/2010/wordprocessingShape" mc:Ignorable="w14 w15 w16se w16cid w16 w16cex w16sdtdh wp14">
+  <w:footnote w:type="separator" w:id="-1">
+    <w:p>
+      <w:pPr>
+        <w:spacing w:after="0" w:line="240" w:lineRule="auto"/>
+      </w:pPr>
+      <w:r>
+        <w:separator/>
+      </w:r>
+    </w:p>
+  </w:footnote>
+  <w:footnote w:type="continuationSeparator" w:id="0">
+    <w:p>
+      <w:pPr>
+        <w:spacing w:after="0" w:line="240" w:lineRule="auto"/>
+      </w:pPr>
+      <w:r>
+        <w:continuationSeparator/>
+      </w:r>
+    </w:p>
+  </w:footnote>
+</w:footnotes>
+</file>
+
+<file path=word/header1.xml><?xml version="1.0" encoding="utf-8"?>
+<w:hdr xmlns:wpc="http://schemas.microsoft.com/office/word/2010/wordprocessingCanvas" xmlns:cx="http://schemas.microsoft.com/office/drawing/2014/chartex" xmlns:cx1="http://schemas.microsoft.com/office/drawing/2015/9/8/chartex" xmlns:cx2="http://schemas.microsoft.com/office/drawing/2015/10/21/chartex" xmlns:cx3="http://schemas.microsoft.com/office/drawing/2016/5/9/chartex" xmlns:cx4="http://schemas.microsoft.com/office/drawing/2016/5/10/chartex" xmlns:cx5="http://schemas.microsoft.com/office/drawing/2016/5/11/chartex" xmlns:cx6="http://schemas.microsoft.com/office/drawing/2016/5/12/chartex" xmlns:cx7="http://schemas.microsoft.com/office/drawing/2016/5/13/chartex" xmlns:cx8="http://schemas.microsoft.com/office/drawing/2016/5/14/chartex" xmlns:mc="http://schemas.openxmlformats.org/markup-compatibility/2006" xmlns:aink="http://schemas.microsoft.com/office/drawing/2016/ink" xmlns:am3d="http://schemas.microsoft.com/office/drawing/2017/model3d" xmlns:o="urn:schemas-microsoft-com:office:office" xmlns:oel="http://schemas.microsoft.com/office/2019/extlst" xmlns:r="http://schemas.openxmlformats.org/officeDocument/2006/relationships" xmlns:m="http://schemas.openxmlformats.org/officeDocument/2006/math" xmlns:v="urn:schemas-microsoft-com:vml" xmlns:wp14="http://schemas.microsoft.com/office/word/2010/wordprocessingDrawing" xmlns:wp="http://schemas.openxmlformats.org/drawingml/2006/wordprocessingDrawing" xmlns:w10="urn:schemas-microsoft-com:office:word" xmlns:w="http://schemas.openxmlformats.org/wordprocessingml/2006/main" xmlns:w14="http://schemas.microsoft.com/office/word/2010/wordml" xmlns:w15="http://schemas.microsoft.com/office/word/2012/wordml" xmlns:w16cex="http://schemas.microsoft.com/office/word/2018/wordml/cex" xmlns:w16cid="http://schemas.microsoft.com/office/word/2016/wordml/cid" xmlns:w16="http://schemas.microsoft.com/office/word/2018/wordml" xmlns:w16sdtdh="http://schemas.microsoft.com/office/word/2020/wordml/sdtdatahash" xmlns:w16se="http://schemas.microsoft.com/office/word/2015/wordml/symex" xmlns:wpg="http://schemas.microsoft.com/office/word/2010/wordprocessingGroup" xmlns:wpi="http://schemas.microsoft.com/office/word/2010/wordprocessingInk" xmlns:wne="http://schemas.microsoft.com/office/word/2006/wordml" xmlns:wps="http://schemas.microsoft.com/office/word/2010/wordprocessingShape" mc:Ignorable="w14 w15 w16se w16cid w16 w16cex w16sdtdh wp14">
+  <w:p>
+    <w:pPr>
+      <w:pStyle w:val="Header"/>
+      <w:jc w:val="center"/>
+    </w:pPr>
+    <w:r>
+      <w:rPr>
+        <w:noProof/>
+      </w:rPr>
+      <w:drawing>
+        <wp:inline distT="0" distB="0" distL="0" distR="0" wp14:anchorId="00CD7820" wp14:editId="25ADA7DB">
+          <wp:extent cx="6314440" cy="698500"/>
+          <wp:effectExtent l="19050" t="0" r="10160" b="234950"/>
+          <wp:docPr id="3" name="Picture 3"/>
+          <wp:cNvGraphicFramePr>
+            <a:graphicFrameLocks xmlns:a="http://schemas.openxmlformats.org/drawingml/2006/main" noChangeAspect="1"/>
+          </wp:cNvGraphicFramePr>
+          <a:graphic xmlns:a="http://schemas.openxmlformats.org/drawingml/2006/main">
+            <a:graphicData uri="http://schemas.openxmlformats.org/drawingml/2006/picture">
+              <pic:pic xmlns:pic="http://schemas.openxmlformats.org/drawingml/2006/picture">
+                <pic:nvPicPr>
+                  <pic:cNvPr id="0" name="Picture 2"/>
+                  <pic:cNvPicPr>
+                    <a:picLocks noChangeAspect="1" noChangeArrowheads="1"/>
+                  </pic:cNvPicPr>
+                </pic:nvPicPr>
+                <pic:blipFill>
+                  <a:blip r:embed="rId1">
+                    <a:extLst>
+                      <a:ext uri="{28A0092B-C50C-407E-A947-70E740481C1C}">
+                        <a14:useLocalDpi xmlns:a14="http://schemas.microsoft.com/office/drawing/2010/main" val="0"/>
+                      </a:ext>
+                    </a:extLst>
+                  </a:blip>
+                  <a:srcRect/>
+                  <a:stretch>
+                    <a:fillRect/>
+                  </a:stretch>
+                </pic:blipFill>
+                <pic:spPr bwMode="auto">
+                  <a:xfrm>
+                    <a:off x="0" y="0"/>
+                    <a:ext cx="6956950" cy="769574"/>
+                  </a:xfrm>
+                  <a:prstGeom prst="roundRect">
+                    <a:avLst>
+                      <a:gd name="adj" fmla="val 8594"/>
+                    </a:avLst>
+                  </a:prstGeom>
+                  <a:solidFill>
+                    <a:srgbClr val="FFFFFF">
+                      <a:shade val="85000"/>
+                    </a:srgbClr>
+                  </a:solidFill>
+                  <a:ln>
+                    <a:noFill/>
+                  </a:ln>
+                  <a:effectLst>
+                    <a:reflection blurRad="12700" stA="38000" endPos="28000" dist="5000" dir="5400000" sy="-100000" algn="bl" rotWithShape="0"/>
+                  </a:effectLst>
+                </pic:spPr>
+              </pic:pic>
+            </a:graphicData>
+          </a:graphic>
+        </wp:inline>
+      </w:drawing>
+    </w:r>
+  </w:p>
+</w:hdr>
 </file>
 
 <file path=word/styles.xml><?xml version="1.0" encoding="utf-8"?>
@@ -1960,6 +2773,72 @@
       <w:szCs w:val="32"/>
     </w:rPr>
   </w:style>
+  <w:style w:type="paragraph" w:styleId="Heading2">
+    <w:name w:val="heading 2"/>
+    <w:basedOn w:val="Normal"/>
+    <w:next w:val="Normal"/>
+    <w:link w:val="Heading2Char"/>
+    <w:uiPriority w:val="9"/>
+    <w:unhideWhenUsed/>
+    <w:qFormat/>
+    <w:rsid w:val="00847C25"/>
+    <w:pPr>
+      <w:keepNext/>
+      <w:keepLines/>
+      <w:spacing w:before="40" w:after="0"/>
+      <w:outlineLvl w:val="1"/>
+    </w:pPr>
+    <w:rPr>
+      <w:rFonts w:asciiTheme="majorHAnsi" w:eastAsiaTheme="majorEastAsia" w:hAnsiTheme="majorHAnsi" w:cstheme="majorBidi"/>
+      <w:color w:val="2F5496" w:themeColor="accent1" w:themeShade="BF"/>
+      <w:sz w:val="26"/>
+      <w:szCs w:val="26"/>
+    </w:rPr>
+  </w:style>
+  <w:style w:type="paragraph" w:styleId="Heading3">
+    <w:name w:val="heading 3"/>
+    <w:basedOn w:val="Normal"/>
+    <w:next w:val="Normal"/>
+    <w:link w:val="Heading3Char"/>
+    <w:uiPriority w:val="9"/>
+    <w:unhideWhenUsed/>
+    <w:qFormat/>
+    <w:rsid w:val="004F48EC"/>
+    <w:pPr>
+      <w:keepNext/>
+      <w:keepLines/>
+      <w:spacing w:before="40" w:after="0"/>
+      <w:outlineLvl w:val="2"/>
+    </w:pPr>
+    <w:rPr>
+      <w:rFonts w:asciiTheme="majorHAnsi" w:eastAsiaTheme="majorEastAsia" w:hAnsiTheme="majorHAnsi" w:cstheme="majorBidi"/>
+      <w:color w:val="1F3763" w:themeColor="accent1" w:themeShade="7F"/>
+      <w:sz w:val="24"/>
+      <w:szCs w:val="24"/>
+    </w:rPr>
+  </w:style>
+  <w:style w:type="paragraph" w:styleId="Heading4">
+    <w:name w:val="heading 4"/>
+    <w:basedOn w:val="Normal"/>
+    <w:next w:val="Normal"/>
+    <w:link w:val="Heading4Char"/>
+    <w:uiPriority w:val="9"/>
+    <w:unhideWhenUsed/>
+    <w:qFormat/>
+    <w:rsid w:val="0059268E"/>
+    <w:pPr>
+      <w:keepNext/>
+      <w:keepLines/>
+      <w:spacing w:before="40" w:after="0"/>
+      <w:outlineLvl w:val="3"/>
+    </w:pPr>
+    <w:rPr>
+      <w:rFonts w:asciiTheme="majorHAnsi" w:eastAsiaTheme="majorEastAsia" w:hAnsiTheme="majorHAnsi" w:cstheme="majorBidi"/>
+      <w:i/>
+      <w:iCs/>
+      <w:color w:val="2F5496" w:themeColor="accent1" w:themeShade="BF"/>
+    </w:rPr>
+  </w:style>
   <w:style w:type="character" w:default="1" w:styleId="DefaultParagraphFont">
     <w:name w:val="Default Paragraph Font"/>
     <w:uiPriority w:val="1"/>
@@ -2062,6 +2941,123 @@
       <w:color w:val="0563C1" w:themeColor="hyperlink"/>
       <w:u w:val="single"/>
     </w:rPr>
+  </w:style>
+  <w:style w:type="character" w:customStyle="1" w:styleId="Heading2Char">
+    <w:name w:val="Heading 2 Char"/>
+    <w:basedOn w:val="DefaultParagraphFont"/>
+    <w:link w:val="Heading2"/>
+    <w:uiPriority w:val="9"/>
+    <w:rsid w:val="00847C25"/>
+    <w:rPr>
+      <w:rFonts w:asciiTheme="majorHAnsi" w:eastAsiaTheme="majorEastAsia" w:hAnsiTheme="majorHAnsi" w:cstheme="majorBidi"/>
+      <w:color w:val="2F5496" w:themeColor="accent1" w:themeShade="BF"/>
+      <w:sz w:val="26"/>
+      <w:szCs w:val="26"/>
+    </w:rPr>
+  </w:style>
+  <w:style w:type="paragraph" w:styleId="Header">
+    <w:name w:val="header"/>
+    <w:basedOn w:val="Normal"/>
+    <w:link w:val="HeaderChar"/>
+    <w:uiPriority w:val="99"/>
+    <w:unhideWhenUsed/>
+    <w:rsid w:val="00847C25"/>
+    <w:pPr>
+      <w:tabs>
+        <w:tab w:val="center" w:pos="4513"/>
+        <w:tab w:val="right" w:pos="9026"/>
+      </w:tabs>
+      <w:spacing w:after="0" w:line="240" w:lineRule="auto"/>
+    </w:pPr>
+  </w:style>
+  <w:style w:type="character" w:customStyle="1" w:styleId="HeaderChar">
+    <w:name w:val="Header Char"/>
+    <w:basedOn w:val="DefaultParagraphFont"/>
+    <w:link w:val="Header"/>
+    <w:uiPriority w:val="99"/>
+    <w:rsid w:val="00847C25"/>
+  </w:style>
+  <w:style w:type="paragraph" w:styleId="Footer">
+    <w:name w:val="footer"/>
+    <w:basedOn w:val="Normal"/>
+    <w:link w:val="FooterChar"/>
+    <w:uiPriority w:val="99"/>
+    <w:unhideWhenUsed/>
+    <w:rsid w:val="00847C25"/>
+    <w:pPr>
+      <w:tabs>
+        <w:tab w:val="center" w:pos="4513"/>
+        <w:tab w:val="right" w:pos="9026"/>
+      </w:tabs>
+      <w:spacing w:after="0" w:line="240" w:lineRule="auto"/>
+    </w:pPr>
+  </w:style>
+  <w:style w:type="character" w:customStyle="1" w:styleId="FooterChar">
+    <w:name w:val="Footer Char"/>
+    <w:basedOn w:val="DefaultParagraphFont"/>
+    <w:link w:val="Footer"/>
+    <w:uiPriority w:val="99"/>
+    <w:rsid w:val="00847C25"/>
+  </w:style>
+  <w:style w:type="paragraph" w:styleId="TOC2">
+    <w:name w:val="toc 2"/>
+    <w:basedOn w:val="Normal"/>
+    <w:next w:val="Normal"/>
+    <w:autoRedefine/>
+    <w:uiPriority w:val="39"/>
+    <w:unhideWhenUsed/>
+    <w:rsid w:val="00637A00"/>
+    <w:pPr>
+      <w:spacing w:after="100"/>
+      <w:ind w:left="220"/>
+    </w:pPr>
+  </w:style>
+  <w:style w:type="character" w:customStyle="1" w:styleId="Heading3Char">
+    <w:name w:val="Heading 3 Char"/>
+    <w:basedOn w:val="DefaultParagraphFont"/>
+    <w:link w:val="Heading3"/>
+    <w:uiPriority w:val="9"/>
+    <w:rsid w:val="004F48EC"/>
+    <w:rPr>
+      <w:rFonts w:asciiTheme="majorHAnsi" w:eastAsiaTheme="majorEastAsia" w:hAnsiTheme="majorHAnsi" w:cstheme="majorBidi"/>
+      <w:color w:val="1F3763" w:themeColor="accent1" w:themeShade="7F"/>
+      <w:sz w:val="24"/>
+      <w:szCs w:val="24"/>
+    </w:rPr>
+  </w:style>
+  <w:style w:type="paragraph" w:styleId="Bibliography">
+    <w:name w:val="Bibliography"/>
+    <w:basedOn w:val="Normal"/>
+    <w:next w:val="Normal"/>
+    <w:uiPriority w:val="37"/>
+    <w:unhideWhenUsed/>
+    <w:rsid w:val="006C6C7B"/>
+  </w:style>
+  <w:style w:type="character" w:customStyle="1" w:styleId="Heading4Char">
+    <w:name w:val="Heading 4 Char"/>
+    <w:basedOn w:val="DefaultParagraphFont"/>
+    <w:link w:val="Heading4"/>
+    <w:uiPriority w:val="9"/>
+    <w:rsid w:val="0059268E"/>
+    <w:rPr>
+      <w:rFonts w:asciiTheme="majorHAnsi" w:eastAsiaTheme="majorEastAsia" w:hAnsiTheme="majorHAnsi" w:cstheme="majorBidi"/>
+      <w:i/>
+      <w:iCs/>
+      <w:color w:val="2F5496" w:themeColor="accent1" w:themeShade="BF"/>
+    </w:rPr>
+  </w:style>
+  <w:style w:type="paragraph" w:styleId="TOC3">
+    <w:name w:val="toc 3"/>
+    <w:basedOn w:val="Normal"/>
+    <w:next w:val="Normal"/>
+    <w:autoRedefine/>
+    <w:uiPriority w:val="39"/>
+    <w:unhideWhenUsed/>
+    <w:rsid w:val="0071631C"/>
+    <w:pPr>
+      <w:spacing w:after="100"/>
+      <w:ind w:left="440"/>
+    </w:pPr>
   </w:style>
 </w:styles>
 </file>
@@ -2373,7 +3369,88 @@
 </file>
 
 <file path=customXml/item2.xml><?xml version="1.0" encoding="utf-8"?>
-<b:Sources xmlns:b="http://schemas.openxmlformats.org/officeDocument/2006/bibliography" xmlns="http://schemas.openxmlformats.org/officeDocument/2006/bibliography" SelectedStyle="\HarvardAnglia2008OfficeOnline.xsl" StyleName="Harvard - Anglia" Version="2008"/>
+<b:Sources xmlns:b="http://schemas.openxmlformats.org/officeDocument/2006/bibliography" xmlns="http://schemas.openxmlformats.org/officeDocument/2006/bibliography" SelectedStyle="\HarvardAnglia2008OfficeOnline.xsl" StyleName="Harvard - Anglia" Version="2008">
+  <b:Source>
+    <b:Tag>Wik22</b:Tag>
+    <b:SourceType>InternetSite</b:SourceType>
+    <b:Guid>{2ACCC388-EECC-48AE-BE07-67B8B5CA0561}</b:Guid>
+    <b:Author>
+      <b:Author>
+        <b:NameList>
+          <b:Person>
+            <b:Last>Wikipedia</b:Last>
+          </b:Person>
+        </b:NameList>
+      </b:Author>
+    </b:Author>
+    <b:Title>Wikipedia</b:Title>
+    <b:YearAccessed>2022</b:YearAccessed>
+    <b:MonthAccessed>04</b:MonthAccessed>
+    <b:DayAccessed>18</b:DayAccessed>
+    <b:URL>https://en.wikipedia.org/wiki/Linear_discriminant_analysis</b:URL>
+    <b:RefOrder>1</b:RefOrder>
+  </b:Source>
+  <b:Source>
+    <b:Tag>sta22</b:Tag>
+    <b:SourceType>InternetSite</b:SourceType>
+    <b:Guid>{501D0C2F-4703-431C-93FF-E8ED1EAA18F8}</b:Guid>
+    <b:Author>
+      <b:Author>
+        <b:NameList>
+          <b:Person>
+            <b:Last>statisticssolutions.com</b:Last>
+          </b:Person>
+        </b:NameList>
+      </b:Author>
+    </b:Author>
+    <b:Title>statisticssolutions.com</b:Title>
+    <b:YearAccessed>2022</b:YearAccessed>
+    <b:MonthAccessed>04</b:MonthAccessed>
+    <b:DayAccessed>18</b:DayAccessed>
+    <b:URL>https://www.statisticssolutions.com/anova-analysis-of-variance/</b:URL>
+    <b:RefOrder>2</b:RefOrder>
+  </b:Source>
+  <b:Source>
+    <b:Tag>tut22</b:Tag>
+    <b:SourceType>InternetSite</b:SourceType>
+    <b:Guid>{C0171DF2-7B28-4351-B9FA-6A1106D72AF6}</b:Guid>
+    <b:Author>
+      <b:Author>
+        <b:NameList>
+          <b:Person>
+            <b:Last>tutorialspoint</b:Last>
+          </b:Person>
+        </b:NameList>
+      </b:Author>
+    </b:Author>
+    <b:Title>tutorialspoint</b:Title>
+    <b:YearAccessed>2022</b:YearAccessed>
+    <b:MonthAccessed>04</b:MonthAccessed>
+    <b:DayAccessed>18</b:DayAccessed>
+    <b:URL>https://www.tutorialspoint.com/seaborn/seaborn_facet_grid.htm</b:URL>
+    <b:RefOrder>4</b:RefOrder>
+  </b:Source>
+  <b:Source>
+    <b:Tag>sea22</b:Tag>
+    <b:SourceType>InternetSite</b:SourceType>
+    <b:Guid>{CC8D11E6-4BEA-4506-ACC3-09C110C642DE}</b:Guid>
+    <b:Author>
+      <b:Author>
+        <b:NameList>
+          <b:Person>
+            <b:Last>seaborn.pydata</b:Last>
+          </b:Person>
+        </b:NameList>
+      </b:Author>
+    </b:Author>
+    <b:Title>seaborn.pydata</b:Title>
+    <b:YearAccessed>2022</b:YearAccessed>
+    <b:MonthAccessed>04</b:MonthAccessed>
+    <b:DayAccessed>18</b:DayAccessed>
+    <b:URL>https://seaborn.pydata.org/</b:URL>
+    <b:RefOrder>3</b:RefOrder>
+  </b:Source>
+</b:Sources>
 </file>
 
 <file path=customXml/itemProps1.xml><?xml version="1.0" encoding="utf-8"?>
@@ -2385,7 +3462,7 @@
 </file>
 
 <file path=customXml/itemProps2.xml><?xml version="1.0" encoding="utf-8"?>
-<ds:datastoreItem xmlns:ds="http://schemas.openxmlformats.org/officeDocument/2006/customXml" ds:itemID="{2A4DD208-370C-4D78-823E-AEC4A57DF4E8}">
+<ds:datastoreItem xmlns:ds="http://schemas.openxmlformats.org/officeDocument/2006/customXml" ds:itemID="{24CEC8D7-788A-4600-A5AF-6A76CB2BF785}">
   <ds:schemaRefs>
     <ds:schemaRef ds:uri="http://schemas.openxmlformats.org/officeDocument/2006/bibliography"/>
   </ds:schemaRefs>

</xml_diff>

<commit_message>
added the plt.save.fig  documentation in Readme.docx
</commit_message>
<xml_diff>
--- a/Readme.docx
+++ b/Readme.docx
@@ -1469,6 +1469,7 @@
           <w:id w:val="-1956788171"/>
           <w:citation/>
         </w:sdtPr>
+        <w:sdtEndPr/>
         <w:sdtContent>
           <w:r>
             <w:rPr>
@@ -1547,6 +1548,7 @@
           <w:id w:val="665059750"/>
           <w:citation/>
         </w:sdtPr>
+        <w:sdtEndPr/>
         <w:sdtContent>
           <w:r>
             <w:rPr>
@@ -1648,6 +1650,73 @@
     <w:p/>
     <w:p>
       <w:pPr>
+        <w:spacing w:line="360" w:lineRule="auto"/>
+        <w:rPr>
+          <w:rFonts w:ascii="Times New Roman" w:hAnsi="Times New Roman"/>
+        </w:rPr>
+      </w:pPr>
+      <w:r>
+        <w:rPr>
+          <w:rFonts w:ascii="Times New Roman" w:hAnsi="Times New Roman"/>
+        </w:rPr>
+        <w:t>A multi-dimensional array and matrix data structures are included in NumPy. It can execute a variety of mathematical operations on arrays, including trigonometric, statistical, and algebraic algorithms. As a result, there are a lot of mathematical, algebraic, and transformation functions in the library.</w:t>
+      </w:r>
+      <w:sdt>
+        <w:sdtPr>
+          <w:rPr>
+            <w:rFonts w:ascii="Times New Roman" w:hAnsi="Times New Roman"/>
+          </w:rPr>
+          <w:id w:val="841742415"/>
+          <w:citation/>
+        </w:sdtPr>
+        <w:sdtContent>
+          <w:r>
+            <w:rPr>
+              <w:rFonts w:ascii="Times New Roman" w:hAnsi="Times New Roman"/>
+            </w:rPr>
+            <w:fldChar w:fldCharType="begin"/>
+          </w:r>
+          <w:r>
+            <w:rPr>
+              <w:rFonts w:ascii="Times New Roman" w:hAnsi="Times New Roman"/>
+              <w:lang w:val="en-US"/>
+            </w:rPr>
+            <w:instrText xml:space="preserve"> CITATION med22 \l 1033 </w:instrText>
+          </w:r>
+          <w:r>
+            <w:rPr>
+              <w:rFonts w:ascii="Times New Roman" w:hAnsi="Times New Roman"/>
+            </w:rPr>
+            <w:fldChar w:fldCharType="separate"/>
+          </w:r>
+          <w:r>
+            <w:rPr>
+              <w:rFonts w:ascii="Times New Roman" w:hAnsi="Times New Roman"/>
+              <w:noProof/>
+              <w:lang w:val="en-US"/>
+            </w:rPr>
+            <w:t xml:space="preserve"> </w:t>
+          </w:r>
+          <w:r>
+            <w:rPr>
+              <w:rFonts w:ascii="Times New Roman" w:hAnsi="Times New Roman"/>
+              <w:noProof/>
+              <w:lang w:val="en-US"/>
+            </w:rPr>
+            <w:t>(medium.com, n.d.)</w:t>
+          </w:r>
+          <w:r>
+            <w:rPr>
+              <w:rFonts w:ascii="Times New Roman" w:hAnsi="Times New Roman"/>
+            </w:rPr>
+            <w:fldChar w:fldCharType="end"/>
+          </w:r>
+        </w:sdtContent>
+      </w:sdt>
+    </w:p>
+    <w:p/>
+    <w:p>
+      <w:pPr>
         <w:pStyle w:val="Heading2"/>
       </w:pPr>
       <w:bookmarkStart w:id="5" w:name="_Toc101192817"/>
@@ -1663,7 +1732,6 @@
       </w:pPr>
       <w:bookmarkStart w:id="6" w:name="_Toc101192818"/>
       <w:r>
-        <w:lastRenderedPageBreak/>
         <w:t>Seaborn</w:t>
       </w:r>
       <w:bookmarkEnd w:id="6"/>
@@ -1703,6 +1771,7 @@
           <w:id w:val="1060288252"/>
           <w:citation/>
         </w:sdtPr>
+        <w:sdtEndPr/>
         <w:sdtContent>
           <w:r>
             <w:rPr>
@@ -1748,6 +1817,309 @@
         </w:sdtContent>
       </w:sdt>
     </w:p>
+    <w:p>
+      <w:pPr>
+        <w:spacing w:line="360" w:lineRule="auto"/>
+        <w:rPr>
+          <w:rFonts w:ascii="Times New Roman" w:hAnsi="Times New Roman" w:cs="Times New Roman"/>
+        </w:rPr>
+      </w:pPr>
+      <w:r>
+        <w:rPr>
+          <w:rFonts w:ascii="Times New Roman" w:hAnsi="Times New Roman" w:cs="Times New Roman"/>
+        </w:rPr>
+        <w:t>Seaborn is a Matplotlib-based Python data visualization package.</w:t>
+      </w:r>
+    </w:p>
+    <w:p>
+      <w:pPr>
+        <w:spacing w:line="360" w:lineRule="auto"/>
+        <w:rPr>
+          <w:rFonts w:ascii="Times New Roman" w:hAnsi="Times New Roman" w:cs="Times New Roman"/>
+        </w:rPr>
+      </w:pPr>
+      <w:r>
+        <w:rPr>
+          <w:rFonts w:ascii="Times New Roman" w:hAnsi="Times New Roman" w:cs="Times New Roman"/>
+        </w:rPr>
+        <w:t>The following syntax is the most frequent way to import Seaborn into your Python environment:</w:t>
+      </w:r>
+    </w:p>
+    <w:p>
+      <w:pPr>
+        <w:shd w:val="clear" w:color="auto" w:fill="1E1E1E"/>
+        <w:spacing w:after="0" w:line="285" w:lineRule="atLeast"/>
+        <w:rPr>
+          <w:rFonts w:ascii="Consolas" w:eastAsia="Times New Roman" w:hAnsi="Consolas" w:cs="Times New Roman"/>
+          <w:color w:val="D4D4D4"/>
+          <w:sz w:val="21"/>
+          <w:szCs w:val="21"/>
+          <w:lang w:eastAsia="en-GB"/>
+        </w:rPr>
+      </w:pPr>
+      <w:r>
+        <w:rPr>
+          <w:rFonts w:ascii="Consolas" w:eastAsia="Times New Roman" w:hAnsi="Consolas" w:cs="Times New Roman"/>
+          <w:color w:val="C586C0"/>
+          <w:sz w:val="21"/>
+          <w:szCs w:val="21"/>
+          <w:lang w:eastAsia="en-GB"/>
+        </w:rPr>
+        <w:t>import</w:t>
+      </w:r>
+      <w:r>
+        <w:rPr>
+          <w:rFonts w:ascii="Consolas" w:eastAsia="Times New Roman" w:hAnsi="Consolas" w:cs="Times New Roman"/>
+          <w:color w:val="D4D4D4"/>
+          <w:sz w:val="21"/>
+          <w:szCs w:val="21"/>
+          <w:lang w:eastAsia="en-GB"/>
+        </w:rPr>
+        <w:t xml:space="preserve"> </w:t>
+      </w:r>
+      <w:r>
+        <w:rPr>
+          <w:rFonts w:ascii="Consolas" w:eastAsia="Times New Roman" w:hAnsi="Consolas" w:cs="Times New Roman"/>
+          <w:color w:val="4EC9B0"/>
+          <w:sz w:val="21"/>
+          <w:szCs w:val="21"/>
+          <w:lang w:eastAsia="en-GB"/>
+        </w:rPr>
+        <w:t>seaborn</w:t>
+      </w:r>
+      <w:r>
+        <w:rPr>
+          <w:rFonts w:ascii="Consolas" w:eastAsia="Times New Roman" w:hAnsi="Consolas" w:cs="Times New Roman"/>
+          <w:color w:val="D4D4D4"/>
+          <w:sz w:val="21"/>
+          <w:szCs w:val="21"/>
+          <w:lang w:eastAsia="en-GB"/>
+        </w:rPr>
+        <w:t xml:space="preserve"> </w:t>
+      </w:r>
+      <w:r>
+        <w:rPr>
+          <w:rFonts w:ascii="Consolas" w:eastAsia="Times New Roman" w:hAnsi="Consolas" w:cs="Times New Roman"/>
+          <w:color w:val="C586C0"/>
+          <w:sz w:val="21"/>
+          <w:szCs w:val="21"/>
+          <w:lang w:eastAsia="en-GB"/>
+        </w:rPr>
+        <w:t>as</w:t>
+      </w:r>
+      <w:r>
+        <w:rPr>
+          <w:rFonts w:ascii="Consolas" w:eastAsia="Times New Roman" w:hAnsi="Consolas" w:cs="Times New Roman"/>
+          <w:color w:val="D4D4D4"/>
+          <w:sz w:val="21"/>
+          <w:szCs w:val="21"/>
+          <w:lang w:eastAsia="en-GB"/>
+        </w:rPr>
+        <w:t xml:space="preserve"> </w:t>
+      </w:r>
+      <w:proofErr w:type="spellStart"/>
+      <w:r>
+        <w:rPr>
+          <w:rFonts w:ascii="Consolas" w:eastAsia="Times New Roman" w:hAnsi="Consolas" w:cs="Times New Roman"/>
+          <w:color w:val="4EC9B0"/>
+          <w:sz w:val="21"/>
+          <w:szCs w:val="21"/>
+          <w:lang w:eastAsia="en-GB"/>
+        </w:rPr>
+        <w:t>sns</w:t>
+      </w:r>
+      <w:proofErr w:type="spellEnd"/>
+    </w:p>
+    <w:p>
+      <w:pPr>
+        <w:spacing w:line="360" w:lineRule="auto"/>
+        <w:rPr>
+          <w:rFonts w:ascii="Times New Roman" w:hAnsi="Times New Roman" w:cs="Times New Roman"/>
+        </w:rPr>
+      </w:pPr>
+    </w:p>
+    <w:p>
+      <w:pPr>
+        <w:spacing w:line="360" w:lineRule="auto"/>
+        <w:rPr>
+          <w:rFonts w:ascii="Times New Roman" w:hAnsi="Times New Roman" w:cs="Times New Roman"/>
+        </w:rPr>
+      </w:pPr>
+      <w:r>
+        <w:rPr>
+          <w:rFonts w:ascii="Times New Roman" w:hAnsi="Times New Roman" w:cs="Times New Roman"/>
+        </w:rPr>
+        <w:t>Python is told to introduce the Seaborn library into your present environment via the import seaborn portion of the code.</w:t>
+      </w:r>
+    </w:p>
+    <w:p>
+      <w:pPr>
+        <w:spacing w:line="360" w:lineRule="auto"/>
+        <w:rPr>
+          <w:rFonts w:ascii="Times New Roman" w:hAnsi="Times New Roman" w:cs="Times New Roman"/>
+        </w:rPr>
+      </w:pPr>
+      <w:r>
+        <w:rPr>
+          <w:rFonts w:ascii="Times New Roman" w:hAnsi="Times New Roman" w:cs="Times New Roman"/>
+        </w:rPr>
+        <w:t xml:space="preserve">The as </w:t>
+      </w:r>
+      <w:proofErr w:type="spellStart"/>
+      <w:r>
+        <w:rPr>
+          <w:rFonts w:ascii="Times New Roman" w:hAnsi="Times New Roman" w:cs="Times New Roman"/>
+        </w:rPr>
+        <w:t>sns</w:t>
+      </w:r>
+      <w:proofErr w:type="spellEnd"/>
+      <w:r>
+        <w:rPr>
+          <w:rFonts w:ascii="Times New Roman" w:hAnsi="Times New Roman" w:cs="Times New Roman"/>
+        </w:rPr>
+        <w:t xml:space="preserve"> section of the code instructs Python to assign Seaborn the alias </w:t>
+      </w:r>
+      <w:proofErr w:type="spellStart"/>
+      <w:r>
+        <w:rPr>
+          <w:rFonts w:ascii="Times New Roman" w:hAnsi="Times New Roman" w:cs="Times New Roman"/>
+        </w:rPr>
+        <w:t>sns</w:t>
+      </w:r>
+      <w:proofErr w:type="spellEnd"/>
+      <w:r>
+        <w:rPr>
+          <w:rFonts w:ascii="Times New Roman" w:hAnsi="Times New Roman" w:cs="Times New Roman"/>
+        </w:rPr>
+        <w:t xml:space="preserve">. You can now use Seaborn functions by using </w:t>
+      </w:r>
+      <w:proofErr w:type="spellStart"/>
+      <w:proofErr w:type="gramStart"/>
+      <w:r>
+        <w:rPr>
+          <w:rFonts w:ascii="Times New Roman" w:hAnsi="Times New Roman" w:cs="Times New Roman"/>
+        </w:rPr>
+        <w:t>sns.function</w:t>
+      </w:r>
+      <w:proofErr w:type="spellEnd"/>
+      <w:proofErr w:type="gramEnd"/>
+      <w:r>
+        <w:rPr>
+          <w:rFonts w:ascii="Times New Roman" w:hAnsi="Times New Roman" w:cs="Times New Roman"/>
+        </w:rPr>
+        <w:t xml:space="preserve"> name instead of </w:t>
+      </w:r>
+      <w:proofErr w:type="spellStart"/>
+      <w:r>
+        <w:rPr>
+          <w:rFonts w:ascii="Times New Roman" w:hAnsi="Times New Roman" w:cs="Times New Roman"/>
+        </w:rPr>
+        <w:t>seaborn.function</w:t>
+      </w:r>
+      <w:proofErr w:type="spellEnd"/>
+      <w:r>
+        <w:rPr>
+          <w:rFonts w:ascii="Times New Roman" w:hAnsi="Times New Roman" w:cs="Times New Roman"/>
+        </w:rPr>
+        <w:t xml:space="preserve"> name.</w:t>
+      </w:r>
+    </w:p>
+    <w:p>
+      <w:pPr>
+        <w:spacing w:line="360" w:lineRule="auto"/>
+        <w:rPr>
+          <w:rFonts w:ascii="Times New Roman" w:hAnsi="Times New Roman" w:cs="Times New Roman"/>
+        </w:rPr>
+      </w:pPr>
+      <w:r>
+        <w:rPr>
+          <w:rFonts w:ascii="Times New Roman" w:hAnsi="Times New Roman" w:cs="Times New Roman"/>
+        </w:rPr>
+        <w:t>After Seaborn</w:t>
+      </w:r>
+      <w:r>
+        <w:rPr>
+          <w:rFonts w:ascii="Times New Roman" w:hAnsi="Times New Roman" w:cs="Times New Roman"/>
+        </w:rPr>
+        <w:t xml:space="preserve"> is imported</w:t>
+      </w:r>
+      <w:r>
+        <w:rPr>
+          <w:rFonts w:ascii="Times New Roman" w:hAnsi="Times New Roman" w:cs="Times New Roman"/>
+        </w:rPr>
+        <w:t xml:space="preserve">, </w:t>
+      </w:r>
+      <w:r>
+        <w:rPr>
+          <w:rFonts w:ascii="Times New Roman" w:hAnsi="Times New Roman" w:cs="Times New Roman"/>
+        </w:rPr>
+        <w:t>we</w:t>
+      </w:r>
+      <w:r>
+        <w:rPr>
+          <w:rFonts w:ascii="Times New Roman" w:hAnsi="Times New Roman" w:cs="Times New Roman"/>
+        </w:rPr>
+        <w:t xml:space="preserve"> may utilize the built-in methods to visualize data rapidly.</w:t>
+      </w:r>
+      <w:r>
+        <w:rPr>
+          <w:rFonts w:ascii="Times New Roman" w:hAnsi="Times New Roman" w:cs="Times New Roman"/>
+        </w:rPr>
+        <w:t xml:space="preserve"> </w:t>
+      </w:r>
+      <w:sdt>
+        <w:sdtPr>
+          <w:rPr>
+            <w:rFonts w:ascii="Times New Roman" w:hAnsi="Times New Roman" w:cs="Times New Roman"/>
+          </w:rPr>
+          <w:id w:val="-633875390"/>
+          <w:citation/>
+        </w:sdtPr>
+        <w:sdtContent>
+          <w:r>
+            <w:rPr>
+              <w:rFonts w:ascii="Times New Roman" w:hAnsi="Times New Roman" w:cs="Times New Roman"/>
+            </w:rPr>
+            <w:fldChar w:fldCharType="begin"/>
+          </w:r>
+          <w:r>
+            <w:rPr>
+              <w:rFonts w:ascii="Times New Roman" w:hAnsi="Times New Roman" w:cs="Times New Roman"/>
+              <w:lang w:val="en-US"/>
+            </w:rPr>
+            <w:instrText xml:space="preserve"> CITATION sta221 \l 1033 </w:instrText>
+          </w:r>
+          <w:r>
+            <w:rPr>
+              <w:rFonts w:ascii="Times New Roman" w:hAnsi="Times New Roman" w:cs="Times New Roman"/>
+            </w:rPr>
+            <w:fldChar w:fldCharType="separate"/>
+          </w:r>
+          <w:r>
+            <w:rPr>
+              <w:rFonts w:ascii="Times New Roman" w:hAnsi="Times New Roman" w:cs="Times New Roman"/>
+              <w:noProof/>
+              <w:lang w:val="en-US"/>
+            </w:rPr>
+            <w:t>(statology.org, n.d.)</w:t>
+          </w:r>
+          <w:r>
+            <w:rPr>
+              <w:rFonts w:ascii="Times New Roman" w:hAnsi="Times New Roman" w:cs="Times New Roman"/>
+            </w:rPr>
+            <w:fldChar w:fldCharType="end"/>
+          </w:r>
+        </w:sdtContent>
+      </w:sdt>
+    </w:p>
+    <w:p>
+      <w:pPr>
+        <w:spacing w:line="360" w:lineRule="auto"/>
+        <w:rPr>
+          <w:rFonts w:ascii="Times New Roman" w:hAnsi="Times New Roman" w:cs="Times New Roman"/>
+        </w:rPr>
+      </w:pPr>
+    </w:p>
     <w:p/>
     <w:p>
       <w:pPr>
@@ -1782,19 +2154,7 @@
         <w:rPr>
           <w:rFonts w:ascii="Times New Roman" w:hAnsi="Times New Roman" w:cs="Times New Roman"/>
         </w:rPr>
-        <w:t xml:space="preserve">A FacetGrid can have up to three dimensions, including row, col, and hue. Consider the hue variable as a third dimension along a depth axis, with different levels represented with distinct </w:t>
-      </w:r>
-      <w:r>
-        <w:rPr>
-          <w:rFonts w:ascii="Times New Roman" w:hAnsi="Times New Roman" w:cs="Times New Roman"/>
-        </w:rPr>
-        <w:t>colours</w:t>
-      </w:r>
-      <w:r>
-        <w:rPr>
-          <w:rFonts w:ascii="Times New Roman" w:hAnsi="Times New Roman" w:cs="Times New Roman"/>
-        </w:rPr>
-        <w:t>.</w:t>
+        <w:t>A FacetGrid can have up to three dimensions, including row, col, and hue. Consider the hue variable as a third dimension along a depth axis, with different levels represented with distinct colours.</w:t>
       </w:r>
     </w:p>
     <w:p>
@@ -1808,19 +2168,7 @@
         <w:rPr>
           <w:rFonts w:ascii="Times New Roman" w:hAnsi="Times New Roman" w:cs="Times New Roman"/>
         </w:rPr>
-        <w:t xml:space="preserve">The FacetGrid object accepts a </w:t>
-      </w:r>
-      <w:r>
-        <w:rPr>
-          <w:rFonts w:ascii="Times New Roman" w:hAnsi="Times New Roman" w:cs="Times New Roman"/>
-        </w:rPr>
-        <w:t>data frame</w:t>
-      </w:r>
-      <w:r>
-        <w:rPr>
-          <w:rFonts w:ascii="Times New Roman" w:hAnsi="Times New Roman" w:cs="Times New Roman"/>
-        </w:rPr>
-        <w:t xml:space="preserve"> as well as the names of the variables that will make up the grid's row, column, and hue dimensions.</w:t>
+        <w:t>The FacetGrid object accepts a data frame as well as the names of the variables that will make up the grid's row, column, and hue dimensions.</w:t>
       </w:r>
       <w:r>
         <w:rPr>
@@ -1842,6 +2190,7 @@
           <w:id w:val="1646939270"/>
           <w:citation/>
         </w:sdtPr>
+        <w:sdtEndPr/>
         <w:sdtContent>
           <w:r>
             <w:rPr>
@@ -1895,7 +2244,6 @@
         </w:rPr>
       </w:pPr>
     </w:p>
-    <w:p/>
     <w:p>
       <w:pPr>
         <w:rPr>
@@ -1905,60 +2253,8 @@
           <w:szCs w:val="26"/>
         </w:rPr>
       </w:pPr>
-      <w:proofErr w:type="spellStart"/>
-      <w:r>
-        <w:rPr>
-          <w:rFonts w:asciiTheme="majorHAnsi" w:eastAsiaTheme="majorEastAsia" w:hAnsiTheme="majorHAnsi" w:cstheme="majorBidi"/>
-          <w:color w:val="2F5496" w:themeColor="accent1" w:themeShade="BF"/>
-          <w:sz w:val="26"/>
-          <w:szCs w:val="26"/>
-        </w:rPr>
-        <w:t>Sklearn</w:t>
-      </w:r>
-      <w:proofErr w:type="spellEnd"/>
-    </w:p>
-    <w:p>
-      <w:r>
-        <w:rPr>
-          <w:noProof/>
-        </w:rPr>
-        <w:drawing>
-          <wp:inline distT="0" distB="0" distL="0" distR="0" wp14:anchorId="6F7081DA" wp14:editId="7478AC53">
-            <wp:extent cx="5731510" cy="1618615"/>
-            <wp:effectExtent l="0" t="0" r="2540" b="635"/>
-            <wp:docPr id="5" name="Picture 5"/>
-            <wp:cNvGraphicFramePr>
-              <a:graphicFrameLocks xmlns:a="http://schemas.openxmlformats.org/drawingml/2006/main" noChangeAspect="1"/>
-            </wp:cNvGraphicFramePr>
-            <a:graphic xmlns:a="http://schemas.openxmlformats.org/drawingml/2006/main">
-              <a:graphicData uri="http://schemas.openxmlformats.org/drawingml/2006/picture">
-                <pic:pic xmlns:pic="http://schemas.openxmlformats.org/drawingml/2006/picture">
-                  <pic:nvPicPr>
-                    <pic:cNvPr id="1" name=""/>
-                    <pic:cNvPicPr/>
-                  </pic:nvPicPr>
-                  <pic:blipFill>
-                    <a:blip r:embed="rId8"/>
-                    <a:stretch>
-                      <a:fillRect/>
-                    </a:stretch>
-                  </pic:blipFill>
-                  <pic:spPr>
-                    <a:xfrm>
-                      <a:off x="0" y="0"/>
-                      <a:ext cx="5731510" cy="1618615"/>
-                    </a:xfrm>
-                    <a:prstGeom prst="rect">
-                      <a:avLst/>
-                    </a:prstGeom>
-                  </pic:spPr>
-                </pic:pic>
-              </a:graphicData>
-            </a:graphic>
-          </wp:inline>
-        </w:drawing>
-      </w:r>
-    </w:p>
+    </w:p>
+    <w:p/>
     <w:p>
       <w:pPr>
         <w:pStyle w:val="Heading1"/>
@@ -1970,6 +2266,219 @@
       <w:bookmarkEnd w:id="7"/>
     </w:p>
     <w:p>
+      <w:r>
+        <w:t xml:space="preserve"> </w:t>
+      </w:r>
+      <w:r>
+        <w:t>#</w:t>
+      </w:r>
+      <w:r>
+        <w:t xml:space="preserve"> Below</w:t>
+      </w:r>
+      <w:r>
+        <w:t xml:space="preserve"> we have a series of ways to create a plot with violin plot and boxplot for the other type of analysis I will create</w:t>
+      </w:r>
+    </w:p>
+    <w:p>
+      <w:pPr>
+        <w:pStyle w:val="Heading2"/>
+      </w:pPr>
+      <w:r>
+        <w:t>Violin Plot</w:t>
+      </w:r>
+    </w:p>
+    <w:p>
+      <w:r>
+        <w:t>#Violin plot example, we plot violin plot of our iris data:</w:t>
+      </w:r>
+    </w:p>
+    <w:p>
+      <w:r>
+        <w:t>#</w:t>
+      </w:r>
+      <w:proofErr w:type="gramStart"/>
+      <w:r>
+        <w:t>sns.violinplot</w:t>
+      </w:r>
+      <w:proofErr w:type="gramEnd"/>
+      <w:r>
+        <w:t>(x="type",y="petal_length",data=iris)</w:t>
+      </w:r>
+    </w:p>
+    <w:p>
+      <w:r>
+        <w:t>#</w:t>
+      </w:r>
+      <w:proofErr w:type="gramStart"/>
+      <w:r>
+        <w:t>plt.show</w:t>
+      </w:r>
+      <w:proofErr w:type="gramEnd"/>
+      <w:r>
+        <w:t>()</w:t>
+      </w:r>
+    </w:p>
+    <w:p/>
+    <w:p>
+      <w:pPr>
+        <w:pStyle w:val="Heading2"/>
+      </w:pPr>
+      <w:r>
+        <w:t>Box Plot</w:t>
+      </w:r>
+    </w:p>
+    <w:p>
+      <w:r>
+        <w:t xml:space="preserve">#BoxPlot plot display for petal </w:t>
+      </w:r>
+      <w:proofErr w:type="spellStart"/>
+      <w:r>
+        <w:t>lenght</w:t>
+      </w:r>
+      <w:proofErr w:type="spellEnd"/>
+      <w:r>
+        <w:t>:</w:t>
+      </w:r>
+    </w:p>
+    <w:p>
+      <w:r>
+        <w:t>#</w:t>
+      </w:r>
+      <w:proofErr w:type="gramStart"/>
+      <w:r>
+        <w:t>sns.boxplot</w:t>
+      </w:r>
+      <w:proofErr w:type="gramEnd"/>
+      <w:r>
+        <w:t>(x="type",y="petal_length",data=iris)</w:t>
+      </w:r>
+    </w:p>
+    <w:p>
+      <w:r>
+        <w:t>#</w:t>
+      </w:r>
+      <w:proofErr w:type="gramStart"/>
+      <w:r>
+        <w:t>plt.show</w:t>
+      </w:r>
+      <w:proofErr w:type="gramEnd"/>
+      <w:r>
+        <w:t>()</w:t>
+      </w:r>
+    </w:p>
+    <w:p/>
+    <w:p>
+      <w:r>
+        <w:t>#BoxPlot plot display for petal width:</w:t>
+      </w:r>
+    </w:p>
+    <w:p>
+      <w:r>
+        <w:t>#</w:t>
+      </w:r>
+      <w:proofErr w:type="gramStart"/>
+      <w:r>
+        <w:t>sns.boxplot</w:t>
+      </w:r>
+      <w:proofErr w:type="gramEnd"/>
+      <w:r>
+        <w:t>(x="type",y="petal_width",data=iris)</w:t>
+      </w:r>
+    </w:p>
+    <w:p>
+      <w:r>
+        <w:t>#</w:t>
+      </w:r>
+      <w:proofErr w:type="gramStart"/>
+      <w:r>
+        <w:t>plt.show</w:t>
+      </w:r>
+      <w:proofErr w:type="gramEnd"/>
+      <w:r>
+        <w:t>()</w:t>
+      </w:r>
+    </w:p>
+    <w:p/>
+    <w:p>
+      <w:r>
+        <w:t xml:space="preserve">#BoxPlot plot display for petal </w:t>
+      </w:r>
+      <w:proofErr w:type="spellStart"/>
+      <w:r>
+        <w:t>lenght</w:t>
+      </w:r>
+      <w:proofErr w:type="spellEnd"/>
+      <w:r>
+        <w:t>:</w:t>
+      </w:r>
+    </w:p>
+    <w:p>
+      <w:r>
+        <w:t>#</w:t>
+      </w:r>
+      <w:proofErr w:type="gramStart"/>
+      <w:r>
+        <w:t>sns.boxplot</w:t>
+      </w:r>
+      <w:proofErr w:type="gramEnd"/>
+      <w:r>
+        <w:t>(x="type",y="sepal_lenght",data=iris)</w:t>
+      </w:r>
+    </w:p>
+    <w:p>
+      <w:r>
+        <w:t>#</w:t>
+      </w:r>
+      <w:proofErr w:type="gramStart"/>
+      <w:r>
+        <w:t>plt.show</w:t>
+      </w:r>
+      <w:proofErr w:type="gramEnd"/>
+      <w:r>
+        <w:t>()</w:t>
+      </w:r>
+    </w:p>
+    <w:p/>
+    <w:p>
+      <w:r>
+        <w:t xml:space="preserve">#BoxPlot plot display for petal </w:t>
+      </w:r>
+      <w:proofErr w:type="spellStart"/>
+      <w:r>
+        <w:t>lenght</w:t>
+      </w:r>
+      <w:proofErr w:type="spellEnd"/>
+      <w:r>
+        <w:t>:</w:t>
+      </w:r>
+    </w:p>
+    <w:p>
+      <w:r>
+        <w:t>#</w:t>
+      </w:r>
+      <w:proofErr w:type="gramStart"/>
+      <w:r>
+        <w:t>sns.boxplot</w:t>
+      </w:r>
+      <w:proofErr w:type="gramEnd"/>
+      <w:r>
+        <w:t>(x="type",y="sepal_width",data=iris)</w:t>
+      </w:r>
+    </w:p>
+    <w:p>
+      <w:r>
+        <w:t xml:space="preserve">    #</w:t>
+      </w:r>
+      <w:proofErr w:type="gramStart"/>
+      <w:r>
+        <w:t>plt.show</w:t>
+      </w:r>
+      <w:proofErr w:type="gramEnd"/>
+      <w:r>
+        <w:t>()</w:t>
+      </w:r>
+    </w:p>
+    <w:p>
       <w:pPr>
         <w:pStyle w:val="Heading3"/>
       </w:pPr>
@@ -1986,26 +2495,485 @@
       <w:pPr>
         <w:pStyle w:val="Heading1"/>
       </w:pPr>
+      <w:r>
+        <w:t>Scatter Plot</w:t>
+      </w:r>
+    </w:p>
+    <w:p/>
+    <w:p/>
+    <w:p>
+      <w:r>
+        <w:t>Images display</w:t>
+      </w:r>
+    </w:p>
+    <w:p>
+      <w:pPr>
+        <w:tabs>
+          <w:tab w:val="left" w:pos="916"/>
+          <w:tab w:val="left" w:pos="1832"/>
+          <w:tab w:val="left" w:pos="2748"/>
+          <w:tab w:val="left" w:pos="3664"/>
+          <w:tab w:val="left" w:pos="4580"/>
+          <w:tab w:val="left" w:pos="5496"/>
+          <w:tab w:val="left" w:pos="6412"/>
+          <w:tab w:val="left" w:pos="7328"/>
+          <w:tab w:val="left" w:pos="8244"/>
+          <w:tab w:val="left" w:pos="9160"/>
+          <w:tab w:val="left" w:pos="10076"/>
+          <w:tab w:val="left" w:pos="10992"/>
+          <w:tab w:val="left" w:pos="11908"/>
+          <w:tab w:val="left" w:pos="12824"/>
+          <w:tab w:val="left" w:pos="13740"/>
+          <w:tab w:val="left" w:pos="14656"/>
+        </w:tabs>
+        <w:spacing w:after="0" w:line="240" w:lineRule="auto"/>
+        <w:textAlignment w:val="baseline"/>
+        <w:rPr>
+          <w:rFonts w:ascii="inherit" w:eastAsia="Times New Roman" w:hAnsi="inherit" w:cs="Courier New"/>
+          <w:sz w:val="20"/>
+          <w:szCs w:val="20"/>
+          <w:bdr w:val="none" w:sz="0" w:space="0" w:color="auto" w:frame="1"/>
+          <w:lang w:eastAsia="en-GB"/>
+        </w:rPr>
+      </w:pPr>
+      <w:r>
+        <w:rPr>
+          <w:rFonts w:ascii="inherit" w:eastAsia="Times New Roman" w:hAnsi="inherit" w:cs="Courier New"/>
+          <w:sz w:val="20"/>
+          <w:szCs w:val="20"/>
+          <w:bdr w:val="none" w:sz="0" w:space="0" w:color="auto" w:frame="1"/>
+          <w:lang w:eastAsia="en-GB"/>
+        </w:rPr>
+        <w:lastRenderedPageBreak/>
+        <w:t>%</w:t>
+      </w:r>
+      <w:proofErr w:type="spellStart"/>
+      <w:proofErr w:type="gramStart"/>
+      <w:r>
+        <w:rPr>
+          <w:rFonts w:ascii="inherit" w:eastAsia="Times New Roman" w:hAnsi="inherit" w:cs="Courier New"/>
+          <w:sz w:val="20"/>
+          <w:szCs w:val="20"/>
+          <w:bdr w:val="none" w:sz="0" w:space="0" w:color="auto" w:frame="1"/>
+          <w:lang w:eastAsia="en-GB"/>
+        </w:rPr>
+        <w:t>pylab</w:t>
+      </w:r>
+      <w:proofErr w:type="spellEnd"/>
+      <w:proofErr w:type="gramEnd"/>
+      <w:r>
+        <w:rPr>
+          <w:rFonts w:ascii="inherit" w:eastAsia="Times New Roman" w:hAnsi="inherit" w:cs="Courier New"/>
+          <w:sz w:val="20"/>
+          <w:szCs w:val="20"/>
+          <w:bdr w:val="none" w:sz="0" w:space="0" w:color="auto" w:frame="1"/>
+          <w:lang w:eastAsia="en-GB"/>
+        </w:rPr>
+        <w:t xml:space="preserve"> inline</w:t>
+      </w:r>
+    </w:p>
+    <w:p>
+      <w:pPr>
+        <w:tabs>
+          <w:tab w:val="left" w:pos="916"/>
+          <w:tab w:val="left" w:pos="1832"/>
+          <w:tab w:val="left" w:pos="2748"/>
+          <w:tab w:val="left" w:pos="3664"/>
+          <w:tab w:val="left" w:pos="4580"/>
+          <w:tab w:val="left" w:pos="5496"/>
+          <w:tab w:val="left" w:pos="6412"/>
+          <w:tab w:val="left" w:pos="7328"/>
+          <w:tab w:val="left" w:pos="8244"/>
+          <w:tab w:val="left" w:pos="9160"/>
+          <w:tab w:val="left" w:pos="10076"/>
+          <w:tab w:val="left" w:pos="10992"/>
+          <w:tab w:val="left" w:pos="11908"/>
+          <w:tab w:val="left" w:pos="12824"/>
+          <w:tab w:val="left" w:pos="13740"/>
+          <w:tab w:val="left" w:pos="14656"/>
+        </w:tabs>
+        <w:spacing w:after="0" w:line="240" w:lineRule="auto"/>
+        <w:textAlignment w:val="baseline"/>
+        <w:rPr>
+          <w:rFonts w:ascii="inherit" w:eastAsia="Times New Roman" w:hAnsi="inherit" w:cs="Courier New"/>
+          <w:sz w:val="20"/>
+          <w:szCs w:val="20"/>
+          <w:bdr w:val="none" w:sz="0" w:space="0" w:color="auto" w:frame="1"/>
+          <w:lang w:eastAsia="en-GB"/>
+        </w:rPr>
+      </w:pPr>
+      <w:r>
+        <w:rPr>
+          <w:rFonts w:ascii="inherit" w:eastAsia="Times New Roman" w:hAnsi="inherit" w:cs="Courier New"/>
+          <w:sz w:val="20"/>
+          <w:szCs w:val="20"/>
+          <w:bdr w:val="none" w:sz="0" w:space="0" w:color="auto" w:frame="1"/>
+          <w:lang w:eastAsia="en-GB"/>
+        </w:rPr>
+        <w:t xml:space="preserve">import </w:t>
+      </w:r>
+      <w:proofErr w:type="spellStart"/>
+      <w:proofErr w:type="gramStart"/>
+      <w:r>
+        <w:rPr>
+          <w:rFonts w:ascii="inherit" w:eastAsia="Times New Roman" w:hAnsi="inherit" w:cs="Courier New"/>
+          <w:sz w:val="20"/>
+          <w:szCs w:val="20"/>
+          <w:bdr w:val="none" w:sz="0" w:space="0" w:color="auto" w:frame="1"/>
+          <w:lang w:eastAsia="en-GB"/>
+        </w:rPr>
+        <w:t>matplotlib.pyplot</w:t>
+      </w:r>
+      <w:proofErr w:type="spellEnd"/>
+      <w:proofErr w:type="gramEnd"/>
+      <w:r>
+        <w:rPr>
+          <w:rFonts w:ascii="inherit" w:eastAsia="Times New Roman" w:hAnsi="inherit" w:cs="Courier New"/>
+          <w:sz w:val="20"/>
+          <w:szCs w:val="20"/>
+          <w:bdr w:val="none" w:sz="0" w:space="0" w:color="auto" w:frame="1"/>
+          <w:lang w:eastAsia="en-GB"/>
+        </w:rPr>
+        <w:t xml:space="preserve"> as </w:t>
+      </w:r>
+      <w:proofErr w:type="spellStart"/>
+      <w:r>
+        <w:rPr>
+          <w:rFonts w:ascii="inherit" w:eastAsia="Times New Roman" w:hAnsi="inherit" w:cs="Courier New"/>
+          <w:sz w:val="20"/>
+          <w:szCs w:val="20"/>
+          <w:bdr w:val="none" w:sz="0" w:space="0" w:color="auto" w:frame="1"/>
+          <w:lang w:eastAsia="en-GB"/>
+        </w:rPr>
+        <w:t>plt</w:t>
+      </w:r>
+      <w:proofErr w:type="spellEnd"/>
+    </w:p>
+    <w:p>
+      <w:pPr>
+        <w:tabs>
+          <w:tab w:val="left" w:pos="916"/>
+          <w:tab w:val="left" w:pos="1832"/>
+          <w:tab w:val="left" w:pos="2748"/>
+          <w:tab w:val="left" w:pos="3664"/>
+          <w:tab w:val="left" w:pos="4580"/>
+          <w:tab w:val="left" w:pos="5496"/>
+          <w:tab w:val="left" w:pos="6412"/>
+          <w:tab w:val="left" w:pos="7328"/>
+          <w:tab w:val="left" w:pos="8244"/>
+          <w:tab w:val="left" w:pos="9160"/>
+          <w:tab w:val="left" w:pos="10076"/>
+          <w:tab w:val="left" w:pos="10992"/>
+          <w:tab w:val="left" w:pos="11908"/>
+          <w:tab w:val="left" w:pos="12824"/>
+          <w:tab w:val="left" w:pos="13740"/>
+          <w:tab w:val="left" w:pos="14656"/>
+        </w:tabs>
+        <w:spacing w:after="0" w:line="240" w:lineRule="auto"/>
+        <w:textAlignment w:val="baseline"/>
+        <w:rPr>
+          <w:rFonts w:ascii="inherit" w:eastAsia="Times New Roman" w:hAnsi="inherit" w:cs="Courier New"/>
+          <w:sz w:val="20"/>
+          <w:szCs w:val="20"/>
+          <w:bdr w:val="none" w:sz="0" w:space="0" w:color="auto" w:frame="1"/>
+          <w:lang w:eastAsia="en-GB"/>
+        </w:rPr>
+      </w:pPr>
+      <w:r>
+        <w:rPr>
+          <w:rFonts w:ascii="inherit" w:eastAsia="Times New Roman" w:hAnsi="inherit" w:cs="Courier New"/>
+          <w:sz w:val="20"/>
+          <w:szCs w:val="20"/>
+          <w:bdr w:val="none" w:sz="0" w:space="0" w:color="auto" w:frame="1"/>
+          <w:lang w:eastAsia="en-GB"/>
+        </w:rPr>
+        <w:t xml:space="preserve">import </w:t>
+      </w:r>
+      <w:proofErr w:type="spellStart"/>
+      <w:proofErr w:type="gramStart"/>
+      <w:r>
+        <w:rPr>
+          <w:rFonts w:ascii="inherit" w:eastAsia="Times New Roman" w:hAnsi="inherit" w:cs="Courier New"/>
+          <w:sz w:val="20"/>
+          <w:szCs w:val="20"/>
+          <w:bdr w:val="none" w:sz="0" w:space="0" w:color="auto" w:frame="1"/>
+          <w:lang w:eastAsia="en-GB"/>
+        </w:rPr>
+        <w:t>matplotlib.image</w:t>
+      </w:r>
+      <w:proofErr w:type="spellEnd"/>
+      <w:proofErr w:type="gramEnd"/>
+      <w:r>
+        <w:rPr>
+          <w:rFonts w:ascii="inherit" w:eastAsia="Times New Roman" w:hAnsi="inherit" w:cs="Courier New"/>
+          <w:sz w:val="20"/>
+          <w:szCs w:val="20"/>
+          <w:bdr w:val="none" w:sz="0" w:space="0" w:color="auto" w:frame="1"/>
+          <w:lang w:eastAsia="en-GB"/>
+        </w:rPr>
+        <w:t xml:space="preserve"> as </w:t>
+      </w:r>
+      <w:proofErr w:type="spellStart"/>
+      <w:r>
+        <w:rPr>
+          <w:rFonts w:ascii="inherit" w:eastAsia="Times New Roman" w:hAnsi="inherit" w:cs="Courier New"/>
+          <w:sz w:val="20"/>
+          <w:szCs w:val="20"/>
+          <w:bdr w:val="none" w:sz="0" w:space="0" w:color="auto" w:frame="1"/>
+          <w:lang w:eastAsia="en-GB"/>
+        </w:rPr>
+        <w:t>mpimg</w:t>
+      </w:r>
+      <w:proofErr w:type="spellEnd"/>
+    </w:p>
+    <w:p>
+      <w:pPr>
+        <w:tabs>
+          <w:tab w:val="left" w:pos="916"/>
+          <w:tab w:val="left" w:pos="1832"/>
+          <w:tab w:val="left" w:pos="2748"/>
+          <w:tab w:val="left" w:pos="3664"/>
+          <w:tab w:val="left" w:pos="4580"/>
+          <w:tab w:val="left" w:pos="5496"/>
+          <w:tab w:val="left" w:pos="6412"/>
+          <w:tab w:val="left" w:pos="7328"/>
+          <w:tab w:val="left" w:pos="8244"/>
+          <w:tab w:val="left" w:pos="9160"/>
+          <w:tab w:val="left" w:pos="10076"/>
+          <w:tab w:val="left" w:pos="10992"/>
+          <w:tab w:val="left" w:pos="11908"/>
+          <w:tab w:val="left" w:pos="12824"/>
+          <w:tab w:val="left" w:pos="13740"/>
+          <w:tab w:val="left" w:pos="14656"/>
+        </w:tabs>
+        <w:spacing w:after="0" w:line="240" w:lineRule="auto"/>
+        <w:textAlignment w:val="baseline"/>
+        <w:rPr>
+          <w:rFonts w:ascii="inherit" w:eastAsia="Times New Roman" w:hAnsi="inherit" w:cs="Courier New"/>
+          <w:sz w:val="20"/>
+          <w:szCs w:val="20"/>
+          <w:bdr w:val="none" w:sz="0" w:space="0" w:color="auto" w:frame="1"/>
+          <w:lang w:eastAsia="en-GB"/>
+        </w:rPr>
+      </w:pPr>
+      <w:proofErr w:type="spellStart"/>
+      <w:r>
+        <w:rPr>
+          <w:rFonts w:ascii="inherit" w:eastAsia="Times New Roman" w:hAnsi="inherit" w:cs="Courier New"/>
+          <w:sz w:val="20"/>
+          <w:szCs w:val="20"/>
+          <w:bdr w:val="none" w:sz="0" w:space="0" w:color="auto" w:frame="1"/>
+          <w:lang w:eastAsia="en-GB"/>
+        </w:rPr>
+        <w:t>img</w:t>
+      </w:r>
+      <w:proofErr w:type="spellEnd"/>
+      <w:r>
+        <w:rPr>
+          <w:rFonts w:ascii="inherit" w:eastAsia="Times New Roman" w:hAnsi="inherit" w:cs="Courier New"/>
+          <w:sz w:val="20"/>
+          <w:szCs w:val="20"/>
+          <w:bdr w:val="none" w:sz="0" w:space="0" w:color="auto" w:frame="1"/>
+          <w:lang w:eastAsia="en-GB"/>
+        </w:rPr>
+        <w:t xml:space="preserve"> = </w:t>
+      </w:r>
+      <w:proofErr w:type="spellStart"/>
+      <w:proofErr w:type="gramStart"/>
+      <w:r>
+        <w:rPr>
+          <w:rFonts w:ascii="inherit" w:eastAsia="Times New Roman" w:hAnsi="inherit" w:cs="Courier New"/>
+          <w:sz w:val="20"/>
+          <w:szCs w:val="20"/>
+          <w:bdr w:val="none" w:sz="0" w:space="0" w:color="auto" w:frame="1"/>
+          <w:lang w:eastAsia="en-GB"/>
+        </w:rPr>
+        <w:t>mpimg.imread</w:t>
+      </w:r>
+      <w:proofErr w:type="spellEnd"/>
+      <w:proofErr w:type="gramEnd"/>
+      <w:r>
+        <w:rPr>
+          <w:rFonts w:ascii="inherit" w:eastAsia="Times New Roman" w:hAnsi="inherit" w:cs="Courier New"/>
+          <w:sz w:val="20"/>
+          <w:szCs w:val="20"/>
+          <w:bdr w:val="none" w:sz="0" w:space="0" w:color="auto" w:frame="1"/>
+          <w:lang w:eastAsia="en-GB"/>
+        </w:rPr>
+        <w:t>('your_image.png')</w:t>
+      </w:r>
+    </w:p>
+    <w:p>
+      <w:pPr>
+        <w:tabs>
+          <w:tab w:val="left" w:pos="916"/>
+          <w:tab w:val="left" w:pos="1832"/>
+          <w:tab w:val="left" w:pos="2748"/>
+          <w:tab w:val="left" w:pos="3664"/>
+          <w:tab w:val="left" w:pos="4580"/>
+          <w:tab w:val="left" w:pos="5496"/>
+          <w:tab w:val="left" w:pos="6412"/>
+          <w:tab w:val="left" w:pos="7328"/>
+          <w:tab w:val="left" w:pos="8244"/>
+          <w:tab w:val="left" w:pos="9160"/>
+          <w:tab w:val="left" w:pos="10076"/>
+          <w:tab w:val="left" w:pos="10992"/>
+          <w:tab w:val="left" w:pos="11908"/>
+          <w:tab w:val="left" w:pos="12824"/>
+          <w:tab w:val="left" w:pos="13740"/>
+          <w:tab w:val="left" w:pos="14656"/>
+        </w:tabs>
+        <w:spacing w:after="0" w:line="240" w:lineRule="auto"/>
+        <w:textAlignment w:val="baseline"/>
+        <w:rPr>
+          <w:rFonts w:ascii="inherit" w:eastAsia="Times New Roman" w:hAnsi="inherit" w:cs="Courier New"/>
+          <w:sz w:val="20"/>
+          <w:szCs w:val="20"/>
+          <w:bdr w:val="none" w:sz="0" w:space="0" w:color="auto" w:frame="1"/>
+          <w:lang w:eastAsia="en-GB"/>
+        </w:rPr>
+      </w:pPr>
+      <w:proofErr w:type="spellStart"/>
+      <w:r>
+        <w:rPr>
+          <w:rFonts w:ascii="inherit" w:eastAsia="Times New Roman" w:hAnsi="inherit" w:cs="Courier New"/>
+          <w:sz w:val="20"/>
+          <w:szCs w:val="20"/>
+          <w:bdr w:val="none" w:sz="0" w:space="0" w:color="auto" w:frame="1"/>
+          <w:lang w:eastAsia="en-GB"/>
+        </w:rPr>
+        <w:t>imgplot</w:t>
+      </w:r>
+      <w:proofErr w:type="spellEnd"/>
+      <w:r>
+        <w:rPr>
+          <w:rFonts w:ascii="inherit" w:eastAsia="Times New Roman" w:hAnsi="inherit" w:cs="Courier New"/>
+          <w:sz w:val="20"/>
+          <w:szCs w:val="20"/>
+          <w:bdr w:val="none" w:sz="0" w:space="0" w:color="auto" w:frame="1"/>
+          <w:lang w:eastAsia="en-GB"/>
+        </w:rPr>
+        <w:t xml:space="preserve"> = </w:t>
+      </w:r>
+      <w:proofErr w:type="spellStart"/>
+      <w:proofErr w:type="gramStart"/>
+      <w:r>
+        <w:rPr>
+          <w:rFonts w:ascii="inherit" w:eastAsia="Times New Roman" w:hAnsi="inherit" w:cs="Courier New"/>
+          <w:sz w:val="20"/>
+          <w:szCs w:val="20"/>
+          <w:bdr w:val="none" w:sz="0" w:space="0" w:color="auto" w:frame="1"/>
+          <w:lang w:eastAsia="en-GB"/>
+        </w:rPr>
+        <w:t>plt.imshow</w:t>
+      </w:r>
+      <w:proofErr w:type="spellEnd"/>
+      <w:proofErr w:type="gramEnd"/>
+      <w:r>
+        <w:rPr>
+          <w:rFonts w:ascii="inherit" w:eastAsia="Times New Roman" w:hAnsi="inherit" w:cs="Courier New"/>
+          <w:sz w:val="20"/>
+          <w:szCs w:val="20"/>
+          <w:bdr w:val="none" w:sz="0" w:space="0" w:color="auto" w:frame="1"/>
+          <w:lang w:eastAsia="en-GB"/>
+        </w:rPr>
+        <w:t>(</w:t>
+      </w:r>
+      <w:proofErr w:type="spellStart"/>
+      <w:r>
+        <w:rPr>
+          <w:rFonts w:ascii="inherit" w:eastAsia="Times New Roman" w:hAnsi="inherit" w:cs="Courier New"/>
+          <w:sz w:val="20"/>
+          <w:szCs w:val="20"/>
+          <w:bdr w:val="none" w:sz="0" w:space="0" w:color="auto" w:frame="1"/>
+          <w:lang w:eastAsia="en-GB"/>
+        </w:rPr>
+        <w:t>img</w:t>
+      </w:r>
+      <w:proofErr w:type="spellEnd"/>
+      <w:r>
+        <w:rPr>
+          <w:rFonts w:ascii="inherit" w:eastAsia="Times New Roman" w:hAnsi="inherit" w:cs="Courier New"/>
+          <w:sz w:val="20"/>
+          <w:szCs w:val="20"/>
+          <w:bdr w:val="none" w:sz="0" w:space="0" w:color="auto" w:frame="1"/>
+          <w:lang w:eastAsia="en-GB"/>
+        </w:rPr>
+        <w:t>)</w:t>
+      </w:r>
+    </w:p>
+    <w:p>
+      <w:pPr>
+        <w:tabs>
+          <w:tab w:val="left" w:pos="916"/>
+          <w:tab w:val="left" w:pos="1832"/>
+          <w:tab w:val="left" w:pos="2748"/>
+          <w:tab w:val="left" w:pos="3664"/>
+          <w:tab w:val="left" w:pos="4580"/>
+          <w:tab w:val="left" w:pos="5496"/>
+          <w:tab w:val="left" w:pos="6412"/>
+          <w:tab w:val="left" w:pos="7328"/>
+          <w:tab w:val="left" w:pos="8244"/>
+          <w:tab w:val="left" w:pos="9160"/>
+          <w:tab w:val="left" w:pos="10076"/>
+          <w:tab w:val="left" w:pos="10992"/>
+          <w:tab w:val="left" w:pos="11908"/>
+          <w:tab w:val="left" w:pos="12824"/>
+          <w:tab w:val="left" w:pos="13740"/>
+          <w:tab w:val="left" w:pos="14656"/>
+        </w:tabs>
+        <w:spacing w:after="0" w:line="240" w:lineRule="auto"/>
+        <w:textAlignment w:val="baseline"/>
+        <w:rPr>
+          <w:rFonts w:ascii="var(--ff-mono)" w:eastAsia="Times New Roman" w:hAnsi="var(--ff-mono)" w:cs="Courier New"/>
+          <w:sz w:val="20"/>
+          <w:szCs w:val="20"/>
+          <w:lang w:eastAsia="en-GB"/>
+        </w:rPr>
+      </w:pPr>
+      <w:proofErr w:type="spellStart"/>
+      <w:proofErr w:type="gramStart"/>
+      <w:r>
+        <w:rPr>
+          <w:rFonts w:ascii="inherit" w:eastAsia="Times New Roman" w:hAnsi="inherit" w:cs="Courier New"/>
+          <w:sz w:val="20"/>
+          <w:szCs w:val="20"/>
+          <w:bdr w:val="none" w:sz="0" w:space="0" w:color="auto" w:frame="1"/>
+          <w:lang w:eastAsia="en-GB"/>
+        </w:rPr>
+        <w:t>plt.show</w:t>
+      </w:r>
+      <w:proofErr w:type="spellEnd"/>
+      <w:proofErr w:type="gramEnd"/>
+      <w:r>
+        <w:rPr>
+          <w:rFonts w:ascii="inherit" w:eastAsia="Times New Roman" w:hAnsi="inherit" w:cs="Courier New"/>
+          <w:sz w:val="20"/>
+          <w:szCs w:val="20"/>
+          <w:bdr w:val="none" w:sz="0" w:space="0" w:color="auto" w:frame="1"/>
+          <w:lang w:eastAsia="en-GB"/>
+        </w:rPr>
+        <w:t>()</w:t>
+      </w:r>
     </w:p>
     <w:p/>
     <w:p/>
     <w:bookmarkStart w:id="9" w:name="_Toc101192821" w:displacedByCustomXml="next"/>
     <w:sdt>
       <w:sdtPr>
+        <w:rPr>
+          <w:rFonts w:asciiTheme="minorHAnsi" w:eastAsiaTheme="minorHAnsi" w:hAnsiTheme="minorHAnsi" w:cstheme="minorBidi"/>
+          <w:color w:val="auto"/>
+          <w:sz w:val="22"/>
+          <w:szCs w:val="22"/>
+        </w:rPr>
         <w:id w:val="-1991014616"/>
         <w:docPartObj>
           <w:docPartGallery w:val="Bibliographies"/>
           <w:docPartUnique/>
         </w:docPartObj>
       </w:sdtPr>
-      <w:sdtEndPr>
-        <w:rPr>
-          <w:rFonts w:asciiTheme="minorHAnsi" w:eastAsiaTheme="minorHAnsi" w:hAnsiTheme="minorHAnsi" w:cstheme="minorBidi"/>
-          <w:color w:val="auto"/>
-          <w:sz w:val="22"/>
-          <w:szCs w:val="22"/>
-        </w:rPr>
-      </w:sdtEndPr>
+      <w:sdtEndPr/>
       <w:sdtContent>
         <w:p>
           <w:pPr>
@@ -2021,6 +2989,7 @@
             <w:id w:val="-573587230"/>
             <w:bibliography/>
           </w:sdtPr>
+          <w:sdtEndPr/>
           <w:sdtContent>
             <w:p>
               <w:pPr>
@@ -2040,6 +3009,251 @@
               <w:r>
                 <w:fldChar w:fldCharType="separate"/>
               </w:r>
+              <w:r>
+                <w:rPr>
+                  <w:noProof/>
+                </w:rPr>
+                <w:t xml:space="preserve">medium.com, n.d. </w:t>
+              </w:r>
+              <w:r>
+                <w:rPr>
+                  <w:i/>
+                  <w:iCs/>
+                  <w:noProof/>
+                </w:rPr>
+                <w:t xml:space="preserve">medium.com. </w:t>
+              </w:r>
+              <w:r>
+                <w:rPr>
+                  <w:noProof/>
+                </w:rPr>
+                <w:t xml:space="preserve">[Online] </w:t>
+              </w:r>
+              <w:r>
+                <w:rPr>
+                  <w:noProof/>
+                </w:rPr>
+                <w:br/>
+                <w:t xml:space="preserve">Available at: </w:t>
+              </w:r>
+              <w:r>
+                <w:rPr>
+                  <w:noProof/>
+                  <w:u w:val="single"/>
+                </w:rPr>
+                <w:t>https://medium.com/fintechexplained/why-should-we-use-numpy-c14a4fb03ee9</w:t>
+              </w:r>
+              <w:r>
+                <w:rPr>
+                  <w:noProof/>
+                </w:rPr>
+                <w:br/>
+                <w:t>[Accessed 19 04 2022].</w:t>
+              </w:r>
+            </w:p>
+            <w:p>
+              <w:pPr>
+                <w:pStyle w:val="Bibliography"/>
+                <w:rPr>
+                  <w:noProof/>
+                </w:rPr>
+              </w:pPr>
+              <w:r>
+                <w:rPr>
+                  <w:noProof/>
+                </w:rPr>
+                <w:t xml:space="preserve">seaborn.pydata, n.d. </w:t>
+              </w:r>
+              <w:r>
+                <w:rPr>
+                  <w:i/>
+                  <w:iCs/>
+                  <w:noProof/>
+                </w:rPr>
+                <w:t xml:space="preserve">seaborn.pydata. </w:t>
+              </w:r>
+              <w:r>
+                <w:rPr>
+                  <w:noProof/>
+                </w:rPr>
+                <w:t xml:space="preserve">[Online] </w:t>
+              </w:r>
+              <w:r>
+                <w:rPr>
+                  <w:noProof/>
+                </w:rPr>
+                <w:br/>
+                <w:t xml:space="preserve">Available at: </w:t>
+              </w:r>
+              <w:r>
+                <w:rPr>
+                  <w:noProof/>
+                  <w:u w:val="single"/>
+                </w:rPr>
+                <w:t>https://seaborn.pydata.org/</w:t>
+              </w:r>
+              <w:r>
+                <w:rPr>
+                  <w:noProof/>
+                </w:rPr>
+                <w:br/>
+                <w:t>[Accessed 18 04 2022].</w:t>
+              </w:r>
+            </w:p>
+            <w:p>
+              <w:pPr>
+                <w:pStyle w:val="Bibliography"/>
+                <w:rPr>
+                  <w:noProof/>
+                </w:rPr>
+              </w:pPr>
+              <w:r>
+                <w:rPr>
+                  <w:noProof/>
+                </w:rPr>
+                <w:t xml:space="preserve">statisticssolutions.com, n.d. </w:t>
+              </w:r>
+              <w:r>
+                <w:rPr>
+                  <w:i/>
+                  <w:iCs/>
+                  <w:noProof/>
+                </w:rPr>
+                <w:t xml:space="preserve">statisticssolutions.com. </w:t>
+              </w:r>
+              <w:r>
+                <w:rPr>
+                  <w:noProof/>
+                </w:rPr>
+                <w:t xml:space="preserve">[Online] </w:t>
+              </w:r>
+              <w:r>
+                <w:rPr>
+                  <w:noProof/>
+                </w:rPr>
+                <w:br/>
+                <w:t xml:space="preserve">Available at: </w:t>
+              </w:r>
+              <w:r>
+                <w:rPr>
+                  <w:noProof/>
+                  <w:u w:val="single"/>
+                </w:rPr>
+                <w:t>https://www.statisticssolutions.com/anova-analysis-of-variance/</w:t>
+              </w:r>
+              <w:r>
+                <w:rPr>
+                  <w:noProof/>
+                </w:rPr>
+                <w:br/>
+                <w:t>[Accessed 18 04 2022].</w:t>
+              </w:r>
+            </w:p>
+            <w:p>
+              <w:pPr>
+                <w:pStyle w:val="Bibliography"/>
+                <w:rPr>
+                  <w:noProof/>
+                </w:rPr>
+              </w:pPr>
+              <w:r>
+                <w:rPr>
+                  <w:noProof/>
+                </w:rPr>
+                <w:t xml:space="preserve">statology.org, n.d. </w:t>
+              </w:r>
+              <w:r>
+                <w:rPr>
+                  <w:i/>
+                  <w:iCs/>
+                  <w:noProof/>
+                </w:rPr>
+                <w:t xml:space="preserve">statology. </w:t>
+              </w:r>
+              <w:r>
+                <w:rPr>
+                  <w:noProof/>
+                </w:rPr>
+                <w:t xml:space="preserve">[Online] </w:t>
+              </w:r>
+              <w:r>
+                <w:rPr>
+                  <w:noProof/>
+                </w:rPr>
+                <w:br/>
+                <w:t xml:space="preserve">Available at: </w:t>
+              </w:r>
+              <w:r>
+                <w:rPr>
+                  <w:noProof/>
+                  <w:u w:val="single"/>
+                </w:rPr>
+                <w:t>https://www.statology.org/import-seaborn-as-sns/</w:t>
+              </w:r>
+              <w:r>
+                <w:rPr>
+                  <w:noProof/>
+                </w:rPr>
+                <w:br/>
+                <w:t>[Accessed 19 04 2022].</w:t>
+              </w:r>
+            </w:p>
+            <w:p>
+              <w:pPr>
+                <w:pStyle w:val="Bibliography"/>
+                <w:rPr>
+                  <w:noProof/>
+                </w:rPr>
+              </w:pPr>
+              <w:r>
+                <w:rPr>
+                  <w:noProof/>
+                </w:rPr>
+                <w:t xml:space="preserve">tutorialspoint, n.d. </w:t>
+              </w:r>
+              <w:r>
+                <w:rPr>
+                  <w:i/>
+                  <w:iCs/>
+                  <w:noProof/>
+                </w:rPr>
+                <w:t xml:space="preserve">tutorialspoint. </w:t>
+              </w:r>
+              <w:r>
+                <w:rPr>
+                  <w:noProof/>
+                </w:rPr>
+                <w:t xml:space="preserve">[Online] </w:t>
+              </w:r>
+              <w:r>
+                <w:rPr>
+                  <w:noProof/>
+                </w:rPr>
+                <w:br/>
+                <w:t xml:space="preserve">Available at: </w:t>
+              </w:r>
+              <w:r>
+                <w:rPr>
+                  <w:noProof/>
+                  <w:u w:val="single"/>
+                </w:rPr>
+                <w:t>https://www.tutorialspoint.com/seaborn/seaborn_facet_grid.htm</w:t>
+              </w:r>
+              <w:r>
+                <w:rPr>
+                  <w:noProof/>
+                </w:rPr>
+                <w:br/>
+                <w:t>[Accessed 18 04 2022].</w:t>
+              </w:r>
+            </w:p>
+            <w:p>
+              <w:pPr>
+                <w:pStyle w:val="Bibliography"/>
+                <w:rPr>
+                  <w:noProof/>
+                </w:rPr>
+              </w:pPr>
               <w:r>
                 <w:rPr>
                   <w:noProof/>
@@ -2100,9 +3314,9 @@
     <w:p/>
     <w:p/>
     <w:sectPr>
-      <w:footerReference w:type="default" r:id="rId9"/>
-      <w:headerReference w:type="first" r:id="rId10"/>
-      <w:footerReference w:type="first" r:id="rId11"/>
+      <w:footerReference w:type="default" r:id="rId8"/>
+      <w:headerReference w:type="first" r:id="rId9"/>
+      <w:footerReference w:type="first" r:id="rId10"/>
       <w:pgSz w:w="11906" w:h="16838"/>
       <w:pgMar w:top="1440" w:right="1440" w:bottom="1440" w:left="1440" w:header="720" w:footer="720" w:gutter="0"/>
       <w:pgNumType w:start="0"/>
@@ -3428,7 +4642,7 @@
     <b:MonthAccessed>04</b:MonthAccessed>
     <b:DayAccessed>18</b:DayAccessed>
     <b:URL>https://www.tutorialspoint.com/seaborn/seaborn_facet_grid.htm</b:URL>
-    <b:RefOrder>4</b:RefOrder>
+    <b:RefOrder>6</b:RefOrder>
   </b:Source>
   <b:Source>
     <b:Tag>sea22</b:Tag>
@@ -3448,7 +4662,47 @@
     <b:MonthAccessed>04</b:MonthAccessed>
     <b:DayAccessed>18</b:DayAccessed>
     <b:URL>https://seaborn.pydata.org/</b:URL>
+    <b:RefOrder>4</b:RefOrder>
+  </b:Source>
+  <b:Source>
+    <b:Tag>med22</b:Tag>
+    <b:SourceType>InternetSite</b:SourceType>
+    <b:Guid>{AF3688C1-76D2-41E1-96EF-953D54F2613C}</b:Guid>
+    <b:Author>
+      <b:Author>
+        <b:NameList>
+          <b:Person>
+            <b:Last>medium.com</b:Last>
+          </b:Person>
+        </b:NameList>
+      </b:Author>
+    </b:Author>
+    <b:Title>medium.com</b:Title>
+    <b:YearAccessed>2022</b:YearAccessed>
+    <b:MonthAccessed>04</b:MonthAccessed>
+    <b:DayAccessed>19</b:DayAccessed>
+    <b:URL>https://medium.com/fintechexplained/why-should-we-use-numpy-c14a4fb03ee9</b:URL>
     <b:RefOrder>3</b:RefOrder>
+  </b:Source>
+  <b:Source>
+    <b:Tag>sta221</b:Tag>
+    <b:SourceType>InternetSite</b:SourceType>
+    <b:Guid>{1E254BD8-A5BB-4E6C-B61E-0CBDAAA24EC0}</b:Guid>
+    <b:Author>
+      <b:Author>
+        <b:NameList>
+          <b:Person>
+            <b:Last>statology.org</b:Last>
+          </b:Person>
+        </b:NameList>
+      </b:Author>
+    </b:Author>
+    <b:Title>statology</b:Title>
+    <b:YearAccessed>2022</b:YearAccessed>
+    <b:MonthAccessed>04</b:MonthAccessed>
+    <b:DayAccessed>19</b:DayAccessed>
+    <b:URL>https://www.statology.org/import-seaborn-as-sns/</b:URL>
+    <b:RefOrder>5</b:RefOrder>
   </b:Source>
 </b:Sources>
 </file>
@@ -3462,7 +4716,7 @@
 </file>
 
 <file path=customXml/itemProps2.xml><?xml version="1.0" encoding="utf-8"?>
-<ds:datastoreItem xmlns:ds="http://schemas.openxmlformats.org/officeDocument/2006/customXml" ds:itemID="{24CEC8D7-788A-4600-A5AF-6A76CB2BF785}">
+<ds:datastoreItem xmlns:ds="http://schemas.openxmlformats.org/officeDocument/2006/customXml" ds:itemID="{F3E90C82-71C5-4656-B8D7-5EE4A606F590}">
   <ds:schemaRefs>
     <ds:schemaRef ds:uri="http://schemas.openxmlformats.org/officeDocument/2006/bibliography"/>
   </ds:schemaRefs>

</xml_diff>

<commit_message>
added menu description and user input
</commit_message>
<xml_diff>
--- a/Readme.docx
+++ b/Readme.docx
@@ -682,7 +682,7 @@
           <w:pPr>
             <w:pStyle w:val="TOC1"/>
             <w:tabs>
-              <w:tab w:val="right" w:leader="dot" w:pos="9016"/>
+              <w:tab w:val="right" w:leader="dot" w:pos="10456"/>
             </w:tabs>
             <w:rPr>
               <w:rFonts w:eastAsiaTheme="minorEastAsia"/>
@@ -699,13 +699,13 @@
           <w:r>
             <w:fldChar w:fldCharType="separate"/>
           </w:r>
-          <w:hyperlink w:anchor="_Toc102335774" w:history="1">
+          <w:hyperlink w:anchor="_Toc102596585" w:history="1">
             <w:r>
               <w:rPr>
                 <w:rStyle w:val="Hyperlink"/>
                 <w:noProof/>
               </w:rPr>
-              <w:t>Summary</w:t>
+              <w:t>About the Iris dataset</w:t>
             </w:r>
             <w:r>
               <w:rPr>
@@ -726,7 +726,7 @@
                 <w:noProof/>
                 <w:webHidden/>
               </w:rPr>
-              <w:instrText xml:space="preserve"> PAGEREF _Toc102335774 \h </w:instrText>
+              <w:instrText xml:space="preserve"> PAGEREF _Toc102596585 \h </w:instrText>
             </w:r>
             <w:r>
               <w:rPr>
@@ -761,7 +761,7 @@
           <w:pPr>
             <w:pStyle w:val="TOC1"/>
             <w:tabs>
-              <w:tab w:val="right" w:leader="dot" w:pos="9016"/>
+              <w:tab w:val="right" w:leader="dot" w:pos="10456"/>
             </w:tabs>
             <w:rPr>
               <w:rFonts w:eastAsiaTheme="minorEastAsia"/>
@@ -769,13 +769,13 @@
               <w:lang w:eastAsia="en-GB"/>
             </w:rPr>
           </w:pPr>
-          <w:hyperlink w:anchor="_Toc102335775" w:history="1">
+          <w:hyperlink w:anchor="_Toc102596586" w:history="1">
             <w:r>
               <w:rPr>
                 <w:rStyle w:val="Hyperlink"/>
                 <w:noProof/>
               </w:rPr>
-              <w:t>How the programm works</w:t>
+              <w:t>How the program works</w:t>
             </w:r>
             <w:r>
               <w:rPr>
@@ -796,7 +796,7 @@
                 <w:noProof/>
                 <w:webHidden/>
               </w:rPr>
-              <w:instrText xml:space="preserve"> PAGEREF _Toc102335775 \h </w:instrText>
+              <w:instrText xml:space="preserve"> PAGEREF _Toc102596586 \h </w:instrText>
             </w:r>
             <w:r>
               <w:rPr>
@@ -829,9 +829,9 @@
         </w:p>
         <w:p>
           <w:pPr>
-            <w:pStyle w:val="TOC1"/>
+            <w:pStyle w:val="TOC2"/>
             <w:tabs>
-              <w:tab w:val="right" w:leader="dot" w:pos="9016"/>
+              <w:tab w:val="right" w:leader="dot" w:pos="10456"/>
             </w:tabs>
             <w:rPr>
               <w:rFonts w:eastAsiaTheme="minorEastAsia"/>
@@ -839,13 +839,13 @@
               <w:lang w:eastAsia="en-GB"/>
             </w:rPr>
           </w:pPr>
-          <w:hyperlink w:anchor="_Toc102335776" w:history="1">
+          <w:hyperlink w:anchor="_Toc102596587" w:history="1">
             <w:r>
               <w:rPr>
                 <w:rStyle w:val="Hyperlink"/>
                 <w:noProof/>
               </w:rPr>
-              <w:t>Imports</w:t>
+              <w:t>What’s the result of each input?</w:t>
             </w:r>
             <w:r>
               <w:rPr>
@@ -866,7 +866,7 @@
                 <w:noProof/>
                 <w:webHidden/>
               </w:rPr>
-              <w:instrText xml:space="preserve"> PAGEREF _Toc102335776 \h </w:instrText>
+              <w:instrText xml:space="preserve"> PAGEREF _Toc102596587 \h </w:instrText>
             </w:r>
             <w:r>
               <w:rPr>
@@ -886,7 +886,7 @@
                 <w:noProof/>
                 <w:webHidden/>
               </w:rPr>
-              <w:t>2</w:t>
+              <w:t>3</w:t>
             </w:r>
             <w:r>
               <w:rPr>
@@ -901,7 +901,7 @@
           <w:pPr>
             <w:pStyle w:val="TOC1"/>
             <w:tabs>
-              <w:tab w:val="right" w:leader="dot" w:pos="9016"/>
+              <w:tab w:val="right" w:leader="dot" w:pos="10456"/>
             </w:tabs>
             <w:rPr>
               <w:rFonts w:eastAsiaTheme="minorEastAsia"/>
@@ -909,13 +909,13 @@
               <w:lang w:eastAsia="en-GB"/>
             </w:rPr>
           </w:pPr>
-          <w:hyperlink w:anchor="_Toc102335777" w:history="1">
+          <w:hyperlink w:anchor="_Toc102596588" w:history="1">
             <w:r>
               <w:rPr>
                 <w:rStyle w:val="Hyperlink"/>
                 <w:noProof/>
               </w:rPr>
-              <w:t>Libraries</w:t>
+              <w:t>What libraries were used:</w:t>
             </w:r>
             <w:r>
               <w:rPr>
@@ -936,7 +936,7 @@
                 <w:noProof/>
                 <w:webHidden/>
               </w:rPr>
-              <w:instrText xml:space="preserve"> PAGEREF _Toc102335777 \h </w:instrText>
+              <w:instrText xml:space="preserve"> PAGEREF _Toc102596588 \h </w:instrText>
             </w:r>
             <w:r>
               <w:rPr>
@@ -956,7 +956,7 @@
                 <w:noProof/>
                 <w:webHidden/>
               </w:rPr>
-              <w:t>2</w:t>
+              <w:t>5</w:t>
             </w:r>
             <w:r>
               <w:rPr>
@@ -969,9 +969,9 @@
         </w:p>
         <w:p>
           <w:pPr>
-            <w:pStyle w:val="TOC2"/>
+            <w:pStyle w:val="TOC1"/>
             <w:tabs>
-              <w:tab w:val="right" w:leader="dot" w:pos="9016"/>
+              <w:tab w:val="right" w:leader="dot" w:pos="10456"/>
             </w:tabs>
             <w:rPr>
               <w:rFonts w:eastAsiaTheme="minorEastAsia"/>
@@ -979,13 +979,13 @@
               <w:lang w:eastAsia="en-GB"/>
             </w:rPr>
           </w:pPr>
-          <w:hyperlink w:anchor="_Toc102335778" w:history="1">
+          <w:hyperlink w:anchor="_Toc102596589" w:history="1">
             <w:r>
               <w:rPr>
                 <w:rStyle w:val="Hyperlink"/>
                 <w:noProof/>
               </w:rPr>
-              <w:t>Pandas</w:t>
+              <w:t>Imports</w:t>
             </w:r>
             <w:r>
               <w:rPr>
@@ -1006,7 +1006,7 @@
                 <w:noProof/>
                 <w:webHidden/>
               </w:rPr>
-              <w:instrText xml:space="preserve"> PAGEREF _Toc102335778 \h </w:instrText>
+              <w:instrText xml:space="preserve"> PAGEREF _Toc102596589 \h </w:instrText>
             </w:r>
             <w:r>
               <w:rPr>
@@ -1026,7 +1026,7 @@
                 <w:noProof/>
                 <w:webHidden/>
               </w:rPr>
-              <w:t>2</w:t>
+              <w:t>5</w:t>
             </w:r>
             <w:r>
               <w:rPr>
@@ -1039,9 +1039,9 @@
         </w:p>
         <w:p>
           <w:pPr>
-            <w:pStyle w:val="TOC2"/>
+            <w:pStyle w:val="TOC1"/>
             <w:tabs>
-              <w:tab w:val="right" w:leader="dot" w:pos="9016"/>
+              <w:tab w:val="right" w:leader="dot" w:pos="10456"/>
             </w:tabs>
             <w:rPr>
               <w:rFonts w:eastAsiaTheme="minorEastAsia"/>
@@ -1049,13 +1049,13 @@
               <w:lang w:eastAsia="en-GB"/>
             </w:rPr>
           </w:pPr>
-          <w:hyperlink w:anchor="_Toc102335779" w:history="1">
+          <w:hyperlink w:anchor="_Toc102596590" w:history="1">
             <w:r>
               <w:rPr>
                 <w:rStyle w:val="Hyperlink"/>
                 <w:noProof/>
               </w:rPr>
-              <w:t>Numpy</w:t>
+              <w:t>Libraries</w:t>
             </w:r>
             <w:r>
               <w:rPr>
@@ -1076,7 +1076,7 @@
                 <w:noProof/>
                 <w:webHidden/>
               </w:rPr>
-              <w:instrText xml:space="preserve"> PAGEREF _Toc102335779 \h </w:instrText>
+              <w:instrText xml:space="preserve"> PAGEREF _Toc102596590 \h </w:instrText>
             </w:r>
             <w:r>
               <w:rPr>
@@ -1096,7 +1096,7 @@
                 <w:noProof/>
                 <w:webHidden/>
               </w:rPr>
-              <w:t>3</w:t>
+              <w:t>5</w:t>
             </w:r>
             <w:r>
               <w:rPr>
@@ -1111,7 +1111,7 @@
           <w:pPr>
             <w:pStyle w:val="TOC2"/>
             <w:tabs>
-              <w:tab w:val="right" w:leader="dot" w:pos="9016"/>
+              <w:tab w:val="right" w:leader="dot" w:pos="10456"/>
             </w:tabs>
             <w:rPr>
               <w:rFonts w:eastAsiaTheme="minorEastAsia"/>
@@ -1119,13 +1119,13 @@
               <w:lang w:eastAsia="en-GB"/>
             </w:rPr>
           </w:pPr>
-          <w:hyperlink w:anchor="_Toc102335780" w:history="1">
+          <w:hyperlink w:anchor="_Toc102596591" w:history="1">
             <w:r>
               <w:rPr>
                 <w:rStyle w:val="Hyperlink"/>
                 <w:noProof/>
               </w:rPr>
-              <w:t>Matplotlib</w:t>
+              <w:t>Pandas</w:t>
             </w:r>
             <w:r>
               <w:rPr>
@@ -1146,7 +1146,7 @@
                 <w:noProof/>
                 <w:webHidden/>
               </w:rPr>
-              <w:instrText xml:space="preserve"> PAGEREF _Toc102335780 \h </w:instrText>
+              <w:instrText xml:space="preserve"> PAGEREF _Toc102596591 \h </w:instrText>
             </w:r>
             <w:r>
               <w:rPr>
@@ -1166,7 +1166,7 @@
                 <w:noProof/>
                 <w:webHidden/>
               </w:rPr>
-              <w:t>3</w:t>
+              <w:t>5</w:t>
             </w:r>
             <w:r>
               <w:rPr>
@@ -1181,7 +1181,7 @@
           <w:pPr>
             <w:pStyle w:val="TOC2"/>
             <w:tabs>
-              <w:tab w:val="right" w:leader="dot" w:pos="9016"/>
+              <w:tab w:val="right" w:leader="dot" w:pos="10456"/>
             </w:tabs>
             <w:rPr>
               <w:rFonts w:eastAsiaTheme="minorEastAsia"/>
@@ -1189,13 +1189,13 @@
               <w:lang w:eastAsia="en-GB"/>
             </w:rPr>
           </w:pPr>
-          <w:hyperlink w:anchor="_Toc102335781" w:history="1">
+          <w:hyperlink w:anchor="_Toc102596592" w:history="1">
             <w:r>
               <w:rPr>
                 <w:rStyle w:val="Hyperlink"/>
                 <w:noProof/>
               </w:rPr>
-              <w:t>Seaborn</w:t>
+              <w:t>Numpy</w:t>
             </w:r>
             <w:r>
               <w:rPr>
@@ -1216,7 +1216,7 @@
                 <w:noProof/>
                 <w:webHidden/>
               </w:rPr>
-              <w:instrText xml:space="preserve"> PAGEREF _Toc102335781 \h </w:instrText>
+              <w:instrText xml:space="preserve"> PAGEREF _Toc102596592 \h </w:instrText>
             </w:r>
             <w:r>
               <w:rPr>
@@ -1236,7 +1236,7 @@
                 <w:noProof/>
                 <w:webHidden/>
               </w:rPr>
-              <w:t>3</w:t>
+              <w:t>5</w:t>
             </w:r>
             <w:r>
               <w:rPr>
@@ -1249,9 +1249,9 @@
         </w:p>
         <w:p>
           <w:pPr>
-            <w:pStyle w:val="TOC1"/>
+            <w:pStyle w:val="TOC2"/>
             <w:tabs>
-              <w:tab w:val="right" w:leader="dot" w:pos="9016"/>
+              <w:tab w:val="right" w:leader="dot" w:pos="10456"/>
             </w:tabs>
             <w:rPr>
               <w:rFonts w:eastAsiaTheme="minorEastAsia"/>
@@ -1259,13 +1259,13 @@
               <w:lang w:eastAsia="en-GB"/>
             </w:rPr>
           </w:pPr>
-          <w:hyperlink w:anchor="_Toc102335782" w:history="1">
+          <w:hyperlink w:anchor="_Toc102596593" w:history="1">
             <w:r>
               <w:rPr>
                 <w:rStyle w:val="Hyperlink"/>
                 <w:noProof/>
               </w:rPr>
-              <w:t>Plots</w:t>
+              <w:t>Matplotlib</w:t>
             </w:r>
             <w:r>
               <w:rPr>
@@ -1286,7 +1286,7 @@
                 <w:noProof/>
                 <w:webHidden/>
               </w:rPr>
-              <w:instrText xml:space="preserve"> PAGEREF _Toc102335782 \h </w:instrText>
+              <w:instrText xml:space="preserve"> PAGEREF _Toc102596593 \h </w:instrText>
             </w:r>
             <w:r>
               <w:rPr>
@@ -1306,7 +1306,7 @@
                 <w:noProof/>
                 <w:webHidden/>
               </w:rPr>
-              <w:t>4</w:t>
+              <w:t>5</w:t>
             </w:r>
             <w:r>
               <w:rPr>
@@ -1321,7 +1321,7 @@
           <w:pPr>
             <w:pStyle w:val="TOC2"/>
             <w:tabs>
-              <w:tab w:val="right" w:leader="dot" w:pos="9016"/>
+              <w:tab w:val="right" w:leader="dot" w:pos="10456"/>
             </w:tabs>
             <w:rPr>
               <w:rFonts w:eastAsiaTheme="minorEastAsia"/>
@@ -1329,13 +1329,13 @@
               <w:lang w:eastAsia="en-GB"/>
             </w:rPr>
           </w:pPr>
-          <w:hyperlink w:anchor="_Toc102335783" w:history="1">
+          <w:hyperlink w:anchor="_Toc102596594" w:history="1">
             <w:r>
               <w:rPr>
                 <w:rStyle w:val="Hyperlink"/>
                 <w:noProof/>
               </w:rPr>
-              <w:t>Violin Plot</w:t>
+              <w:t>Seaborn</w:t>
             </w:r>
             <w:r>
               <w:rPr>
@@ -1356,7 +1356,7 @@
                 <w:noProof/>
                 <w:webHidden/>
               </w:rPr>
-              <w:instrText xml:space="preserve"> PAGEREF _Toc102335783 \h </w:instrText>
+              <w:instrText xml:space="preserve"> PAGEREF _Toc102596594 \h </w:instrText>
             </w:r>
             <w:r>
               <w:rPr>
@@ -1376,7 +1376,7 @@
                 <w:noProof/>
                 <w:webHidden/>
               </w:rPr>
-              <w:t>4</w:t>
+              <w:t>5</w:t>
             </w:r>
             <w:r>
               <w:rPr>
@@ -1389,9 +1389,9 @@
         </w:p>
         <w:p>
           <w:pPr>
-            <w:pStyle w:val="TOC2"/>
+            <w:pStyle w:val="TOC1"/>
             <w:tabs>
-              <w:tab w:val="right" w:leader="dot" w:pos="9016"/>
+              <w:tab w:val="right" w:leader="dot" w:pos="10456"/>
             </w:tabs>
             <w:rPr>
               <w:rFonts w:eastAsiaTheme="minorEastAsia"/>
@@ -1399,13 +1399,13 @@
               <w:lang w:eastAsia="en-GB"/>
             </w:rPr>
           </w:pPr>
-          <w:hyperlink w:anchor="_Toc102335784" w:history="1">
+          <w:hyperlink w:anchor="_Toc102596595" w:history="1">
             <w:r>
               <w:rPr>
                 <w:rStyle w:val="Hyperlink"/>
                 <w:noProof/>
               </w:rPr>
-              <w:t>Box Plot</w:t>
+              <w:t>Plots</w:t>
             </w:r>
             <w:r>
               <w:rPr>
@@ -1426,7 +1426,7 @@
                 <w:noProof/>
                 <w:webHidden/>
               </w:rPr>
-              <w:instrText xml:space="preserve"> PAGEREF _Toc102335784 \h </w:instrText>
+              <w:instrText xml:space="preserve"> PAGEREF _Toc102596595 \h </w:instrText>
             </w:r>
             <w:r>
               <w:rPr>
@@ -1446,7 +1446,7 @@
                 <w:noProof/>
                 <w:webHidden/>
               </w:rPr>
-              <w:t>4</w:t>
+              <w:t>6</w:t>
             </w:r>
             <w:r>
               <w:rPr>
@@ -1459,9 +1459,9 @@
         </w:p>
         <w:p>
           <w:pPr>
-            <w:pStyle w:val="TOC3"/>
+            <w:pStyle w:val="TOC2"/>
             <w:tabs>
-              <w:tab w:val="right" w:leader="dot" w:pos="9016"/>
+              <w:tab w:val="right" w:leader="dot" w:pos="10456"/>
             </w:tabs>
             <w:rPr>
               <w:rFonts w:eastAsiaTheme="minorEastAsia"/>
@@ -1469,13 +1469,13 @@
               <w:lang w:eastAsia="en-GB"/>
             </w:rPr>
           </w:pPr>
-          <w:hyperlink w:anchor="_Toc102335785" w:history="1">
+          <w:hyperlink w:anchor="_Toc102596596" w:history="1">
             <w:r>
               <w:rPr>
                 <w:rStyle w:val="Hyperlink"/>
                 <w:noProof/>
               </w:rPr>
-              <w:t>How do we visualise data?</w:t>
+              <w:t>Violin Plot</w:t>
             </w:r>
             <w:r>
               <w:rPr>
@@ -1496,7 +1496,7 @@
                 <w:noProof/>
                 <w:webHidden/>
               </w:rPr>
-              <w:instrText xml:space="preserve"> PAGEREF _Toc102335785 \h </w:instrText>
+              <w:instrText xml:space="preserve"> PAGEREF _Toc102596596 \h </w:instrText>
             </w:r>
             <w:r>
               <w:rPr>
@@ -1516,7 +1516,7 @@
                 <w:noProof/>
                 <w:webHidden/>
               </w:rPr>
-              <w:t>5</w:t>
+              <w:t>6</w:t>
             </w:r>
             <w:r>
               <w:rPr>
@@ -1529,9 +1529,9 @@
         </w:p>
         <w:p>
           <w:pPr>
-            <w:pStyle w:val="TOC1"/>
+            <w:pStyle w:val="TOC2"/>
             <w:tabs>
-              <w:tab w:val="right" w:leader="dot" w:pos="9016"/>
+              <w:tab w:val="right" w:leader="dot" w:pos="10456"/>
             </w:tabs>
             <w:rPr>
               <w:rFonts w:eastAsiaTheme="minorEastAsia"/>
@@ -1539,13 +1539,13 @@
               <w:lang w:eastAsia="en-GB"/>
             </w:rPr>
           </w:pPr>
-          <w:hyperlink w:anchor="_Toc102335786" w:history="1">
+          <w:hyperlink w:anchor="_Toc102596597" w:history="1">
             <w:r>
               <w:rPr>
                 <w:rStyle w:val="Hyperlink"/>
                 <w:noProof/>
               </w:rPr>
-              <w:t>Scatter Plot</w:t>
+              <w:t>Box Plot</w:t>
             </w:r>
             <w:r>
               <w:rPr>
@@ -1566,7 +1566,7 @@
                 <w:noProof/>
                 <w:webHidden/>
               </w:rPr>
-              <w:instrText xml:space="preserve"> PAGEREF _Toc102335786 \h </w:instrText>
+              <w:instrText xml:space="preserve"> PAGEREF _Toc102596597 \h </w:instrText>
             </w:r>
             <w:r>
               <w:rPr>
@@ -1586,7 +1586,7 @@
                 <w:noProof/>
                 <w:webHidden/>
               </w:rPr>
-              <w:t>5</w:t>
+              <w:t>6</w:t>
             </w:r>
             <w:r>
               <w:rPr>
@@ -1599,9 +1599,9 @@
         </w:p>
         <w:p>
           <w:pPr>
-            <w:pStyle w:val="TOC1"/>
+            <w:pStyle w:val="TOC3"/>
             <w:tabs>
-              <w:tab w:val="right" w:leader="dot" w:pos="9016"/>
+              <w:tab w:val="right" w:leader="dot" w:pos="10456"/>
             </w:tabs>
             <w:rPr>
               <w:rFonts w:eastAsiaTheme="minorEastAsia"/>
@@ -1609,12 +1609,152 @@
               <w:lang w:eastAsia="en-GB"/>
             </w:rPr>
           </w:pPr>
-          <w:hyperlink w:anchor="_Toc102335787" w:history="1">
+          <w:hyperlink w:anchor="_Toc102596598" w:history="1">
             <w:r>
               <w:rPr>
                 <w:rStyle w:val="Hyperlink"/>
                 <w:noProof/>
               </w:rPr>
+              <w:t>How do we visualise data?</w:t>
+            </w:r>
+            <w:r>
+              <w:rPr>
+                <w:noProof/>
+                <w:webHidden/>
+              </w:rPr>
+              <w:tab/>
+            </w:r>
+            <w:r>
+              <w:rPr>
+                <w:noProof/>
+                <w:webHidden/>
+              </w:rPr>
+              <w:fldChar w:fldCharType="begin"/>
+            </w:r>
+            <w:r>
+              <w:rPr>
+                <w:noProof/>
+                <w:webHidden/>
+              </w:rPr>
+              <w:instrText xml:space="preserve"> PAGEREF _Toc102596598 \h </w:instrText>
+            </w:r>
+            <w:r>
+              <w:rPr>
+                <w:noProof/>
+                <w:webHidden/>
+              </w:rPr>
+            </w:r>
+            <w:r>
+              <w:rPr>
+                <w:noProof/>
+                <w:webHidden/>
+              </w:rPr>
+              <w:fldChar w:fldCharType="separate"/>
+            </w:r>
+            <w:r>
+              <w:rPr>
+                <w:noProof/>
+                <w:webHidden/>
+              </w:rPr>
+              <w:t>7</w:t>
+            </w:r>
+            <w:r>
+              <w:rPr>
+                <w:noProof/>
+                <w:webHidden/>
+              </w:rPr>
+              <w:fldChar w:fldCharType="end"/>
+            </w:r>
+          </w:hyperlink>
+        </w:p>
+        <w:p>
+          <w:pPr>
+            <w:pStyle w:val="TOC1"/>
+            <w:tabs>
+              <w:tab w:val="right" w:leader="dot" w:pos="10456"/>
+            </w:tabs>
+            <w:rPr>
+              <w:rFonts w:eastAsiaTheme="minorEastAsia"/>
+              <w:noProof/>
+              <w:lang w:eastAsia="en-GB"/>
+            </w:rPr>
+          </w:pPr>
+          <w:hyperlink w:anchor="_Toc102596599" w:history="1">
+            <w:r>
+              <w:rPr>
+                <w:rStyle w:val="Hyperlink"/>
+                <w:noProof/>
+              </w:rPr>
+              <w:t>Scatter Plot</w:t>
+            </w:r>
+            <w:r>
+              <w:rPr>
+                <w:noProof/>
+                <w:webHidden/>
+              </w:rPr>
+              <w:tab/>
+            </w:r>
+            <w:r>
+              <w:rPr>
+                <w:noProof/>
+                <w:webHidden/>
+              </w:rPr>
+              <w:fldChar w:fldCharType="begin"/>
+            </w:r>
+            <w:r>
+              <w:rPr>
+                <w:noProof/>
+                <w:webHidden/>
+              </w:rPr>
+              <w:instrText xml:space="preserve"> PAGEREF _Toc102596599 \h </w:instrText>
+            </w:r>
+            <w:r>
+              <w:rPr>
+                <w:noProof/>
+                <w:webHidden/>
+              </w:rPr>
+            </w:r>
+            <w:r>
+              <w:rPr>
+                <w:noProof/>
+                <w:webHidden/>
+              </w:rPr>
+              <w:fldChar w:fldCharType="separate"/>
+            </w:r>
+            <w:r>
+              <w:rPr>
+                <w:noProof/>
+                <w:webHidden/>
+              </w:rPr>
+              <w:t>7</w:t>
+            </w:r>
+            <w:r>
+              <w:rPr>
+                <w:noProof/>
+                <w:webHidden/>
+              </w:rPr>
+              <w:fldChar w:fldCharType="end"/>
+            </w:r>
+          </w:hyperlink>
+        </w:p>
+        <w:p>
+          <w:pPr>
+            <w:pStyle w:val="TOC1"/>
+            <w:tabs>
+              <w:tab w:val="right" w:leader="dot" w:pos="10456"/>
+            </w:tabs>
+            <w:rPr>
+              <w:rFonts w:eastAsiaTheme="minorEastAsia"/>
+              <w:noProof/>
+              <w:lang w:eastAsia="en-GB"/>
+            </w:rPr>
+          </w:pPr>
+          <w:hyperlink w:anchor="_Toc102596600" w:history="1">
+            <w:r>
+              <w:rPr>
+                <w:rStyle w:val="Hyperlink"/>
+                <w:noProof/>
+              </w:rPr>
               <w:t>References</w:t>
             </w:r>
             <w:r>
@@ -1636,7 +1776,7 @@
                 <w:noProof/>
                 <w:webHidden/>
               </w:rPr>
-              <w:instrText xml:space="preserve"> PAGEREF _Toc102335787 \h </w:instrText>
+              <w:instrText xml:space="preserve"> PAGEREF _Toc102596600 \h </w:instrText>
             </w:r>
             <w:r>
               <w:rPr>
@@ -1656,7 +1796,7 @@
                 <w:noProof/>
                 <w:webHidden/>
               </w:rPr>
-              <w:t>6</w:t>
+              <w:t>8</w:t>
             </w:r>
             <w:r>
               <w:rPr>
@@ -1695,26 +1835,18 @@
     <w:p/>
     <w:p/>
     <w:p/>
-    <w:p/>
-    <w:p/>
-    <w:p/>
-    <w:p/>
-    <w:p/>
-    <w:p/>
     <w:p>
       <w:pPr>
         <w:pStyle w:val="Heading1"/>
-      </w:pPr>
-      <w:bookmarkStart w:id="0" w:name="_Toc102335774"/>
-      <w:r>
-        <w:t>Summary</w:t>
+        <w:jc w:val="center"/>
+      </w:pPr>
+      <w:bookmarkStart w:id="0" w:name="_Toc102596585"/>
+      <w:r>
+        <w:lastRenderedPageBreak/>
+        <w:t>About the Iris dataset</w:t>
       </w:r>
       <w:bookmarkEnd w:id="0"/>
-      <w:r>
-        <w:t xml:space="preserve"> </w:t>
-      </w:r>
-    </w:p>
-    <w:p/>
+    </w:p>
     <w:p>
       <w:pPr>
         <w:spacing w:line="360" w:lineRule="auto"/>
@@ -1870,7 +2002,643 @@
     </w:p>
     <w:p>
       <w:pPr>
+        <w:pStyle w:val="Heading1"/>
+        <w:jc w:val="center"/>
+      </w:pPr>
+      <w:bookmarkStart w:id="1" w:name="_Toc102596586"/>
+      <w:r>
+        <w:t>How the program works</w:t>
+      </w:r>
+      <w:bookmarkEnd w:id="1"/>
+    </w:p>
+    <w:p/>
+    <w:p>
+      <w:pPr>
         <w:spacing w:line="360" w:lineRule="auto"/>
+        <w:jc w:val="center"/>
+        <w:rPr>
+          <w:rFonts w:ascii="Times New Roman" w:hAnsi="Times New Roman" w:cs="Times New Roman"/>
+        </w:rPr>
+      </w:pPr>
+      <w:r>
+        <w:rPr>
+          <w:rFonts w:ascii="Times New Roman" w:hAnsi="Times New Roman" w:cs="Times New Roman"/>
+        </w:rPr>
+        <w:t>The program has a built menu which requires an input from user.</w:t>
+      </w:r>
+    </w:p>
+    <w:p>
+      <w:pPr>
+        <w:spacing w:line="360" w:lineRule="auto"/>
+        <w:jc w:val="center"/>
+        <w:rPr>
+          <w:rFonts w:ascii="Times New Roman" w:hAnsi="Times New Roman" w:cs="Times New Roman"/>
+        </w:rPr>
+      </w:pPr>
+      <w:r>
+        <w:rPr>
+          <w:noProof/>
+        </w:rPr>
+        <w:drawing>
+          <wp:inline distT="0" distB="0" distL="0" distR="0" wp14:anchorId="45EB51D0" wp14:editId="22FC542B">
+            <wp:extent cx="3706091" cy="1657988"/>
+            <wp:effectExtent l="0" t="0" r="8890" b="0"/>
+            <wp:docPr id="2" name="Picture 2"/>
+            <wp:cNvGraphicFramePr>
+              <a:graphicFrameLocks xmlns:a="http://schemas.openxmlformats.org/drawingml/2006/main" noChangeAspect="1"/>
+            </wp:cNvGraphicFramePr>
+            <a:graphic xmlns:a="http://schemas.openxmlformats.org/drawingml/2006/main">
+              <a:graphicData uri="http://schemas.openxmlformats.org/drawingml/2006/picture">
+                <pic:pic xmlns:pic="http://schemas.openxmlformats.org/drawingml/2006/picture">
+                  <pic:nvPicPr>
+                    <pic:cNvPr id="1" name=""/>
+                    <pic:cNvPicPr/>
+                  </pic:nvPicPr>
+                  <pic:blipFill>
+                    <a:blip r:embed="rId8"/>
+                    <a:stretch>
+                      <a:fillRect/>
+                    </a:stretch>
+                  </pic:blipFill>
+                  <pic:spPr>
+                    <a:xfrm>
+                      <a:off x="0" y="0"/>
+                      <a:ext cx="3744655" cy="1675240"/>
+                    </a:xfrm>
+                    <a:prstGeom prst="rect">
+                      <a:avLst/>
+                    </a:prstGeom>
+                  </pic:spPr>
+                </pic:pic>
+              </a:graphicData>
+            </a:graphic>
+          </wp:inline>
+        </w:drawing>
+      </w:r>
+    </w:p>
+    <w:p>
+      <w:pPr>
+        <w:spacing w:line="360" w:lineRule="auto"/>
+        <w:jc w:val="center"/>
+        <w:rPr>
+          <w:rFonts w:ascii="Times New Roman" w:hAnsi="Times New Roman" w:cs="Times New Roman"/>
+        </w:rPr>
+      </w:pPr>
+      <w:r>
+        <w:rPr>
+          <w:rFonts w:ascii="Times New Roman" w:hAnsi="Times New Roman" w:cs="Times New Roman"/>
+        </w:rPr>
+        <w:t>Option 1: Save the summary data text;</w:t>
+      </w:r>
+    </w:p>
+    <w:p>
+      <w:pPr>
+        <w:spacing w:line="360" w:lineRule="auto"/>
+        <w:jc w:val="center"/>
+        <w:rPr>
+          <w:rFonts w:ascii="Times New Roman" w:hAnsi="Times New Roman" w:cs="Times New Roman"/>
+        </w:rPr>
+      </w:pPr>
+      <w:r>
+        <w:rPr>
+          <w:rFonts w:ascii="Times New Roman" w:hAnsi="Times New Roman" w:cs="Times New Roman"/>
+        </w:rPr>
+        <w:t xml:space="preserve">Option 2: Save histograms to </w:t>
+      </w:r>
+      <w:proofErr w:type="spellStart"/>
+      <w:r>
+        <w:rPr>
+          <w:rFonts w:ascii="Times New Roman" w:hAnsi="Times New Roman" w:cs="Times New Roman"/>
+        </w:rPr>
+        <w:t>png</w:t>
+      </w:r>
+      <w:proofErr w:type="spellEnd"/>
+      <w:r>
+        <w:rPr>
+          <w:rFonts w:ascii="Times New Roman" w:hAnsi="Times New Roman" w:cs="Times New Roman"/>
+        </w:rPr>
+        <w:t xml:space="preserve"> files;</w:t>
+      </w:r>
+    </w:p>
+    <w:p>
+      <w:pPr>
+        <w:spacing w:line="360" w:lineRule="auto"/>
+        <w:jc w:val="center"/>
+        <w:rPr>
+          <w:rFonts w:ascii="Times New Roman" w:hAnsi="Times New Roman" w:cs="Times New Roman"/>
+        </w:rPr>
+      </w:pPr>
+      <w:r>
+        <w:rPr>
+          <w:rFonts w:ascii="Times New Roman" w:hAnsi="Times New Roman" w:cs="Times New Roman"/>
+        </w:rPr>
+        <w:t>Option 3: Save scatter plot of variables;</w:t>
+      </w:r>
+    </w:p>
+    <w:p>
+      <w:pPr>
+        <w:spacing w:line="360" w:lineRule="auto"/>
+        <w:jc w:val="center"/>
+        <w:rPr>
+          <w:rFonts w:ascii="Times New Roman" w:hAnsi="Times New Roman" w:cs="Times New Roman"/>
+        </w:rPr>
+      </w:pPr>
+      <w:r>
+        <w:rPr>
+          <w:rFonts w:ascii="Times New Roman" w:hAnsi="Times New Roman" w:cs="Times New Roman"/>
+        </w:rPr>
+        <w:t>Option 4: Other analysis;</w:t>
+      </w:r>
+    </w:p>
+    <w:p>
+      <w:pPr>
+        <w:spacing w:line="360" w:lineRule="auto"/>
+        <w:jc w:val="center"/>
+        <w:rPr>
+          <w:rFonts w:ascii="Times New Roman" w:hAnsi="Times New Roman" w:cs="Times New Roman"/>
+        </w:rPr>
+      </w:pPr>
+      <w:r>
+        <w:rPr>
+          <w:rFonts w:ascii="Times New Roman" w:hAnsi="Times New Roman" w:cs="Times New Roman"/>
+        </w:rPr>
+        <w:t>Option 5: Exit the program.</w:t>
+      </w:r>
+    </w:p>
+    <w:p>
+      <w:pPr>
+        <w:spacing w:line="360" w:lineRule="auto"/>
+        <w:rPr>
+          <w:rFonts w:ascii="Times New Roman" w:hAnsi="Times New Roman" w:cs="Times New Roman"/>
+        </w:rPr>
+      </w:pPr>
+    </w:p>
+    <w:p>
+      <w:pPr>
+        <w:spacing w:line="360" w:lineRule="auto"/>
+        <w:rPr>
+          <w:rFonts w:ascii="Times New Roman" w:hAnsi="Times New Roman" w:cs="Times New Roman"/>
+        </w:rPr>
+      </w:pPr>
+    </w:p>
+    <w:p>
+      <w:pPr>
+        <w:spacing w:line="360" w:lineRule="auto"/>
+        <w:rPr>
+          <w:rFonts w:ascii="Times New Roman" w:hAnsi="Times New Roman" w:cs="Times New Roman"/>
+        </w:rPr>
+      </w:pPr>
+    </w:p>
+    <w:p>
+      <w:pPr>
+        <w:pStyle w:val="Heading2"/>
+        <w:jc w:val="center"/>
+      </w:pPr>
+      <w:bookmarkStart w:id="2" w:name="_Toc102596587"/>
+      <w:r>
+        <w:lastRenderedPageBreak/>
+        <w:t>What’s the result of each input?</w:t>
+      </w:r>
+      <w:bookmarkEnd w:id="2"/>
+    </w:p>
+    <w:p>
+      <w:pPr>
+        <w:pStyle w:val="Heading4"/>
+      </w:pPr>
+      <w:r>
+        <w:t>Input 1: Save the summary data text.</w:t>
+      </w:r>
+    </w:p>
+    <w:p>
+      <w:pPr>
+        <w:spacing w:line="240" w:lineRule="auto"/>
+      </w:pPr>
+      <w:r>
+        <w:t xml:space="preserve">Below we can observe the summary data set of Iris </w:t>
+      </w:r>
+      <w:proofErr w:type="spellStart"/>
+      <w:r>
+        <w:t>Setosa</w:t>
+      </w:r>
+      <w:proofErr w:type="spellEnd"/>
+      <w:r>
+        <w:t>, Iris Versicolor and Iris Virginica.</w:t>
+      </w:r>
+    </w:p>
+    <w:p>
+      <w:pPr>
+        <w:spacing w:line="240" w:lineRule="auto"/>
+      </w:pPr>
+      <w:r>
+        <w:t>All Iris types sepal length min, maximum and average is shown in this summary.</w:t>
+      </w:r>
+    </w:p>
+    <w:p>
+      <w:pPr>
+        <w:jc w:val="center"/>
+      </w:pPr>
+      <w:r>
+        <w:rPr>
+          <w:noProof/>
+        </w:rPr>
+        <w:drawing>
+          <wp:inline distT="0" distB="0" distL="0" distR="0" wp14:anchorId="38393F05" wp14:editId="2B5D8160">
+            <wp:extent cx="1935307" cy="2275855"/>
+            <wp:effectExtent l="0" t="0" r="8255" b="0"/>
+            <wp:docPr id="5" name="Picture 5"/>
+            <wp:cNvGraphicFramePr>
+              <a:graphicFrameLocks xmlns:a="http://schemas.openxmlformats.org/drawingml/2006/main" noChangeAspect="1"/>
+            </wp:cNvGraphicFramePr>
+            <a:graphic xmlns:a="http://schemas.openxmlformats.org/drawingml/2006/main">
+              <a:graphicData uri="http://schemas.openxmlformats.org/drawingml/2006/picture">
+                <pic:pic xmlns:pic="http://schemas.openxmlformats.org/drawingml/2006/picture">
+                  <pic:nvPicPr>
+                    <pic:cNvPr id="1" name=""/>
+                    <pic:cNvPicPr/>
+                  </pic:nvPicPr>
+                  <pic:blipFill>
+                    <a:blip r:embed="rId9"/>
+                    <a:stretch>
+                      <a:fillRect/>
+                    </a:stretch>
+                  </pic:blipFill>
+                  <pic:spPr>
+                    <a:xfrm>
+                      <a:off x="0" y="0"/>
+                      <a:ext cx="1939877" cy="2281229"/>
+                    </a:xfrm>
+                    <a:prstGeom prst="rect">
+                      <a:avLst/>
+                    </a:prstGeom>
+                  </pic:spPr>
+                </pic:pic>
+              </a:graphicData>
+            </a:graphic>
+          </wp:inline>
+        </w:drawing>
+      </w:r>
+    </w:p>
+    <w:p>
+      <w:pPr>
+        <w:jc w:val="center"/>
+      </w:pPr>
+      <w:r>
+        <w:rPr>
+          <w:noProof/>
+        </w:rPr>
+        <w:drawing>
+          <wp:inline distT="0" distB="0" distL="0" distR="0" wp14:anchorId="457F9DFF" wp14:editId="3EE31F7E">
+            <wp:extent cx="1921468" cy="2112818"/>
+            <wp:effectExtent l="0" t="0" r="3175" b="1905"/>
+            <wp:docPr id="6" name="Picture 6"/>
+            <wp:cNvGraphicFramePr>
+              <a:graphicFrameLocks xmlns:a="http://schemas.openxmlformats.org/drawingml/2006/main" noChangeAspect="1"/>
+            </wp:cNvGraphicFramePr>
+            <a:graphic xmlns:a="http://schemas.openxmlformats.org/drawingml/2006/main">
+              <a:graphicData uri="http://schemas.openxmlformats.org/drawingml/2006/picture">
+                <pic:pic xmlns:pic="http://schemas.openxmlformats.org/drawingml/2006/picture">
+                  <pic:nvPicPr>
+                    <pic:cNvPr id="1" name=""/>
+                    <pic:cNvPicPr/>
+                  </pic:nvPicPr>
+                  <pic:blipFill>
+                    <a:blip r:embed="rId10"/>
+                    <a:stretch>
+                      <a:fillRect/>
+                    </a:stretch>
+                  </pic:blipFill>
+                  <pic:spPr>
+                    <a:xfrm>
+                      <a:off x="0" y="0"/>
+                      <a:ext cx="1927249" cy="2119174"/>
+                    </a:xfrm>
+                    <a:prstGeom prst="rect">
+                      <a:avLst/>
+                    </a:prstGeom>
+                  </pic:spPr>
+                </pic:pic>
+              </a:graphicData>
+            </a:graphic>
+          </wp:inline>
+        </w:drawing>
+      </w:r>
+    </w:p>
+    <w:p>
+      <w:pPr>
+        <w:jc w:val="center"/>
+      </w:pPr>
+      <w:r>
+        <w:rPr>
+          <w:noProof/>
+        </w:rPr>
+        <w:drawing>
+          <wp:inline distT="0" distB="0" distL="0" distR="0" wp14:anchorId="274258A7" wp14:editId="291F9A2C">
+            <wp:extent cx="1925679" cy="2140527"/>
+            <wp:effectExtent l="0" t="0" r="0" b="0"/>
+            <wp:docPr id="7" name="Picture 7"/>
+            <wp:cNvGraphicFramePr>
+              <a:graphicFrameLocks xmlns:a="http://schemas.openxmlformats.org/drawingml/2006/main" noChangeAspect="1"/>
+            </wp:cNvGraphicFramePr>
+            <a:graphic xmlns:a="http://schemas.openxmlformats.org/drawingml/2006/main">
+              <a:graphicData uri="http://schemas.openxmlformats.org/drawingml/2006/picture">
+                <pic:pic xmlns:pic="http://schemas.openxmlformats.org/drawingml/2006/picture">
+                  <pic:nvPicPr>
+                    <pic:cNvPr id="1" name=""/>
+                    <pic:cNvPicPr/>
+                  </pic:nvPicPr>
+                  <pic:blipFill>
+                    <a:blip r:embed="rId11"/>
+                    <a:stretch>
+                      <a:fillRect/>
+                    </a:stretch>
+                  </pic:blipFill>
+                  <pic:spPr>
+                    <a:xfrm>
+                      <a:off x="0" y="0"/>
+                      <a:ext cx="1929024" cy="2144245"/>
+                    </a:xfrm>
+                    <a:prstGeom prst="rect">
+                      <a:avLst/>
+                    </a:prstGeom>
+                  </pic:spPr>
+                </pic:pic>
+              </a:graphicData>
+            </a:graphic>
+          </wp:inline>
+        </w:drawing>
+      </w:r>
+    </w:p>
+    <w:p>
+      <w:pPr>
+        <w:jc w:val="center"/>
+      </w:pPr>
+    </w:p>
+    <w:p>
+      <w:pPr>
+        <w:jc w:val="center"/>
+      </w:pPr>
+    </w:p>
+    <w:p>
+      <w:pPr>
+        <w:jc w:val="center"/>
+      </w:pPr>
+    </w:p>
+    <w:p>
+      <w:pPr>
+        <w:jc w:val="center"/>
+      </w:pPr>
+    </w:p>
+    <w:p>
+      <w:pPr>
+        <w:jc w:val="center"/>
+      </w:pPr>
+    </w:p>
+    <w:p/>
+    <w:p>
+      <w:pPr>
+        <w:pStyle w:val="Heading4"/>
+      </w:pPr>
+      <w:r>
+        <w:t xml:space="preserve">Input 2: Save histograms to </w:t>
+      </w:r>
+      <w:proofErr w:type="spellStart"/>
+      <w:r>
+        <w:t>png</w:t>
+      </w:r>
+      <w:proofErr w:type="spellEnd"/>
+      <w:r>
+        <w:t xml:space="preserve"> files</w:t>
+      </w:r>
+    </w:p>
+    <w:p>
+      <w:pPr>
+        <w:jc w:val="center"/>
+      </w:pPr>
+      <w:r>
+        <w:t>Petal length histogram:</w:t>
+      </w:r>
+    </w:p>
+    <w:p>
+      <w:pPr>
+        <w:jc w:val="center"/>
+      </w:pPr>
+      <w:r>
+        <w:rPr>
+          <w:noProof/>
+        </w:rPr>
+        <w:drawing>
+          <wp:inline distT="0" distB="0" distL="0" distR="0" wp14:anchorId="75048110" wp14:editId="176D8826">
+            <wp:extent cx="3145790" cy="2445603"/>
+            <wp:effectExtent l="0" t="0" r="0" b="0"/>
+            <wp:docPr id="8" name="Picture 8"/>
+            <wp:cNvGraphicFramePr>
+              <a:graphicFrameLocks xmlns:a="http://schemas.openxmlformats.org/drawingml/2006/main" noChangeAspect="1"/>
+            </wp:cNvGraphicFramePr>
+            <a:graphic xmlns:a="http://schemas.openxmlformats.org/drawingml/2006/main">
+              <a:graphicData uri="http://schemas.openxmlformats.org/drawingml/2006/picture">
+                <pic:pic xmlns:pic="http://schemas.openxmlformats.org/drawingml/2006/picture">
+                  <pic:nvPicPr>
+                    <pic:cNvPr id="0" name="Picture 1"/>
+                    <pic:cNvPicPr>
+                      <a:picLocks noChangeAspect="1" noChangeArrowheads="1"/>
+                    </pic:cNvPicPr>
+                  </pic:nvPicPr>
+                  <pic:blipFill>
+                    <a:blip r:embed="rId12">
+                      <a:extLst>
+                        <a:ext uri="{28A0092B-C50C-407E-A947-70E740481C1C}">
+                          <a14:useLocalDpi xmlns:a14="http://schemas.microsoft.com/office/drawing/2010/main" val="0"/>
+                        </a:ext>
+                      </a:extLst>
+                    </a:blip>
+                    <a:srcRect/>
+                    <a:stretch>
+                      <a:fillRect/>
+                    </a:stretch>
+                  </pic:blipFill>
+                  <pic:spPr bwMode="auto">
+                    <a:xfrm>
+                      <a:off x="0" y="0"/>
+                      <a:ext cx="3163582" cy="2459435"/>
+                    </a:xfrm>
+                    <a:prstGeom prst="rect">
+                      <a:avLst/>
+                    </a:prstGeom>
+                    <a:noFill/>
+                    <a:ln>
+                      <a:noFill/>
+                    </a:ln>
+                  </pic:spPr>
+                </pic:pic>
+              </a:graphicData>
+            </a:graphic>
+          </wp:inline>
+        </w:drawing>
+      </w:r>
+    </w:p>
+    <w:p>
+      <w:pPr>
+        <w:jc w:val="center"/>
+      </w:pPr>
+      <w:r>
+        <w:t>Petal width histogram:</w:t>
+      </w:r>
+    </w:p>
+    <w:p>
+      <w:pPr>
+        <w:jc w:val="center"/>
+      </w:pPr>
+      <w:r>
+        <w:rPr>
+          <w:noProof/>
+        </w:rPr>
+        <w:drawing>
+          <wp:inline distT="0" distB="0" distL="0" distR="0" wp14:anchorId="52901D1A" wp14:editId="44B54CC5">
+            <wp:extent cx="3264535" cy="2537915"/>
+            <wp:effectExtent l="0" t="0" r="0" b="0"/>
+            <wp:docPr id="9" name="Picture 9"/>
+            <wp:cNvGraphicFramePr>
+              <a:graphicFrameLocks xmlns:a="http://schemas.openxmlformats.org/drawingml/2006/main" noChangeAspect="1"/>
+            </wp:cNvGraphicFramePr>
+            <a:graphic xmlns:a="http://schemas.openxmlformats.org/drawingml/2006/main">
+              <a:graphicData uri="http://schemas.openxmlformats.org/drawingml/2006/picture">
+                <pic:pic xmlns:pic="http://schemas.openxmlformats.org/drawingml/2006/picture">
+                  <pic:nvPicPr>
+                    <pic:cNvPr id="0" name="Picture 3"/>
+                    <pic:cNvPicPr>
+                      <a:picLocks noChangeAspect="1" noChangeArrowheads="1"/>
+                    </pic:cNvPicPr>
+                  </pic:nvPicPr>
+                  <pic:blipFill>
+                    <a:blip r:embed="rId13">
+                      <a:extLst>
+                        <a:ext uri="{28A0092B-C50C-407E-A947-70E740481C1C}">
+                          <a14:useLocalDpi xmlns:a14="http://schemas.microsoft.com/office/drawing/2010/main" val="0"/>
+                        </a:ext>
+                      </a:extLst>
+                    </a:blip>
+                    <a:srcRect/>
+                    <a:stretch>
+                      <a:fillRect/>
+                    </a:stretch>
+                  </pic:blipFill>
+                  <pic:spPr bwMode="auto">
+                    <a:xfrm>
+                      <a:off x="0" y="0"/>
+                      <a:ext cx="3291946" cy="2559225"/>
+                    </a:xfrm>
+                    <a:prstGeom prst="rect">
+                      <a:avLst/>
+                    </a:prstGeom>
+                    <a:noFill/>
+                    <a:ln>
+                      <a:noFill/>
+                    </a:ln>
+                  </pic:spPr>
+                </pic:pic>
+              </a:graphicData>
+            </a:graphic>
+          </wp:inline>
+        </w:drawing>
+      </w:r>
+    </w:p>
+    <w:p>
+      <w:pPr>
+        <w:jc w:val="center"/>
+      </w:pPr>
+      <w:r>
+        <w:t>Sepal length:</w:t>
+      </w:r>
+    </w:p>
+    <w:p>
+      <w:pPr>
+        <w:jc w:val="center"/>
+      </w:pPr>
+      <w:r>
+        <w:rPr>
+          <w:noProof/>
+        </w:rPr>
+        <w:drawing>
+          <wp:inline distT="0" distB="0" distL="0" distR="0" wp14:anchorId="2C3A643B" wp14:editId="2AC1E6AB">
+            <wp:extent cx="3089564" cy="2401892"/>
+            <wp:effectExtent l="0" t="0" r="0" b="0"/>
+            <wp:docPr id="10" name="Picture 10"/>
+            <wp:cNvGraphicFramePr>
+              <a:graphicFrameLocks xmlns:a="http://schemas.openxmlformats.org/drawingml/2006/main" noChangeAspect="1"/>
+            </wp:cNvGraphicFramePr>
+            <a:graphic xmlns:a="http://schemas.openxmlformats.org/drawingml/2006/main">
+              <a:graphicData uri="http://schemas.openxmlformats.org/drawingml/2006/picture">
+                <pic:pic xmlns:pic="http://schemas.openxmlformats.org/drawingml/2006/picture">
+                  <pic:nvPicPr>
+                    <pic:cNvPr id="0" name="Picture 5"/>
+                    <pic:cNvPicPr>
+                      <a:picLocks noChangeAspect="1" noChangeArrowheads="1"/>
+                    </pic:cNvPicPr>
+                  </pic:nvPicPr>
+                  <pic:blipFill>
+                    <a:blip r:embed="rId14">
+                      <a:extLst>
+                        <a:ext uri="{28A0092B-C50C-407E-A947-70E740481C1C}">
+                          <a14:useLocalDpi xmlns:a14="http://schemas.microsoft.com/office/drawing/2010/main" val="0"/>
+                        </a:ext>
+                      </a:extLst>
+                    </a:blip>
+                    <a:srcRect/>
+                    <a:stretch>
+                      <a:fillRect/>
+                    </a:stretch>
+                  </pic:blipFill>
+                  <pic:spPr bwMode="auto">
+                    <a:xfrm>
+                      <a:off x="0" y="0"/>
+                      <a:ext cx="3138273" cy="2439759"/>
+                    </a:xfrm>
+                    <a:prstGeom prst="rect">
+                      <a:avLst/>
+                    </a:prstGeom>
+                    <a:noFill/>
+                    <a:ln>
+                      <a:noFill/>
+                    </a:ln>
+                  </pic:spPr>
+                </pic:pic>
+              </a:graphicData>
+            </a:graphic>
+          </wp:inline>
+        </w:drawing>
+      </w:r>
+    </w:p>
+    <w:p/>
+    <w:p/>
+    <w:p>
+      <w:pPr>
+        <w:pStyle w:val="Heading4"/>
+      </w:pPr>
+      <w:r>
+        <w:t>Input 3:</w:t>
+      </w:r>
+    </w:p>
+    <w:p/>
+    <w:p>
+      <w:pPr>
+        <w:pStyle w:val="Heading4"/>
+      </w:pPr>
+      <w:r>
+        <w:t xml:space="preserve">Input 4: </w:t>
+      </w:r>
+    </w:p>
+    <w:p>
+      <w:pPr>
+        <w:pStyle w:val="Heading4"/>
+      </w:pPr>
+      <w:r>
+        <w:t>Input 5:</w:t>
+      </w:r>
+    </w:p>
+    <w:p/>
+    <w:p>
+      <w:pPr>
+        <w:spacing w:line="360" w:lineRule="auto"/>
         <w:rPr>
           <w:rFonts w:ascii="Times New Roman" w:hAnsi="Times New Roman" w:cs="Times New Roman"/>
         </w:rPr>
@@ -1880,78 +2648,55 @@
       <w:pPr>
         <w:pStyle w:val="Heading1"/>
       </w:pPr>
-      <w:bookmarkStart w:id="1" w:name="_Toc102335775"/>
-      <w:r>
-        <w:t>How the program works</w:t>
-      </w:r>
-      <w:bookmarkEnd w:id="1"/>
-    </w:p>
-    <w:p>
-      <w:pPr>
-        <w:spacing w:line="360" w:lineRule="auto"/>
-        <w:rPr>
-          <w:rFonts w:ascii="Times New Roman" w:hAnsi="Times New Roman" w:cs="Times New Roman"/>
-        </w:rPr>
-      </w:pPr>
-      <w:r>
-        <w:rPr>
-          <w:rFonts w:ascii="Times New Roman" w:hAnsi="Times New Roman" w:cs="Times New Roman"/>
-        </w:rPr>
-        <w:t xml:space="preserve"> </w:t>
-      </w:r>
-    </w:p>
+      <w:bookmarkStart w:id="3" w:name="_Toc102596588"/>
+      <w:r>
+        <w:t>What libraries were used:</w:t>
+      </w:r>
+      <w:bookmarkEnd w:id="3"/>
+    </w:p>
+    <w:p/>
     <w:p>
       <w:pPr>
         <w:pStyle w:val="Heading1"/>
       </w:pPr>
-      <w:r>
-        <w:t>What libraries were used:</w:t>
-      </w:r>
+      <w:bookmarkStart w:id="4" w:name="_Toc102596589"/>
+      <w:r>
+        <w:t>Imports</w:t>
+      </w:r>
+      <w:bookmarkEnd w:id="4"/>
+    </w:p>
+    <w:p>
+      <w:pPr>
+        <w:pStyle w:val="Heading1"/>
+      </w:pPr>
+      <w:bookmarkStart w:id="5" w:name="_Toc102596590"/>
+      <w:r>
+        <w:t>Libraries</w:t>
+      </w:r>
+      <w:bookmarkEnd w:id="5"/>
     </w:p>
     <w:p/>
     <w:p>
       <w:pPr>
-        <w:pStyle w:val="Heading1"/>
-      </w:pPr>
-      <w:bookmarkStart w:id="2" w:name="_Toc102335776"/>
-      <w:r>
-        <w:t>Imports</w:t>
-      </w:r>
-      <w:bookmarkEnd w:id="2"/>
-    </w:p>
-    <w:p>
-      <w:pPr>
-        <w:pStyle w:val="Heading1"/>
-      </w:pPr>
-      <w:bookmarkStart w:id="3" w:name="_Toc102335777"/>
-      <w:r>
-        <w:t>Libraries</w:t>
-      </w:r>
-      <w:bookmarkEnd w:id="3"/>
+        <w:pStyle w:val="Heading2"/>
+      </w:pPr>
+      <w:bookmarkStart w:id="6" w:name="_Toc102596591"/>
+      <w:r>
+        <w:t>Pandas</w:t>
+      </w:r>
+      <w:bookmarkEnd w:id="6"/>
     </w:p>
     <w:p/>
     <w:p>
       <w:pPr>
         <w:pStyle w:val="Heading2"/>
       </w:pPr>
-      <w:bookmarkStart w:id="4" w:name="_Toc102335778"/>
-      <w:r>
-        <w:t>Pandas</w:t>
-      </w:r>
-      <w:bookmarkEnd w:id="4"/>
-    </w:p>
-    <w:p/>
-    <w:p>
-      <w:pPr>
-        <w:pStyle w:val="Heading2"/>
-      </w:pPr>
-      <w:bookmarkStart w:id="5" w:name="_Toc102335779"/>
+      <w:bookmarkStart w:id="7" w:name="_Toc102596592"/>
       <w:proofErr w:type="spellStart"/>
       <w:r>
-        <w:lastRenderedPageBreak/>
         <w:t>Numpy</w:t>
       </w:r>
-      <w:bookmarkEnd w:id="5"/>
+      <w:bookmarkEnd w:id="7"/>
       <w:proofErr w:type="spellEnd"/>
     </w:p>
     <w:p/>
@@ -2027,22 +2772,22 @@
       <w:pPr>
         <w:pStyle w:val="Heading2"/>
       </w:pPr>
-      <w:bookmarkStart w:id="6" w:name="_Toc102335780"/>
+      <w:bookmarkStart w:id="8" w:name="_Toc102596593"/>
       <w:r>
         <w:t>Matplotlib</w:t>
       </w:r>
-      <w:bookmarkEnd w:id="6"/>
+      <w:bookmarkEnd w:id="8"/>
     </w:p>
     <w:p/>
     <w:p>
       <w:pPr>
         <w:pStyle w:val="Heading2"/>
       </w:pPr>
-      <w:bookmarkStart w:id="7" w:name="_Toc102335781"/>
+      <w:bookmarkStart w:id="9" w:name="_Toc102596594"/>
       <w:r>
         <w:t>Seaborn</w:t>
       </w:r>
-      <w:bookmarkEnd w:id="7"/>
+      <w:bookmarkEnd w:id="9"/>
     </w:p>
     <w:p>
       <w:pPr>
@@ -2271,6 +3016,7 @@
         <w:rPr>
           <w:rFonts w:ascii="Times New Roman" w:hAnsi="Times New Roman" w:cs="Times New Roman"/>
         </w:rPr>
+        <w:lastRenderedPageBreak/>
         <w:t xml:space="preserve">The as </w:t>
       </w:r>
       <w:proofErr w:type="spellStart"/>
@@ -2479,7 +3225,6 @@
         <w:rPr>
           <w:rFonts w:ascii="Times New Roman" w:hAnsi="Times New Roman" w:cs="Times New Roman"/>
         </w:rPr>
-        <w:lastRenderedPageBreak/>
         <w:t xml:space="preserve">A </w:t>
       </w:r>
       <w:proofErr w:type="spellStart"/>
@@ -2613,11 +3358,11 @@
       <w:pPr>
         <w:pStyle w:val="Heading1"/>
       </w:pPr>
-      <w:bookmarkStart w:id="8" w:name="_Toc102335782"/>
+      <w:bookmarkStart w:id="10" w:name="_Toc102596595"/>
       <w:r>
         <w:t>Plots</w:t>
       </w:r>
-      <w:bookmarkEnd w:id="8"/>
+      <w:bookmarkEnd w:id="10"/>
     </w:p>
     <w:p>
       <w:r>
@@ -2637,11 +3382,11 @@
       <w:pPr>
         <w:pStyle w:val="Heading2"/>
       </w:pPr>
-      <w:bookmarkStart w:id="9" w:name="_Toc102335783"/>
+      <w:bookmarkStart w:id="11" w:name="_Toc102596596"/>
       <w:r>
         <w:t>Violin Plot</w:t>
       </w:r>
-      <w:bookmarkEnd w:id="9"/>
+      <w:bookmarkEnd w:id="11"/>
     </w:p>
     <w:p>
       <w:r>
@@ -2679,11 +3424,11 @@
       <w:pPr>
         <w:pStyle w:val="Heading2"/>
       </w:pPr>
-      <w:bookmarkStart w:id="10" w:name="_Toc102335784"/>
+      <w:bookmarkStart w:id="12" w:name="_Toc102596597"/>
       <w:r>
         <w:t>Box Plot</w:t>
       </w:r>
-      <w:bookmarkEnd w:id="10"/>
+      <w:bookmarkEnd w:id="12"/>
     </w:p>
     <w:p>
       <w:r>
@@ -2759,6 +3504,7 @@
     <w:p/>
     <w:p>
       <w:r>
+        <w:lastRenderedPageBreak/>
         <w:t xml:space="preserve">#BoxPlot plot display for petal </w:t>
       </w:r>
       <w:proofErr w:type="spellStart"/>
@@ -2825,7 +3571,6 @@
     </w:p>
     <w:p>
       <w:r>
-        <w:lastRenderedPageBreak/>
         <w:t xml:space="preserve">    #</w:t>
       </w:r>
       <w:proofErr w:type="gramStart"/>
@@ -2841,11 +3586,11 @@
       <w:pPr>
         <w:pStyle w:val="Heading3"/>
       </w:pPr>
-      <w:bookmarkStart w:id="11" w:name="_Toc102335785"/>
+      <w:bookmarkStart w:id="13" w:name="_Toc102596598"/>
       <w:r>
         <w:t>How do we visualise data?</w:t>
       </w:r>
-      <w:bookmarkEnd w:id="11"/>
+      <w:bookmarkEnd w:id="13"/>
       <w:r>
         <w:t xml:space="preserve"> </w:t>
       </w:r>
@@ -2854,25 +3599,17 @@
       <w:pPr>
         <w:pStyle w:val="Heading1"/>
       </w:pPr>
-      <w:bookmarkStart w:id="12" w:name="_Toc102335786"/>
+      <w:bookmarkStart w:id="14" w:name="_Toc102596599"/>
       <w:r>
         <w:t>Scatter Plot</w:t>
       </w:r>
-      <w:bookmarkEnd w:id="12"/>
+      <w:bookmarkEnd w:id="14"/>
     </w:p>
     <w:p/>
     <w:p/>
     <w:p>
       <w:r>
-        <w:t xml:space="preserve">How the </w:t>
-      </w:r>
-      <w:proofErr w:type="spellStart"/>
-      <w:r>
-        <w:t>programm</w:t>
-      </w:r>
-      <w:proofErr w:type="spellEnd"/>
-      <w:r>
-        <w:t xml:space="preserve"> works: </w:t>
+        <w:t xml:space="preserve">How the program works: </w:t>
       </w:r>
     </w:p>
     <w:p/>
@@ -2954,6 +3691,7 @@
     </w:p>
     <w:p>
       <w:r>
+        <w:lastRenderedPageBreak/>
         <w:t xml:space="preserve">11. Scatter </w:t>
       </w:r>
       <w:proofErr w:type="spellStart"/>
@@ -2971,7 +3709,7 @@
     <w:p/>
     <w:p/>
     <w:p/>
-    <w:bookmarkStart w:id="13" w:name="_Toc102335787" w:displacedByCustomXml="next"/>
+    <w:bookmarkStart w:id="15" w:name="_Toc102596600" w:displacedByCustomXml="next"/>
     <w:sdt>
       <w:sdtPr>
         <w:rPr>
@@ -2995,7 +3733,7 @@
           <w:r>
             <w:t>References</w:t>
           </w:r>
-          <w:bookmarkEnd w:id="13"/>
+          <w:bookmarkEnd w:id="15"/>
         </w:p>
         <w:sdt>
           <w:sdtPr>
@@ -3327,11 +4065,11 @@
     <w:p/>
     <w:p/>
     <w:sectPr>
-      <w:footerReference w:type="default" r:id="rId8"/>
-      <w:headerReference w:type="first" r:id="rId9"/>
-      <w:footerReference w:type="first" r:id="rId10"/>
+      <w:footerReference w:type="default" r:id="rId15"/>
+      <w:headerReference w:type="first" r:id="rId16"/>
+      <w:footerReference w:type="first" r:id="rId17"/>
       <w:pgSz w:w="11906" w:h="16838"/>
-      <w:pgMar w:top="1440" w:right="1440" w:bottom="1440" w:left="1440" w:header="720" w:footer="720" w:gutter="0"/>
+      <w:pgMar w:top="720" w:right="720" w:bottom="720" w:left="720" w:header="720" w:footer="720" w:gutter="0"/>
       <w:pgNumType w:start="0"/>
       <w:cols w:space="720"/>
       <w:titlePg/>

</xml_diff>